<commit_message>
added chances to 1_SRD-DCS.docx
</commit_message>
<xml_diff>
--- a/1_SRD/DCS.docx
+++ b/1_SRD/DCS.docx
@@ -7,6 +7,7 @@
         <w:rPr>
           <w:rFonts w:eastAsiaTheme="minorHAnsi"/>
           <w:color w:val="4472C4" w:themeColor="accent1"/>
+          <w:lang w:val="ro-RO"/>
         </w:rPr>
         <w:id w:val="1257716295"/>
         <w:docPartObj>
@@ -281,13 +282,13 @@
                   </wp:anchor>
                 </w:drawing>
               </mc:Choice>
-              <mc:Fallback xmlns:cx="http://schemas.microsoft.com/office/drawing/2014/chartex" xmlns:cx1="http://schemas.microsoft.com/office/drawing/2015/9/8/chartex" xmlns:cx2="http://schemas.microsoft.com/office/drawing/2015/10/21/chartex" xmlns:cx3="http://schemas.microsoft.com/office/drawing/2016/5/9/chartex" xmlns:cx4="http://schemas.microsoft.com/office/drawing/2016/5/10/chartex" xmlns:cx5="http://schemas.microsoft.com/office/drawing/2016/5/11/chartex" xmlns:cx6="http://schemas.microsoft.com/office/drawing/2016/5/12/chartex" xmlns:cx7="http://schemas.microsoft.com/office/drawing/2016/5/13/chartex" xmlns:cx8="http://schemas.microsoft.com/office/drawing/2016/5/14/chartex" xmlns:aink="http://schemas.microsoft.com/office/drawing/2016/ink" xmlns:am3d="http://schemas.microsoft.com/office/drawing/2017/model3d" xmlns:oel="http://schemas.microsoft.com/office/2019/extlst" xmlns:w15="http://schemas.microsoft.com/office/word/2012/wordml" xmlns:w16cex="http://schemas.microsoft.com/office/word/2018/wordml/cex" xmlns:w16cid="http://schemas.microsoft.com/office/word/2016/wordml/cid" xmlns:w16="http://schemas.microsoft.com/office/word/2018/wordml" xmlns:w16sdtdh="http://schemas.microsoft.com/office/word/2020/wordml/sdtdatahash" xmlns:w16se="http://schemas.microsoft.com/office/word/2015/wordml/symex">
+              <mc:Fallback>
                 <w:pict>
-                  <v:shapetype w14:anchorId="7D8BFBDE" id="_x0000_t202" coordsize="21600,21600" o:spt="202" path="m,l,21600r21600,l21600,xe">
+                  <v:shapetype id="_x0000_t202" coordsize="21600,21600" o:spt="202" path="m,l,21600r21600,l21600,xe">
                     <v:stroke joinstyle="miter"/>
                     <v:path gradientshapeok="t" o:connecttype="rect"/>
                   </v:shapetype>
-                  <v:shape id="Text Box 142" o:spid="_x0000_s1026" type="#_x0000_t202" style="position:absolute;left:0;text-align:left;margin-left:0;margin-top:0;width:516pt;height:43.9pt;z-index:251659264;visibility:visible;mso-wrap-style:square;mso-width-percent:1000;mso-height-percent:0;mso-top-percent:850;mso-wrap-distance-left:9pt;mso-wrap-distance-top:0;mso-wrap-distance-right:9pt;mso-wrap-distance-bottom:0;mso-position-horizontal:center;mso-position-horizontal-relative:margin;mso-position-vertical-relative:page;mso-width-percent:1000;mso-height-percent:0;mso-top-percent:850;mso-width-relative:margin;mso-height-relative:margin;v-text-anchor:bottom" o:gfxdata="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" filled="f" stroked="f" strokeweight=".5pt">
+                  <v:shape id="Text Box 142" o:spid="_x0000_s1026" type="#_x0000_t202" style="position:absolute;left:0;text-align:left;margin-left:0;margin-top:0;width:516pt;height:43.9pt;z-index:251659264;visibility:visible;mso-wrap-style:square;mso-width-percent:1000;mso-height-percent:0;mso-top-percent:850;mso-wrap-distance-left:9pt;mso-wrap-distance-top:0;mso-wrap-distance-right:9pt;mso-wrap-distance-bottom:0;mso-position-horizontal:center;mso-position-horizontal-relative:margin;mso-position-vertical-relative:page;mso-width-percent:1000;mso-height-percent:0;mso-top-percent:850;mso-width-relative:margin;mso-height-relative:margin;v-text-anchor:bottom" o:gfxdata="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" filled="f" stroked="f" strokeweight=".5pt">
                     <v:textbox style="mso-fit-shape-to-text:t" inset="0,0,0,0">
                       <w:txbxContent>
                         <w:p>
@@ -322,6 +323,7 @@
                               <w:dataBinding w:prefixMappings="xmlns:ns0='http://schemas.openxmlformats.org/officeDocument/2006/extended-properties' " w:xpath="/ns0:Properties[1]/ns0:Company[1]" w:storeItemID="{6668398D-A668-4E3E-A5EB-62B293D839F1}"/>
                               <w:text/>
                             </w:sdtPr>
+                            <w:sdtEndPr/>
                             <w:sdtContent>
                               <w:r>
                                 <w:rPr>
@@ -418,6 +420,7 @@
             <w:rPr>
               <w:noProof/>
               <w:color w:val="4472C4" w:themeColor="accent1"/>
+              <w:lang w:val="en-US"/>
             </w:rPr>
             <mc:AlternateContent>
               <mc:Choice Requires="wps">
@@ -611,10 +614,6 @@
               </mc:Choice>
               <mc:Fallback>
                 <w:pict>
-                  <v:shapetype id="_x0000_t202" coordsize="21600,21600" o:spt="202" path="m,l,21600r21600,l21600,xe">
-                    <v:stroke joinstyle="miter"/>
-                    <v:path gradientshapeok="t" o:connecttype="rect"/>
-                  </v:shapetype>
                   <v:shape id="Text Box 1" o:spid="_x0000_s1027" type="#_x0000_t202" style="position:absolute;margin-left:0;margin-top:0;width:141pt;height:60pt;z-index:251661312;visibility:visible;mso-wrap-style:square;mso-width-percent:0;mso-height-percent:0;mso-wrap-distance-left:9pt;mso-wrap-distance-top:0;mso-wrap-distance-right:9pt;mso-wrap-distance-bottom:0;mso-position-horizontal:center;mso-position-horizontal-relative:margin;mso-position-vertical:center;mso-position-vertical-relative:margin;mso-width-percent:0;mso-height-percent:0;mso-width-relative:margin;mso-height-relative:margin;v-text-anchor:bottom" o:gfxdata="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" filled="f" stroked="f" strokeweight=".5pt">
                     <v:textbox inset="0,0,0,0">
                       <w:txbxContent>
@@ -750,8 +749,6 @@
             <w:br w:type="page"/>
           </w:r>
         </w:p>
-        <w:bookmarkStart w:id="0" w:name="_GoBack" w:displacedByCustomXml="next"/>
-        <w:bookmarkEnd w:id="0" w:displacedByCustomXml="next"/>
       </w:sdtContent>
     </w:sdt>
     <w:sdt>
@@ -780,11 +777,9 @@
           <w:pPr>
             <w:pStyle w:val="TOCHeading"/>
           </w:pPr>
-          <w:proofErr w:type="spellStart"/>
           <w:r>
             <w:t>Cuprins</w:t>
           </w:r>
-          <w:proofErr w:type="spellEnd"/>
         </w:p>
         <w:p>
           <w:pPr>
@@ -1919,117 +1914,220 @@
       <w:pPr>
         <w:pStyle w:val="Heading1"/>
       </w:pPr>
-      <w:bookmarkStart w:id="1" w:name="_Toc129283315"/>
+      <w:bookmarkStart w:id="0" w:name="_Toc129283315"/>
+      <w:r>
+        <w:t>Introducere</w:t>
+      </w:r>
+      <w:bookmarkEnd w:id="0"/>
+    </w:p>
+    <w:p/>
+    <w:p>
+      <w:pPr>
+        <w:pStyle w:val="Heading2"/>
+      </w:pPr>
+      <w:bookmarkStart w:id="1" w:name="_Toc129283316"/>
+      <w:r>
+        <w:t>Scopul proiectului</w:t>
+      </w:r>
+      <w:bookmarkEnd w:id="1"/>
+    </w:p>
+    <w:p/>
+    <w:p>
+      <w:r>
+        <w:tab/>
+      </w:r>
+      <w:r>
+        <w:t>Acest proiect consta in clas</w:t>
+      </w:r>
+      <w:r>
+        <w:t xml:space="preserve">icul joc Bomberman pentru NES. </w:t>
+      </w:r>
+      <w:r>
+        <w:t>Jocul poate fi jucat fie single-player ( c</w:t>
+      </w:r>
+      <w:r>
+        <w:t>ontra A.I. ), fie multi-player.</w:t>
+      </w:r>
+      <w:r>
+        <w:t>Pentru a se juca multi-player, este ne</w:t>
+      </w:r>
+      <w:r>
+        <w:t>cesara o conexiune la internet.</w:t>
+      </w:r>
+      <w:r>
+        <w:t>Player-ul poate provoca pe orici</w:t>
+      </w:r>
+      <w:r>
+        <w:t xml:space="preserve">ne din lista de playeri online. </w:t>
+      </w:r>
+      <w:r>
+        <w:t>2 playeri pot pune bombe pe o harta cu pereti des</w:t>
+      </w:r>
+      <w:r>
+        <w:t xml:space="preserve">tructibili sau nedestructibili. </w:t>
+      </w:r>
       <w:proofErr w:type="spellStart"/>
       <w:r>
-        <w:t>Introducere</w:t>
-      </w:r>
-      <w:bookmarkEnd w:id="1"/>
+        <w:rPr>
+          <w:lang w:val="fr-FR"/>
+        </w:rPr>
+        <w:t>Daca</w:t>
+      </w:r>
       <w:proofErr w:type="spellEnd"/>
+      <w:r>
+        <w:rPr>
+          <w:lang w:val="fr-FR"/>
+        </w:rPr>
+        <w:t xml:space="preserve"> </w:t>
+      </w:r>
+      <w:proofErr w:type="spellStart"/>
+      <w:r>
+        <w:rPr>
+          <w:lang w:val="fr-FR"/>
+        </w:rPr>
+        <w:t>unul</w:t>
+      </w:r>
+      <w:proofErr w:type="spellEnd"/>
+      <w:r>
+        <w:rPr>
+          <w:lang w:val="fr-FR"/>
+        </w:rPr>
+        <w:t xml:space="preserve"> </w:t>
+      </w:r>
+      <w:proofErr w:type="spellStart"/>
+      <w:r>
+        <w:rPr>
+          <w:lang w:val="fr-FR"/>
+        </w:rPr>
+        <w:t>din</w:t>
+      </w:r>
+      <w:proofErr w:type="spellEnd"/>
+      <w:r>
+        <w:rPr>
+          <w:lang w:val="fr-FR"/>
+        </w:rPr>
+        <w:t xml:space="preserve"> </w:t>
+      </w:r>
+      <w:proofErr w:type="spellStart"/>
+      <w:r>
+        <w:rPr>
+          <w:lang w:val="fr-FR"/>
+        </w:rPr>
+        <w:t>playeri</w:t>
+      </w:r>
+      <w:proofErr w:type="spellEnd"/>
+      <w:r>
+        <w:rPr>
+          <w:lang w:val="fr-FR"/>
+        </w:rPr>
+        <w:t xml:space="preserve"> se </w:t>
+      </w:r>
+      <w:proofErr w:type="spellStart"/>
+      <w:r>
+        <w:rPr>
+          <w:lang w:val="fr-FR"/>
+        </w:rPr>
+        <w:t>afla</w:t>
+      </w:r>
+      <w:proofErr w:type="spellEnd"/>
+      <w:r>
+        <w:rPr>
+          <w:lang w:val="fr-FR"/>
+        </w:rPr>
+        <w:t xml:space="preserve"> in </w:t>
+      </w:r>
+      <w:proofErr w:type="spellStart"/>
+      <w:r>
+        <w:rPr>
+          <w:lang w:val="fr-FR"/>
+        </w:rPr>
+        <w:t>raza</w:t>
+      </w:r>
+      <w:proofErr w:type="spellEnd"/>
+      <w:r>
+        <w:rPr>
+          <w:lang w:val="fr-FR"/>
+        </w:rPr>
+        <w:t xml:space="preserve"> </w:t>
+      </w:r>
+      <w:proofErr w:type="spellStart"/>
+      <w:r>
+        <w:rPr>
+          <w:lang w:val="fr-FR"/>
+        </w:rPr>
+        <w:t>bombei</w:t>
+      </w:r>
+      <w:proofErr w:type="spellEnd"/>
+      <w:r>
+        <w:rPr>
+          <w:lang w:val="fr-FR"/>
+        </w:rPr>
+        <w:t xml:space="preserve">, </w:t>
+      </w:r>
+      <w:r>
+        <w:t>pierde</w:t>
+      </w:r>
+      <w:r>
+        <w:rPr>
+          <w:lang w:val="fr-FR"/>
+        </w:rPr>
+        <w:t>.</w:t>
+      </w:r>
     </w:p>
     <w:p>
       <w:pPr>
-        <w:pStyle w:val="Heading2"/>
-      </w:pPr>
-      <w:bookmarkStart w:id="2" w:name="_Toc129283316"/>
-      <w:proofErr w:type="spellStart"/>
-      <w:r>
-        <w:t>Scopul</w:t>
-      </w:r>
-      <w:proofErr w:type="spellEnd"/>
-      <w:r>
-        <w:t xml:space="preserve"> </w:t>
-      </w:r>
-      <w:proofErr w:type="spellStart"/>
-      <w:r>
-        <w:t>proiectului</w:t>
-      </w:r>
-      <w:bookmarkEnd w:id="2"/>
-      <w:proofErr w:type="spellEnd"/>
+        <w:rPr>
+          <w:lang w:val="fr-FR"/>
+        </w:rPr>
+      </w:pPr>
     </w:p>
     <w:p>
       <w:pPr>
         <w:pStyle w:val="Heading2"/>
       </w:pPr>
-      <w:bookmarkStart w:id="3" w:name="_Toc129283317"/>
-      <w:proofErr w:type="spellStart"/>
-      <w:r>
-        <w:t>Lista</w:t>
-      </w:r>
-      <w:proofErr w:type="spellEnd"/>
-      <w:r>
-        <w:t xml:space="preserve"> </w:t>
-      </w:r>
-      <w:proofErr w:type="spellStart"/>
-      <w:r>
-        <w:t>definitiilor</w:t>
-      </w:r>
-      <w:bookmarkEnd w:id="3"/>
-      <w:proofErr w:type="spellEnd"/>
+      <w:bookmarkStart w:id="2" w:name="_Toc129283317"/>
+      <w:r>
+        <w:t>Lista definitiilor</w:t>
+      </w:r>
+      <w:bookmarkEnd w:id="2"/>
     </w:p>
     <w:p>
       <w:pPr>
         <w:pStyle w:val="Heading2"/>
       </w:pPr>
-      <w:bookmarkStart w:id="4" w:name="_Toc129283318"/>
-      <w:proofErr w:type="spellStart"/>
-      <w:r>
-        <w:t>Lista</w:t>
-      </w:r>
-      <w:proofErr w:type="spellEnd"/>
-      <w:r>
-        <w:t xml:space="preserve"> </w:t>
-      </w:r>
-      <w:proofErr w:type="spellStart"/>
-      <w:r>
-        <w:t>referintelor</w:t>
-      </w:r>
-      <w:bookmarkEnd w:id="4"/>
-      <w:proofErr w:type="spellEnd"/>
+      <w:bookmarkStart w:id="3" w:name="_Toc129283318"/>
+      <w:r>
+        <w:t>Lista referintelor</w:t>
+      </w:r>
+      <w:bookmarkEnd w:id="3"/>
     </w:p>
     <w:p>
       <w:pPr>
         <w:pStyle w:val="Heading2"/>
       </w:pPr>
-      <w:bookmarkStart w:id="5" w:name="_Toc129283319"/>
-      <w:proofErr w:type="spellStart"/>
-      <w:r>
-        <w:t>Structura</w:t>
-      </w:r>
-      <w:proofErr w:type="spellEnd"/>
-      <w:r>
-        <w:t xml:space="preserve"> DCS</w:t>
+      <w:bookmarkStart w:id="4" w:name="_Toc129283319"/>
+      <w:r>
+        <w:t>Structura DCS</w:t>
+      </w:r>
+      <w:bookmarkEnd w:id="4"/>
+    </w:p>
+    <w:p>
+      <w:pPr>
+        <w:pStyle w:val="Heading1"/>
+      </w:pPr>
+      <w:bookmarkStart w:id="5" w:name="_Toc129283320"/>
+      <w:r>
+        <w:t>Descrierea generala a produsului software</w:t>
       </w:r>
       <w:bookmarkEnd w:id="5"/>
     </w:p>
     <w:p>
       <w:pPr>
-        <w:pStyle w:val="Heading1"/>
-      </w:pPr>
-      <w:bookmarkStart w:id="6" w:name="_Toc129283320"/>
-      <w:proofErr w:type="spellStart"/>
-      <w:r>
-        <w:t>Descrierea</w:t>
-      </w:r>
-      <w:proofErr w:type="spellEnd"/>
-      <w:r>
-        <w:t xml:space="preserve"> </w:t>
-      </w:r>
-      <w:proofErr w:type="spellStart"/>
-      <w:r>
-        <w:t>generala</w:t>
-      </w:r>
-      <w:proofErr w:type="spellEnd"/>
-      <w:r>
-        <w:t xml:space="preserve"> a </w:t>
-      </w:r>
-      <w:proofErr w:type="spellStart"/>
-      <w:r>
-        <w:t>produsului</w:t>
-      </w:r>
-      <w:proofErr w:type="spellEnd"/>
-      <w:r>
-        <w:t xml:space="preserve"> software</w:t>
+        <w:pStyle w:val="Heading2"/>
+      </w:pPr>
+      <w:bookmarkStart w:id="6" w:name="_Toc129283321"/>
+      <w:r>
+        <w:t>Descrierea produsului software</w:t>
       </w:r>
       <w:bookmarkEnd w:id="6"/>
     </w:p>
@@ -2037,142 +2135,89 @@
       <w:pPr>
         <w:pStyle w:val="Heading2"/>
       </w:pPr>
-      <w:bookmarkStart w:id="7" w:name="_Toc129283321"/>
-      <w:proofErr w:type="spellStart"/>
-      <w:r>
-        <w:t>Descrierea</w:t>
-      </w:r>
-      <w:proofErr w:type="spellEnd"/>
-      <w:r>
-        <w:t xml:space="preserve"> </w:t>
-      </w:r>
-      <w:proofErr w:type="spellStart"/>
-      <w:r>
-        <w:t>produsului</w:t>
-      </w:r>
-      <w:proofErr w:type="spellEnd"/>
-      <w:r>
-        <w:t xml:space="preserve"> software</w:t>
+      <w:bookmarkStart w:id="7" w:name="_Toc129283322"/>
+      <w:r>
+        <w:t>Detalierea platformei HW / SW</w:t>
       </w:r>
       <w:bookmarkEnd w:id="7"/>
     </w:p>
+    <w:p/>
     <w:p>
       <w:pPr>
-        <w:pStyle w:val="Heading2"/>
-      </w:pPr>
-      <w:bookmarkStart w:id="8" w:name="_Toc129283322"/>
-      <w:proofErr w:type="spellStart"/>
-      <w:r>
-        <w:t>Detalierea</w:t>
-      </w:r>
-      <w:proofErr w:type="spellEnd"/>
-      <w:r>
-        <w:t xml:space="preserve"> </w:t>
-      </w:r>
-      <w:proofErr w:type="spellStart"/>
-      <w:r>
-        <w:t>platformei</w:t>
-      </w:r>
-      <w:proofErr w:type="spellEnd"/>
-      <w:r>
-        <w:t xml:space="preserve"> HW / SW</w:t>
-      </w:r>
+        <w:ind w:firstLine="576"/>
+      </w:pPr>
+      <w:r>
+        <w:t>Produsul software este dezvoltat pentru platforma sistemul de operare Windo</w:t>
+      </w:r>
+      <w:bookmarkStart w:id="8" w:name="_GoBack"/>
       <w:bookmarkEnd w:id="8"/>
+      <w:r>
+        <w:t xml:space="preserve">ws 10 sau orice altă versiune, utilizând SMFL pentru interfața grafică prezentată utilizatorului și mediul de dezvoltare Microsoft Visual Studio. Alte specificații ar include un procesor de 2.7 GHz sau mai </w:t>
+      </w:r>
+      <w:r>
+        <w:t xml:space="preserve">rapid si memoria RAM minima de 4 </w:t>
+      </w:r>
+      <w:r>
+        <w:t>GB.</w:t>
+      </w:r>
     </w:p>
     <w:p>
       <w:pPr>
-        <w:pStyle w:val="Heading2"/>
-      </w:pPr>
-      <w:bookmarkStart w:id="9" w:name="_Toc129283323"/>
-      <w:proofErr w:type="spellStart"/>
-      <w:r>
-        <w:t>Constrangeri</w:t>
-      </w:r>
-      <w:bookmarkEnd w:id="9"/>
-      <w:proofErr w:type="spellEnd"/>
+        <w:ind w:firstLine="576"/>
+      </w:pPr>
     </w:p>
     <w:p>
       <w:pPr>
-        <w:pStyle w:val="Heading1"/>
-      </w:pPr>
-      <w:bookmarkStart w:id="10" w:name="_Toc129283324"/>
-      <w:proofErr w:type="spellStart"/>
-      <w:r>
-        <w:t>Detalierea</w:t>
-      </w:r>
-      <w:proofErr w:type="spellEnd"/>
-      <w:r>
-        <w:t xml:space="preserve"> </w:t>
-      </w:r>
-      <w:proofErr w:type="spellStart"/>
-      <w:r>
-        <w:t>cerintelor</w:t>
-      </w:r>
-      <w:proofErr w:type="spellEnd"/>
-      <w:r>
-        <w:t xml:space="preserve"> </w:t>
-      </w:r>
-      <w:proofErr w:type="spellStart"/>
-      <w:r>
-        <w:t>specific</w:t>
-      </w:r>
-      <w:r>
-        <w:t>e</w:t>
-      </w:r>
-      <w:bookmarkEnd w:id="10"/>
-      <w:proofErr w:type="spellEnd"/>
+        <w:pStyle w:val="Heading2"/>
+      </w:pPr>
+      <w:bookmarkStart w:id="9" w:name="_Toc129283323"/>
+      <w:r>
+        <w:t>Constrangeri</w:t>
+      </w:r>
+      <w:bookmarkEnd w:id="9"/>
     </w:p>
     <w:p>
       <w:pPr>
-        <w:pStyle w:val="Heading2"/>
-      </w:pPr>
-      <w:bookmarkStart w:id="11" w:name="_Toc129283325"/>
-      <w:proofErr w:type="spellStart"/>
-      <w:r>
-        <w:t>Cerintele</w:t>
-      </w:r>
-      <w:proofErr w:type="spellEnd"/>
-      <w:r>
-        <w:t xml:space="preserve"> </w:t>
-      </w:r>
-      <w:proofErr w:type="spellStart"/>
-      <w:r>
-        <w:t>functionale</w:t>
-      </w:r>
-      <w:bookmarkEnd w:id="11"/>
-      <w:proofErr w:type="spellEnd"/>
+        <w:pStyle w:val="Heading1"/>
+      </w:pPr>
+      <w:bookmarkStart w:id="10" w:name="_Toc129283324"/>
+      <w:r>
+        <w:t>Detalierea cerintelor specific</w:t>
+      </w:r>
+      <w:r>
+        <w:t>e</w:t>
+      </w:r>
+      <w:bookmarkEnd w:id="10"/>
     </w:p>
     <w:p>
       <w:pPr>
         <w:pStyle w:val="Heading2"/>
       </w:pPr>
-      <w:bookmarkStart w:id="12" w:name="_Toc129283326"/>
-      <w:proofErr w:type="spellStart"/>
-      <w:r>
-        <w:t>Cerintele</w:t>
-      </w:r>
-      <w:proofErr w:type="spellEnd"/>
-      <w:r>
-        <w:t xml:space="preserve"> </w:t>
-      </w:r>
-      <w:proofErr w:type="spellStart"/>
-      <w:r>
-        <w:t>nefunctionale</w:t>
-      </w:r>
-      <w:bookmarkEnd w:id="12"/>
-      <w:proofErr w:type="spellEnd"/>
+      <w:bookmarkStart w:id="11" w:name="_Toc129283325"/>
+      <w:r>
+        <w:t>Cerintele functionale</w:t>
+      </w:r>
+      <w:bookmarkEnd w:id="11"/>
     </w:p>
     <w:p>
       <w:pPr>
+        <w:pStyle w:val="Heading2"/>
+      </w:pPr>
+      <w:bookmarkStart w:id="12" w:name="_Toc129283326"/>
+      <w:r>
+        <w:t>Cerintele nefunctionale</w:t>
+      </w:r>
+      <w:bookmarkEnd w:id="12"/>
+    </w:p>
+    <w:p>
+      <w:pPr>
         <w:pStyle w:val="Heading1"/>
       </w:pPr>
       <w:bookmarkStart w:id="13" w:name="_Toc129283327"/>
-      <w:proofErr w:type="spellStart"/>
       <w:r>
         <w:t>Versiuni</w:t>
       </w:r>
       <w:bookmarkEnd w:id="13"/>
-      <w:proofErr w:type="spellEnd"/>
     </w:p>
     <w:p/>
     <w:p/>
@@ -2628,6 +2673,9 @@
   <w:style w:type="paragraph" w:default="1" w:styleId="Normal">
     <w:name w:val="Normal"/>
     <w:qFormat/>
+    <w:rPr>
+      <w:lang w:val="ro-RO"/>
+    </w:rPr>
   </w:style>
   <w:style w:type="paragraph" w:styleId="Heading1">
     <w:name w:val="heading 1"/>
@@ -3281,6 +3329,9 @@
   <w:style w:type="paragraph" w:default="1" w:styleId="Normal">
     <w:name w:val="Normal"/>
     <w:qFormat/>
+    <w:rPr>
+      <w:lang w:val="ro-RO"/>
+    </w:rPr>
   </w:style>
   <w:style w:type="paragraph" w:styleId="Heading1">
     <w:name w:val="heading 1"/>
@@ -4094,7 +4145,7 @@
 </file>
 
 <file path=customXml/itemProps2.xml><?xml version="1.0" encoding="utf-8"?>
-<ds:datastoreItem xmlns:ds="http://schemas.openxmlformats.org/officeDocument/2006/customXml" ds:itemID="{9306A9FB-9A80-4FDA-B54A-47849403F5C3}">
+<ds:datastoreItem xmlns:ds="http://schemas.openxmlformats.org/officeDocument/2006/customXml" ds:itemID="{B62A8EC0-CE17-4C32-BBDF-3A83CCE06D32}">
   <ds:schemaRefs>
     <ds:schemaRef ds:uri="http://schemas.openxmlformats.org/officeDocument/2006/bibliography"/>
   </ds:schemaRefs>

</xml_diff>

<commit_message>
Added functional and non-functional requirements to the srd
</commit_message>
<xml_diff>
--- a/1_SRD/DCS.docx
+++ b/1_SRD/DCS.docx
@@ -1,6 +1,6 @@
 
 <file path=word/document.xml><?xml version="1.0" encoding="utf-8"?>
-<w:document xmlns:wpc="http://schemas.microsoft.com/office/word/2010/wordprocessingCanvas" xmlns:mc="http://schemas.openxmlformats.org/markup-compatibility/2006" xmlns:o="urn:schemas-microsoft-com:office:office" xmlns:r="http://schemas.openxmlformats.org/officeDocument/2006/relationships" xmlns:m="http://schemas.openxmlformats.org/officeDocument/2006/math" xmlns:v="urn:schemas-microsoft-com:vml" xmlns:wp14="http://schemas.microsoft.com/office/word/2010/wordprocessingDrawing" xmlns:wp="http://schemas.openxmlformats.org/drawingml/2006/wordprocessingDrawing" xmlns:w10="urn:schemas-microsoft-com:office:word" xmlns:w="http://schemas.openxmlformats.org/wordprocessingml/2006/main" xmlns:w14="http://schemas.microsoft.com/office/word/2010/wordml" xmlns:wpg="http://schemas.microsoft.com/office/word/2010/wordprocessingGroup" xmlns:wpi="http://schemas.microsoft.com/office/word/2010/wordprocessingInk" xmlns:wne="http://schemas.microsoft.com/office/word/2006/wordml" xmlns:wps="http://schemas.microsoft.com/office/word/2010/wordprocessingShape" mc:Ignorable="w14 wp14">
+<w:document xmlns:wpc="http://schemas.microsoft.com/office/word/2010/wordprocessingCanvas" xmlns:cx="http://schemas.microsoft.com/office/drawing/2014/chartex" xmlns:cx1="http://schemas.microsoft.com/office/drawing/2015/9/8/chartex" xmlns:cx2="http://schemas.microsoft.com/office/drawing/2015/10/21/chartex" xmlns:cx3="http://schemas.microsoft.com/office/drawing/2016/5/9/chartex" xmlns:cx4="http://schemas.microsoft.com/office/drawing/2016/5/10/chartex" xmlns:cx5="http://schemas.microsoft.com/office/drawing/2016/5/11/chartex" xmlns:cx6="http://schemas.microsoft.com/office/drawing/2016/5/12/chartex" xmlns:cx7="http://schemas.microsoft.com/office/drawing/2016/5/13/chartex" xmlns:cx8="http://schemas.microsoft.com/office/drawing/2016/5/14/chartex" xmlns:mc="http://schemas.openxmlformats.org/markup-compatibility/2006" xmlns:aink="http://schemas.microsoft.com/office/drawing/2016/ink" xmlns:am3d="http://schemas.microsoft.com/office/drawing/2017/model3d" xmlns:o="urn:schemas-microsoft-com:office:office" xmlns:oel="http://schemas.microsoft.com/office/2019/extlst" xmlns:r="http://schemas.openxmlformats.org/officeDocument/2006/relationships" xmlns:m="http://schemas.openxmlformats.org/officeDocument/2006/math" xmlns:v="urn:schemas-microsoft-com:vml" xmlns:wp14="http://schemas.microsoft.com/office/word/2010/wordprocessingDrawing" xmlns:wp="http://schemas.openxmlformats.org/drawingml/2006/wordprocessingDrawing" xmlns:w10="urn:schemas-microsoft-com:office:word" xmlns:w="http://schemas.openxmlformats.org/wordprocessingml/2006/main" xmlns:w14="http://schemas.microsoft.com/office/word/2010/wordml" xmlns:w15="http://schemas.microsoft.com/office/word/2012/wordml" xmlns:w16cex="http://schemas.microsoft.com/office/word/2018/wordml/cex" xmlns:w16cid="http://schemas.microsoft.com/office/word/2016/wordml/cid" xmlns:w16="http://schemas.microsoft.com/office/word/2018/wordml" xmlns:w16sdtdh="http://schemas.microsoft.com/office/word/2020/wordml/sdtdatahash" xmlns:w16se="http://schemas.microsoft.com/office/word/2015/wordml/symex" xmlns:wpg="http://schemas.microsoft.com/office/word/2010/wordprocessingGroup" xmlns:wpi="http://schemas.microsoft.com/office/word/2010/wordprocessingInk" xmlns:wne="http://schemas.microsoft.com/office/word/2006/wordml" xmlns:wps="http://schemas.microsoft.com/office/word/2010/wordprocessingShape" mc:Ignorable="w14 w15 w16se w16cid w16 w16cex w16sdtdh wp14">
   <w:body>
     <w:sdt>
       <w:sdtPr>
@@ -51,7 +51,7 @@
                         <pic:cNvPicPr/>
                       </pic:nvPicPr>
                       <pic:blipFill>
-                        <a:blip r:embed="rId8" cstate="print">
+                        <a:blip r:embed="rId7" cstate="print">
                           <a:duotone>
                             <a:schemeClr val="accent1">
                               <a:shade val="45000"/>
@@ -104,7 +104,6 @@
             <w:dataBinding w:prefixMappings="xmlns:ns0='http://purl.org/dc/elements/1.1/' xmlns:ns1='http://schemas.openxmlformats.org/package/2006/metadata/core-properties' " w:xpath="/ns1:coreProperties[1]/ns0:title[1]" w:storeItemID="{6C3C8BC8-F283-45AE-878A-BAB7291924A1}"/>
             <w:text/>
           </w:sdtPr>
-          <w:sdtEndPr/>
           <w:sdtContent>
             <w:p>
               <w:pPr>
@@ -241,7 +240,6 @@
                                     <w:dataBinding w:prefixMappings="xmlns:ns0='http://schemas.openxmlformats.org/officeDocument/2006/extended-properties' " w:xpath="/ns0:Properties[1]/ns0:Company[1]" w:storeItemID="{6668398D-A668-4E3E-A5EB-62B293D839F1}"/>
                                     <w:text/>
                                   </w:sdtPr>
-                                  <w:sdtEndPr/>
                                   <w:sdtContent>
                                     <w:r>
                                       <w:rPr>
@@ -284,11 +282,11 @@
               </mc:Choice>
               <mc:Fallback>
                 <w:pict>
-                  <v:shapetype id="_x0000_t202" coordsize="21600,21600" o:spt="202" path="m,l,21600r21600,l21600,xe">
+                  <v:shapetype w14:anchorId="7D8BFBDE" id="_x0000_t202" coordsize="21600,21600" o:spt="202" path="m,l,21600r21600,l21600,xe">
                     <v:stroke joinstyle="miter"/>
                     <v:path gradientshapeok="t" o:connecttype="rect"/>
                   </v:shapetype>
-                  <v:shape id="Text Box 142" o:spid="_x0000_s1026" type="#_x0000_t202" style="position:absolute;left:0;text-align:left;margin-left:0;margin-top:0;width:516pt;height:43.9pt;z-index:251659264;visibility:visible;mso-wrap-style:square;mso-width-percent:1000;mso-height-percent:0;mso-top-percent:850;mso-wrap-distance-left:9pt;mso-wrap-distance-top:0;mso-wrap-distance-right:9pt;mso-wrap-distance-bottom:0;mso-position-horizontal:center;mso-position-horizontal-relative:margin;mso-position-vertical-relative:page;mso-width-percent:1000;mso-height-percent:0;mso-top-percent:850;mso-width-relative:margin;mso-height-relative:margin;v-text-anchor:bottom" o:gfxdata="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" filled="f" stroked="f" strokeweight=".5pt">
+                  <v:shape id="Text Box 142" o:spid="_x0000_s1026" type="#_x0000_t202" style="position:absolute;left:0;text-align:left;margin-left:0;margin-top:0;width:516pt;height:43.9pt;z-index:251659264;visibility:visible;mso-wrap-style:square;mso-width-percent:1000;mso-height-percent:0;mso-top-percent:850;mso-wrap-distance-left:9pt;mso-wrap-distance-top:0;mso-wrap-distance-right:9pt;mso-wrap-distance-bottom:0;mso-position-horizontal:center;mso-position-horizontal-relative:margin;mso-position-vertical-relative:page;mso-width-percent:1000;mso-height-percent:0;mso-top-percent:850;mso-width-relative:margin;mso-height-relative:margin;v-text-anchor:bottom" o:gfxdata="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" filled="f" stroked="f" strokeweight=".5pt">
                     <v:textbox style="mso-fit-shape-to-text:t" inset="0,0,0,0">
                       <w:txbxContent>
                         <w:p>
@@ -323,7 +321,6 @@
                               <w:dataBinding w:prefixMappings="xmlns:ns0='http://schemas.openxmlformats.org/officeDocument/2006/extended-properties' " w:xpath="/ns0:Properties[1]/ns0:Company[1]" w:storeItemID="{6668398D-A668-4E3E-A5EB-62B293D839F1}"/>
                               <w:text/>
                             </w:sdtPr>
-                            <w:sdtEndPr/>
                             <w:sdtContent>
                               <w:r>
                                 <w:rPr>
@@ -373,7 +370,7 @@
                         <pic:cNvPicPr/>
                       </pic:nvPicPr>
                       <pic:blipFill>
-                        <a:blip r:embed="rId9" cstate="print">
+                        <a:blip r:embed="rId8" cstate="print">
                           <a:duotone>
                             <a:schemeClr val="accent1">
                               <a:shade val="45000"/>
@@ -614,7 +611,7 @@
               </mc:Choice>
               <mc:Fallback>
                 <w:pict>
-                  <v:shape id="Text Box 1" o:spid="_x0000_s1027" type="#_x0000_t202" style="position:absolute;margin-left:0;margin-top:0;width:141pt;height:60pt;z-index:251661312;visibility:visible;mso-wrap-style:square;mso-width-percent:0;mso-height-percent:0;mso-wrap-distance-left:9pt;mso-wrap-distance-top:0;mso-wrap-distance-right:9pt;mso-wrap-distance-bottom:0;mso-position-horizontal:center;mso-position-horizontal-relative:margin;mso-position-vertical:center;mso-position-vertical-relative:margin;mso-width-percent:0;mso-height-percent:0;mso-width-relative:margin;mso-height-relative:margin;v-text-anchor:bottom" o:gfxdata="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" filled="f" stroked="f" strokeweight=".5pt">
+                  <v:shape w14:anchorId="42AD088F" id="Text Box 1" o:spid="_x0000_s1027" type="#_x0000_t202" style="position:absolute;margin-left:0;margin-top:0;width:141pt;height:60pt;z-index:251661312;visibility:visible;mso-wrap-style:square;mso-width-percent:0;mso-height-percent:0;mso-wrap-distance-left:9pt;mso-wrap-distance-top:0;mso-wrap-distance-right:9pt;mso-wrap-distance-bottom:0;mso-position-horizontal:center;mso-position-horizontal-relative:margin;mso-position-vertical:center;mso-position-vertical-relative:margin;mso-width-percent:0;mso-height-percent:0;mso-width-relative:margin;mso-height-relative:margin;v-text-anchor:bottom" o:gfxdata="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" filled="f" stroked="f" strokeweight=".5pt">
                     <v:textbox inset="0,0,0,0">
                       <w:txbxContent>
                         <w:p>
@@ -1937,13 +1934,7 @@
         <w:tab/>
       </w:r>
       <w:r>
-        <w:t>Acest proiect consta in clas</w:t>
-      </w:r>
-      <w:r>
-        <w:t xml:space="preserve">icul joc Bomberman pentru NES. </w:t>
-      </w:r>
-      <w:r>
-        <w:t>Jocul poate fi jucat fie single-player ( c</w:t>
+        <w:t>Acest proiect consta in clasicul joc Bomberman pentru NES. Jocul poate fi jucat fie single-player ( c</w:t>
       </w:r>
       <w:r>
         <w:t>ontra A.I. ), fie multi-player.</w:t>
@@ -2147,12 +2138,7 @@
         <w:ind w:firstLine="576"/>
       </w:pPr>
       <w:r>
-        <w:t>Produsul software este dezvoltat pentru platforma sistemul de operare Windo</w:t>
-      </w:r>
-      <w:bookmarkStart w:id="8" w:name="_GoBack"/>
-      <w:bookmarkEnd w:id="8"/>
-      <w:r>
-        <w:t xml:space="preserve">ws 10 sau orice altă versiune, utilizând SMFL pentru interfața grafică prezentată utilizatorului și mediul de dezvoltare Microsoft Visual Studio. Alte specificații ar include un procesor de 2.7 GHz sau mai </w:t>
+        <w:t xml:space="preserve">Produsul software este dezvoltat pentru platforma sistemul de operare Windows 10 sau orice altă versiune, utilizând SMFL pentru interfața grafică prezentată utilizatorului și mediul de dezvoltare Microsoft Visual Studio. Alte specificații ar include un procesor de 2.7 GHz sau mai </w:t>
       </w:r>
       <w:r>
         <w:t xml:space="preserve">rapid si memoria RAM minima de 4 </w:t>
@@ -2170,54 +2156,326 @@
       <w:pPr>
         <w:pStyle w:val="Heading2"/>
       </w:pPr>
-      <w:bookmarkStart w:id="9" w:name="_Toc129283323"/>
+      <w:bookmarkStart w:id="8" w:name="_Toc129283323"/>
       <w:r>
         <w:t>Constrangeri</w:t>
+      </w:r>
+      <w:bookmarkEnd w:id="8"/>
+    </w:p>
+    <w:p/>
+    <w:p/>
+    <w:p/>
+    <w:p/>
+    <w:p/>
+    <w:p/>
+    <w:p/>
+    <w:p>
+      <w:pPr>
+        <w:pStyle w:val="Heading1"/>
+      </w:pPr>
+      <w:bookmarkStart w:id="9" w:name="_Toc129283324"/>
+      <w:r>
+        <w:lastRenderedPageBreak/>
+        <w:t>Detalierea cerintelor specific</w:t>
+      </w:r>
+      <w:r>
+        <w:t>e</w:t>
       </w:r>
       <w:bookmarkEnd w:id="9"/>
     </w:p>
+    <w:p/>
     <w:p>
       <w:pPr>
-        <w:pStyle w:val="Heading1"/>
-      </w:pPr>
-      <w:bookmarkStart w:id="10" w:name="_Toc129283324"/>
-      <w:r>
-        <w:t>Detalierea cerintelor specific</w:t>
-      </w:r>
-      <w:r>
-        <w:t>e</w:t>
+        <w:pStyle w:val="Heading2"/>
+      </w:pPr>
+      <w:bookmarkStart w:id="10" w:name="_Toc129283325"/>
+      <w:r>
+        <w:t>Cerintele functionale</w:t>
       </w:r>
       <w:bookmarkEnd w:id="10"/>
     </w:p>
+    <w:p/>
     <w:p>
       <w:pPr>
+        <w:pStyle w:val="ListParagraph"/>
+        <w:numPr>
+          <w:ilvl w:val="0"/>
+          <w:numId w:val="5"/>
+        </w:numPr>
+      </w:pPr>
+      <w:r>
+        <w:t>2 playeri</w:t>
+      </w:r>
+    </w:p>
+    <w:p>
+      <w:pPr>
+        <w:pStyle w:val="ListParagraph"/>
+        <w:numPr>
+          <w:ilvl w:val="0"/>
+          <w:numId w:val="5"/>
+        </w:numPr>
+      </w:pPr>
+      <w:r>
+        <w:t>miscare in 4 directii ( sus, jos, stanga, dreapta )</w:t>
+      </w:r>
+    </w:p>
+    <w:p>
+      <w:pPr>
+        <w:pStyle w:val="ListParagraph"/>
+        <w:numPr>
+          <w:ilvl w:val="0"/>
+          <w:numId w:val="5"/>
+        </w:numPr>
+      </w:pPr>
+      <w:r>
+        <w:t>abilitatea de a pune bomba</w:t>
+      </w:r>
+    </w:p>
+    <w:p>
+      <w:pPr>
+        <w:pStyle w:val="ListParagraph"/>
+        <w:numPr>
+          <w:ilvl w:val="0"/>
+          <w:numId w:val="5"/>
+        </w:numPr>
+      </w:pPr>
+      <w:r>
+        <w:t>structuri breakable</w:t>
+      </w:r>
+    </w:p>
+    <w:p>
+      <w:pPr>
+        <w:pStyle w:val="ListParagraph"/>
+        <w:numPr>
+          <w:ilvl w:val="0"/>
+          <w:numId w:val="5"/>
+        </w:numPr>
+      </w:pPr>
+      <w:r>
+        <w:t>structuri unbreakable</w:t>
+      </w:r>
+    </w:p>
+    <w:p>
+      <w:pPr>
+        <w:pStyle w:val="ListParagraph"/>
+        <w:numPr>
+          <w:ilvl w:val="0"/>
+          <w:numId w:val="5"/>
+        </w:numPr>
+      </w:pPr>
+      <w:r>
+        <w:t>meniu principal</w:t>
+      </w:r>
+    </w:p>
+    <w:p>
+      <w:pPr>
+        <w:pStyle w:val="ListParagraph"/>
+        <w:numPr>
+          <w:ilvl w:val="0"/>
+          <w:numId w:val="5"/>
+        </w:numPr>
+      </w:pPr>
+      <w:r>
+        <w:t>al doilea jucator se poate conecta oricand ( nu trebuie sa se astepte dupa el )</w:t>
+      </w:r>
+    </w:p>
+    <w:p>
+      <w:pPr>
+        <w:pStyle w:val="ListParagraph"/>
+        <w:numPr>
+          <w:ilvl w:val="0"/>
+          <w:numId w:val="5"/>
+        </w:numPr>
+      </w:pPr>
+      <w:r>
+        <w:t>creare cont in baza de date</w:t>
+      </w:r>
+    </w:p>
+    <w:p>
+      <w:pPr>
+        <w:pStyle w:val="ListParagraph"/>
+        <w:numPr>
+          <w:ilvl w:val="0"/>
+          <w:numId w:val="5"/>
+        </w:numPr>
+      </w:pPr>
+      <w:r>
+        <w:t>salvare HIGH SCORE ( wins | losses )</w:t>
+      </w:r>
+    </w:p>
+    <w:p>
+      <w:pPr>
+        <w:pStyle w:val="ListParagraph"/>
+        <w:numPr>
+          <w:ilvl w:val="0"/>
+          <w:numId w:val="5"/>
+        </w:numPr>
+      </w:pPr>
+      <w:r>
+        <w:t>optiune singleplayer/ multiplayer</w:t>
+      </w:r>
+    </w:p>
+    <w:p>
+      <w:pPr>
+        <w:pStyle w:val="ListParagraph"/>
+        <w:numPr>
+          <w:ilvl w:val="0"/>
+          <w:numId w:val="5"/>
+        </w:numPr>
+      </w:pPr>
+      <w:r>
+        <w:t>super puteri ascunse in structurile breakable</w:t>
+      </w:r>
+    </w:p>
+    <w:p/>
+    <w:p>
+      <w:pPr>
         <w:pStyle w:val="Heading2"/>
       </w:pPr>
-      <w:bookmarkStart w:id="11" w:name="_Toc129283325"/>
-      <w:r>
-        <w:t>Cerintele functionale</w:t>
+      <w:bookmarkStart w:id="11" w:name="_Toc129283326"/>
+      <w:r>
+        <w:t>Cerintele nefunctionale</w:t>
       </w:r>
       <w:bookmarkEnd w:id="11"/>
     </w:p>
+    <w:p/>
     <w:p>
       <w:pPr>
-        <w:pStyle w:val="Heading2"/>
-      </w:pPr>
-      <w:bookmarkStart w:id="12" w:name="_Toc129283326"/>
-      <w:r>
-        <w:t>Cerintele nefunctionale</w:t>
-      </w:r>
-      <w:bookmarkEnd w:id="12"/>
+        <w:pStyle w:val="ListParagraph"/>
+        <w:numPr>
+          <w:ilvl w:val="0"/>
+          <w:numId w:val="5"/>
+        </w:numPr>
+      </w:pPr>
+      <w:r>
+        <w:t>arhitectura client-server</w:t>
+      </w:r>
     </w:p>
     <w:p>
       <w:pPr>
+        <w:pStyle w:val="ListParagraph"/>
+        <w:numPr>
+          <w:ilvl w:val="0"/>
+          <w:numId w:val="5"/>
+        </w:numPr>
+      </w:pPr>
+      <w:r>
+        <w:t>meniu de conectare simplu ( se insereaza adresa ip -&gt; se apasa buton connect )</w:t>
+      </w:r>
+    </w:p>
+    <w:p>
+      <w:pPr>
+        <w:pStyle w:val="ListParagraph"/>
+        <w:numPr>
+          <w:ilvl w:val="0"/>
+          <w:numId w:val="5"/>
+        </w:numPr>
+      </w:pPr>
+      <w:r>
+        <w:t>serverul trebuie sa consume &lt; 512MB RAM</w:t>
+      </w:r>
+    </w:p>
+    <w:p>
+      <w:pPr>
+        <w:pStyle w:val="ListParagraph"/>
+        <w:numPr>
+          <w:ilvl w:val="0"/>
+          <w:numId w:val="5"/>
+        </w:numPr>
+      </w:pPr>
+      <w:r>
+        <w:t>clientul trebuie sa consume &lt; 512MB RAM</w:t>
+      </w:r>
+    </w:p>
+    <w:p>
+      <w:pPr>
+        <w:pStyle w:val="ListParagraph"/>
+        <w:numPr>
+          <w:ilvl w:val="0"/>
+          <w:numId w:val="5"/>
+        </w:numPr>
+      </w:pPr>
+      <w:r>
+        <w:t>jurnalizare evenimente in consola</w:t>
+      </w:r>
+    </w:p>
+    <w:p>
+      <w:pPr>
+        <w:pStyle w:val="ListParagraph"/>
+        <w:numPr>
+          <w:ilvl w:val="0"/>
+          <w:numId w:val="5"/>
+        </w:numPr>
+      </w:pPr>
+      <w:r>
+        <w:t>server CLI</w:t>
+      </w:r>
+    </w:p>
+    <w:p>
+      <w:pPr>
+        <w:pStyle w:val="ListParagraph"/>
+        <w:numPr>
+          <w:ilvl w:val="0"/>
+          <w:numId w:val="5"/>
+        </w:numPr>
+      </w:pPr>
+      <w:r>
+        <w:t>daca unul din jucatori are ping &gt; 1000ms ar trebui dat afara</w:t>
+      </w:r>
+    </w:p>
+    <w:p>
+      <w:pPr>
+        <w:pStyle w:val="ListParagraph"/>
+        <w:numPr>
+          <w:ilvl w:val="0"/>
+          <w:numId w:val="5"/>
+        </w:numPr>
+      </w:pPr>
+      <w:r>
+        <w:t>comenzi admin server ( kick / ban, restart runda )</w:t>
+      </w:r>
+    </w:p>
+    <w:p>
+      <w:pPr>
+        <w:pStyle w:val="ListParagraph"/>
+        <w:numPr>
+          <w:ilvl w:val="0"/>
+          <w:numId w:val="5"/>
+        </w:numPr>
+      </w:pPr>
+      <w:r>
+        <w:t>baze de date ce stocheaza utilizatorii si high score</w:t>
+      </w:r>
+    </w:p>
+    <w:p>
+      <w:pPr>
+        <w:pStyle w:val="ListParagraph"/>
+        <w:numPr>
+          <w:ilvl w:val="0"/>
+          <w:numId w:val="5"/>
+        </w:numPr>
+      </w:pPr>
+      <w:r>
+        <w:t>utilizatorul cand intra in aplicatie se conecteaza automat la "master server" (daca are acces la internet- nu are optiunea de multiplayer in caz contrar)</w:t>
+      </w:r>
+    </w:p>
+    <w:p/>
+    <w:p/>
+    <w:p/>
+    <w:p/>
+    <w:p/>
+    <w:p/>
+    <w:p/>
+    <w:p>
+      <w:pPr>
         <w:pStyle w:val="Heading1"/>
       </w:pPr>
-      <w:bookmarkStart w:id="13" w:name="_Toc129283327"/>
-      <w:r>
+      <w:bookmarkStart w:id="12" w:name="_Toc129283327"/>
+      <w:r>
+        <w:lastRenderedPageBreak/>
         <w:t>Versiuni</w:t>
       </w:r>
-      <w:bookmarkEnd w:id="13"/>
+      <w:bookmarkEnd w:id="12"/>
     </w:p>
     <w:p/>
     <w:p/>
@@ -2234,8 +2492,121 @@
 </file>
 
 <file path=word/numbering.xml><?xml version="1.0" encoding="utf-8"?>
-<w:numbering xmlns:wpc="http://schemas.microsoft.com/office/word/2010/wordprocessingCanvas" xmlns:mc="http://schemas.openxmlformats.org/markup-compatibility/2006" xmlns:o="urn:schemas-microsoft-com:office:office" xmlns:r="http://schemas.openxmlformats.org/officeDocument/2006/relationships" xmlns:m="http://schemas.openxmlformats.org/officeDocument/2006/math" xmlns:v="urn:schemas-microsoft-com:vml" xmlns:wp14="http://schemas.microsoft.com/office/word/2010/wordprocessingDrawing" xmlns:wp="http://schemas.openxmlformats.org/drawingml/2006/wordprocessingDrawing" xmlns:w10="urn:schemas-microsoft-com:office:word" xmlns:w="http://schemas.openxmlformats.org/wordprocessingml/2006/main" xmlns:w14="http://schemas.microsoft.com/office/word/2010/wordml" xmlns:wpg="http://schemas.microsoft.com/office/word/2010/wordprocessingGroup" xmlns:wpi="http://schemas.microsoft.com/office/word/2010/wordprocessingInk" xmlns:wne="http://schemas.microsoft.com/office/word/2006/wordml" xmlns:wps="http://schemas.microsoft.com/office/word/2010/wordprocessingShape" mc:Ignorable="w14 wp14">
-  <w:abstractNum w:abstractNumId="0">
+<w:numbering xmlns:wpc="http://schemas.microsoft.com/office/word/2010/wordprocessingCanvas" xmlns:cx="http://schemas.microsoft.com/office/drawing/2014/chartex" xmlns:cx1="http://schemas.microsoft.com/office/drawing/2015/9/8/chartex" xmlns:cx2="http://schemas.microsoft.com/office/drawing/2015/10/21/chartex" xmlns:cx3="http://schemas.microsoft.com/office/drawing/2016/5/9/chartex" xmlns:cx4="http://schemas.microsoft.com/office/drawing/2016/5/10/chartex" xmlns:cx5="http://schemas.microsoft.com/office/drawing/2016/5/11/chartex" xmlns:cx6="http://schemas.microsoft.com/office/drawing/2016/5/12/chartex" xmlns:cx7="http://schemas.microsoft.com/office/drawing/2016/5/13/chartex" xmlns:cx8="http://schemas.microsoft.com/office/drawing/2016/5/14/chartex" xmlns:mc="http://schemas.openxmlformats.org/markup-compatibility/2006" xmlns:aink="http://schemas.microsoft.com/office/drawing/2016/ink" xmlns:am3d="http://schemas.microsoft.com/office/drawing/2017/model3d" xmlns:o="urn:schemas-microsoft-com:office:office" xmlns:oel="http://schemas.microsoft.com/office/2019/extlst" xmlns:r="http://schemas.openxmlformats.org/officeDocument/2006/relationships" xmlns:m="http://schemas.openxmlformats.org/officeDocument/2006/math" xmlns:v="urn:schemas-microsoft-com:vml" xmlns:wp14="http://schemas.microsoft.com/office/word/2010/wordprocessingDrawing" xmlns:wp="http://schemas.openxmlformats.org/drawingml/2006/wordprocessingDrawing" xmlns:w10="urn:schemas-microsoft-com:office:word" xmlns:w="http://schemas.openxmlformats.org/wordprocessingml/2006/main" xmlns:w14="http://schemas.microsoft.com/office/word/2010/wordml" xmlns:w15="http://schemas.microsoft.com/office/word/2012/wordml" xmlns:w16cex="http://schemas.microsoft.com/office/word/2018/wordml/cex" xmlns:w16cid="http://schemas.microsoft.com/office/word/2016/wordml/cid" xmlns:w16="http://schemas.microsoft.com/office/word/2018/wordml" xmlns:w16sdtdh="http://schemas.microsoft.com/office/word/2020/wordml/sdtdatahash" xmlns:w16se="http://schemas.microsoft.com/office/word/2015/wordml/symex" xmlns:wpg="http://schemas.microsoft.com/office/word/2010/wordprocessingGroup" xmlns:wpi="http://schemas.microsoft.com/office/word/2010/wordprocessingInk" xmlns:wne="http://schemas.microsoft.com/office/word/2006/wordml" xmlns:wps="http://schemas.microsoft.com/office/word/2010/wordprocessingShape" mc:Ignorable="w14 w15 w16se w16cid w16 w16cex w16sdtdh wp14">
+  <w:abstractNum w:abstractNumId="0" w15:restartNumberingAfterBreak="0">
+    <w:nsid w:val="13037C21"/>
+    <w:multiLevelType w:val="hybridMultilevel"/>
+    <w:tmpl w:val="8208F060"/>
+    <w:lvl w:ilvl="0" w:tplc="04090001">
+      <w:start w:val="1"/>
+      <w:numFmt w:val="bullet"/>
+      <w:lvlText w:val=""/>
+      <w:lvlJc w:val="left"/>
+      <w:pPr>
+        <w:ind w:left="720" w:hanging="360"/>
+      </w:pPr>
+      <w:rPr>
+        <w:rFonts w:ascii="Symbol" w:hAnsi="Symbol" w:hint="default"/>
+      </w:rPr>
+    </w:lvl>
+    <w:lvl w:ilvl="1" w:tplc="04090003" w:tentative="1">
+      <w:start w:val="1"/>
+      <w:numFmt w:val="bullet"/>
+      <w:lvlText w:val="o"/>
+      <w:lvlJc w:val="left"/>
+      <w:pPr>
+        <w:ind w:left="1440" w:hanging="360"/>
+      </w:pPr>
+      <w:rPr>
+        <w:rFonts w:ascii="Courier New" w:hAnsi="Courier New" w:cs="Courier New" w:hint="default"/>
+      </w:rPr>
+    </w:lvl>
+    <w:lvl w:ilvl="2" w:tplc="04090005" w:tentative="1">
+      <w:start w:val="1"/>
+      <w:numFmt w:val="bullet"/>
+      <w:lvlText w:val=""/>
+      <w:lvlJc w:val="left"/>
+      <w:pPr>
+        <w:ind w:left="2160" w:hanging="360"/>
+      </w:pPr>
+      <w:rPr>
+        <w:rFonts w:ascii="Wingdings" w:hAnsi="Wingdings" w:hint="default"/>
+      </w:rPr>
+    </w:lvl>
+    <w:lvl w:ilvl="3" w:tplc="04090001" w:tentative="1">
+      <w:start w:val="1"/>
+      <w:numFmt w:val="bullet"/>
+      <w:lvlText w:val=""/>
+      <w:lvlJc w:val="left"/>
+      <w:pPr>
+        <w:ind w:left="2880" w:hanging="360"/>
+      </w:pPr>
+      <w:rPr>
+        <w:rFonts w:ascii="Symbol" w:hAnsi="Symbol" w:hint="default"/>
+      </w:rPr>
+    </w:lvl>
+    <w:lvl w:ilvl="4" w:tplc="04090003" w:tentative="1">
+      <w:start w:val="1"/>
+      <w:numFmt w:val="bullet"/>
+      <w:lvlText w:val="o"/>
+      <w:lvlJc w:val="left"/>
+      <w:pPr>
+        <w:ind w:left="3600" w:hanging="360"/>
+      </w:pPr>
+      <w:rPr>
+        <w:rFonts w:ascii="Courier New" w:hAnsi="Courier New" w:cs="Courier New" w:hint="default"/>
+      </w:rPr>
+    </w:lvl>
+    <w:lvl w:ilvl="5" w:tplc="04090005" w:tentative="1">
+      <w:start w:val="1"/>
+      <w:numFmt w:val="bullet"/>
+      <w:lvlText w:val=""/>
+      <w:lvlJc w:val="left"/>
+      <w:pPr>
+        <w:ind w:left="4320" w:hanging="360"/>
+      </w:pPr>
+      <w:rPr>
+        <w:rFonts w:ascii="Wingdings" w:hAnsi="Wingdings" w:hint="default"/>
+      </w:rPr>
+    </w:lvl>
+    <w:lvl w:ilvl="6" w:tplc="04090001" w:tentative="1">
+      <w:start w:val="1"/>
+      <w:numFmt w:val="bullet"/>
+      <w:lvlText w:val=""/>
+      <w:lvlJc w:val="left"/>
+      <w:pPr>
+        <w:ind w:left="5040" w:hanging="360"/>
+      </w:pPr>
+      <w:rPr>
+        <w:rFonts w:ascii="Symbol" w:hAnsi="Symbol" w:hint="default"/>
+      </w:rPr>
+    </w:lvl>
+    <w:lvl w:ilvl="7" w:tplc="04090003" w:tentative="1">
+      <w:start w:val="1"/>
+      <w:numFmt w:val="bullet"/>
+      <w:lvlText w:val="o"/>
+      <w:lvlJc w:val="left"/>
+      <w:pPr>
+        <w:ind w:left="5760" w:hanging="360"/>
+      </w:pPr>
+      <w:rPr>
+        <w:rFonts w:ascii="Courier New" w:hAnsi="Courier New" w:cs="Courier New" w:hint="default"/>
+      </w:rPr>
+    </w:lvl>
+    <w:lvl w:ilvl="8" w:tplc="04090005" w:tentative="1">
+      <w:start w:val="1"/>
+      <w:numFmt w:val="bullet"/>
+      <w:lvlText w:val=""/>
+      <w:lvlJc w:val="left"/>
+      <w:pPr>
+        <w:ind w:left="6480" w:hanging="360"/>
+      </w:pPr>
+      <w:rPr>
+        <w:rFonts w:ascii="Wingdings" w:hAnsi="Wingdings" w:hint="default"/>
+      </w:rPr>
+    </w:lvl>
+  </w:abstractNum>
+  <w:abstractNum w:abstractNumId="1" w15:restartNumberingAfterBreak="0">
     <w:nsid w:val="2596134C"/>
     <w:multiLevelType w:val="hybridMultilevel"/>
     <w:tmpl w:val="E496E7EA"/>
@@ -2321,7 +2692,119 @@
       </w:pPr>
     </w:lvl>
   </w:abstractNum>
-  <w:abstractNum w:abstractNumId="1">
+  <w:abstractNum w:abstractNumId="2" w15:restartNumberingAfterBreak="0">
+    <w:nsid w:val="40AC4098"/>
+    <w:multiLevelType w:val="hybridMultilevel"/>
+    <w:tmpl w:val="9E86F9A4"/>
+    <w:lvl w:ilvl="0" w:tplc="6A188CC4">
+      <w:numFmt w:val="bullet"/>
+      <w:lvlText w:val="-"/>
+      <w:lvlJc w:val="left"/>
+      <w:pPr>
+        <w:ind w:left="720" w:hanging="360"/>
+      </w:pPr>
+      <w:rPr>
+        <w:rFonts w:ascii="Calibri" w:eastAsiaTheme="minorHAnsi" w:hAnsi="Calibri" w:cs="Calibri" w:hint="default"/>
+      </w:rPr>
+    </w:lvl>
+    <w:lvl w:ilvl="1" w:tplc="04090003" w:tentative="1">
+      <w:start w:val="1"/>
+      <w:numFmt w:val="bullet"/>
+      <w:lvlText w:val="o"/>
+      <w:lvlJc w:val="left"/>
+      <w:pPr>
+        <w:ind w:left="1440" w:hanging="360"/>
+      </w:pPr>
+      <w:rPr>
+        <w:rFonts w:ascii="Courier New" w:hAnsi="Courier New" w:cs="Courier New" w:hint="default"/>
+      </w:rPr>
+    </w:lvl>
+    <w:lvl w:ilvl="2" w:tplc="04090005" w:tentative="1">
+      <w:start w:val="1"/>
+      <w:numFmt w:val="bullet"/>
+      <w:lvlText w:val=""/>
+      <w:lvlJc w:val="left"/>
+      <w:pPr>
+        <w:ind w:left="2160" w:hanging="360"/>
+      </w:pPr>
+      <w:rPr>
+        <w:rFonts w:ascii="Wingdings" w:hAnsi="Wingdings" w:hint="default"/>
+      </w:rPr>
+    </w:lvl>
+    <w:lvl w:ilvl="3" w:tplc="04090001" w:tentative="1">
+      <w:start w:val="1"/>
+      <w:numFmt w:val="bullet"/>
+      <w:lvlText w:val=""/>
+      <w:lvlJc w:val="left"/>
+      <w:pPr>
+        <w:ind w:left="2880" w:hanging="360"/>
+      </w:pPr>
+      <w:rPr>
+        <w:rFonts w:ascii="Symbol" w:hAnsi="Symbol" w:hint="default"/>
+      </w:rPr>
+    </w:lvl>
+    <w:lvl w:ilvl="4" w:tplc="04090003" w:tentative="1">
+      <w:start w:val="1"/>
+      <w:numFmt w:val="bullet"/>
+      <w:lvlText w:val="o"/>
+      <w:lvlJc w:val="left"/>
+      <w:pPr>
+        <w:ind w:left="3600" w:hanging="360"/>
+      </w:pPr>
+      <w:rPr>
+        <w:rFonts w:ascii="Courier New" w:hAnsi="Courier New" w:cs="Courier New" w:hint="default"/>
+      </w:rPr>
+    </w:lvl>
+    <w:lvl w:ilvl="5" w:tplc="04090005" w:tentative="1">
+      <w:start w:val="1"/>
+      <w:numFmt w:val="bullet"/>
+      <w:lvlText w:val=""/>
+      <w:lvlJc w:val="left"/>
+      <w:pPr>
+        <w:ind w:left="4320" w:hanging="360"/>
+      </w:pPr>
+      <w:rPr>
+        <w:rFonts w:ascii="Wingdings" w:hAnsi="Wingdings" w:hint="default"/>
+      </w:rPr>
+    </w:lvl>
+    <w:lvl w:ilvl="6" w:tplc="04090001" w:tentative="1">
+      <w:start w:val="1"/>
+      <w:numFmt w:val="bullet"/>
+      <w:lvlText w:val=""/>
+      <w:lvlJc w:val="left"/>
+      <w:pPr>
+        <w:ind w:left="5040" w:hanging="360"/>
+      </w:pPr>
+      <w:rPr>
+        <w:rFonts w:ascii="Symbol" w:hAnsi="Symbol" w:hint="default"/>
+      </w:rPr>
+    </w:lvl>
+    <w:lvl w:ilvl="7" w:tplc="04090003" w:tentative="1">
+      <w:start w:val="1"/>
+      <w:numFmt w:val="bullet"/>
+      <w:lvlText w:val="o"/>
+      <w:lvlJc w:val="left"/>
+      <w:pPr>
+        <w:ind w:left="5760" w:hanging="360"/>
+      </w:pPr>
+      <w:rPr>
+        <w:rFonts w:ascii="Courier New" w:hAnsi="Courier New" w:cs="Courier New" w:hint="default"/>
+      </w:rPr>
+    </w:lvl>
+    <w:lvl w:ilvl="8" w:tplc="04090005" w:tentative="1">
+      <w:start w:val="1"/>
+      <w:numFmt w:val="bullet"/>
+      <w:lvlText w:val=""/>
+      <w:lvlJc w:val="left"/>
+      <w:pPr>
+        <w:ind w:left="6480" w:hanging="360"/>
+      </w:pPr>
+      <w:rPr>
+        <w:rFonts w:ascii="Wingdings" w:hAnsi="Wingdings" w:hint="default"/>
+      </w:rPr>
+    </w:lvl>
+  </w:abstractNum>
+  <w:abstractNum w:abstractNumId="3" w15:restartNumberingAfterBreak="0">
     <w:nsid w:val="60B9754B"/>
     <w:multiLevelType w:val="multilevel"/>
     <w:tmpl w:val="04090025"/>
@@ -2416,7 +2899,7 @@
       </w:pPr>
     </w:lvl>
   </w:abstractNum>
-  <w:abstractNum w:abstractNumId="2">
+  <w:abstractNum w:abstractNumId="4" w15:restartNumberingAfterBreak="0">
     <w:nsid w:val="69721292"/>
     <w:multiLevelType w:val="multilevel"/>
     <w:tmpl w:val="236E7E9A"/>
@@ -2502,20 +2985,141 @@
       </w:pPr>
     </w:lvl>
   </w:abstractNum>
-  <w:num w:numId="1">
+  <w:abstractNum w:abstractNumId="5" w15:restartNumberingAfterBreak="0">
+    <w:nsid w:val="7AA60677"/>
+    <w:multiLevelType w:val="hybridMultilevel"/>
+    <w:tmpl w:val="DC2C1BA6"/>
+    <w:lvl w:ilvl="0" w:tplc="6A188CC4">
+      <w:numFmt w:val="bullet"/>
+      <w:lvlText w:val="-"/>
+      <w:lvlJc w:val="left"/>
+      <w:pPr>
+        <w:ind w:left="720" w:hanging="360"/>
+      </w:pPr>
+      <w:rPr>
+        <w:rFonts w:ascii="Calibri" w:eastAsiaTheme="minorHAnsi" w:hAnsi="Calibri" w:cs="Calibri" w:hint="default"/>
+      </w:rPr>
+    </w:lvl>
+    <w:lvl w:ilvl="1" w:tplc="04090003" w:tentative="1">
+      <w:start w:val="1"/>
+      <w:numFmt w:val="bullet"/>
+      <w:lvlText w:val="o"/>
+      <w:lvlJc w:val="left"/>
+      <w:pPr>
+        <w:ind w:left="1440" w:hanging="360"/>
+      </w:pPr>
+      <w:rPr>
+        <w:rFonts w:ascii="Courier New" w:hAnsi="Courier New" w:cs="Courier New" w:hint="default"/>
+      </w:rPr>
+    </w:lvl>
+    <w:lvl w:ilvl="2" w:tplc="04090005" w:tentative="1">
+      <w:start w:val="1"/>
+      <w:numFmt w:val="bullet"/>
+      <w:lvlText w:val=""/>
+      <w:lvlJc w:val="left"/>
+      <w:pPr>
+        <w:ind w:left="2160" w:hanging="360"/>
+      </w:pPr>
+      <w:rPr>
+        <w:rFonts w:ascii="Wingdings" w:hAnsi="Wingdings" w:hint="default"/>
+      </w:rPr>
+    </w:lvl>
+    <w:lvl w:ilvl="3" w:tplc="04090001" w:tentative="1">
+      <w:start w:val="1"/>
+      <w:numFmt w:val="bullet"/>
+      <w:lvlText w:val=""/>
+      <w:lvlJc w:val="left"/>
+      <w:pPr>
+        <w:ind w:left="2880" w:hanging="360"/>
+      </w:pPr>
+      <w:rPr>
+        <w:rFonts w:ascii="Symbol" w:hAnsi="Symbol" w:hint="default"/>
+      </w:rPr>
+    </w:lvl>
+    <w:lvl w:ilvl="4" w:tplc="04090003" w:tentative="1">
+      <w:start w:val="1"/>
+      <w:numFmt w:val="bullet"/>
+      <w:lvlText w:val="o"/>
+      <w:lvlJc w:val="left"/>
+      <w:pPr>
+        <w:ind w:left="3600" w:hanging="360"/>
+      </w:pPr>
+      <w:rPr>
+        <w:rFonts w:ascii="Courier New" w:hAnsi="Courier New" w:cs="Courier New" w:hint="default"/>
+      </w:rPr>
+    </w:lvl>
+    <w:lvl w:ilvl="5" w:tplc="04090005" w:tentative="1">
+      <w:start w:val="1"/>
+      <w:numFmt w:val="bullet"/>
+      <w:lvlText w:val=""/>
+      <w:lvlJc w:val="left"/>
+      <w:pPr>
+        <w:ind w:left="4320" w:hanging="360"/>
+      </w:pPr>
+      <w:rPr>
+        <w:rFonts w:ascii="Wingdings" w:hAnsi="Wingdings" w:hint="default"/>
+      </w:rPr>
+    </w:lvl>
+    <w:lvl w:ilvl="6" w:tplc="04090001" w:tentative="1">
+      <w:start w:val="1"/>
+      <w:numFmt w:val="bullet"/>
+      <w:lvlText w:val=""/>
+      <w:lvlJc w:val="left"/>
+      <w:pPr>
+        <w:ind w:left="5040" w:hanging="360"/>
+      </w:pPr>
+      <w:rPr>
+        <w:rFonts w:ascii="Symbol" w:hAnsi="Symbol" w:hint="default"/>
+      </w:rPr>
+    </w:lvl>
+    <w:lvl w:ilvl="7" w:tplc="04090003" w:tentative="1">
+      <w:start w:val="1"/>
+      <w:numFmt w:val="bullet"/>
+      <w:lvlText w:val="o"/>
+      <w:lvlJc w:val="left"/>
+      <w:pPr>
+        <w:ind w:left="5760" w:hanging="360"/>
+      </w:pPr>
+      <w:rPr>
+        <w:rFonts w:ascii="Courier New" w:hAnsi="Courier New" w:cs="Courier New" w:hint="default"/>
+      </w:rPr>
+    </w:lvl>
+    <w:lvl w:ilvl="8" w:tplc="04090005" w:tentative="1">
+      <w:start w:val="1"/>
+      <w:numFmt w:val="bullet"/>
+      <w:lvlText w:val=""/>
+      <w:lvlJc w:val="left"/>
+      <w:pPr>
+        <w:ind w:left="6480" w:hanging="360"/>
+      </w:pPr>
+      <w:rPr>
+        <w:rFonts w:ascii="Wingdings" w:hAnsi="Wingdings" w:hint="default"/>
+      </w:rPr>
+    </w:lvl>
+  </w:abstractNum>
+  <w:num w:numId="1" w16cid:durableId="405343116">
+    <w:abstractNumId w:val="1"/>
+  </w:num>
+  <w:num w:numId="2" w16cid:durableId="491455209">
+    <w:abstractNumId w:val="4"/>
+  </w:num>
+  <w:num w:numId="3" w16cid:durableId="708992586">
+    <w:abstractNumId w:val="3"/>
+  </w:num>
+  <w:num w:numId="4" w16cid:durableId="248542396">
     <w:abstractNumId w:val="0"/>
   </w:num>
-  <w:num w:numId="2">
+  <w:num w:numId="5" w16cid:durableId="1327786238">
+    <w:abstractNumId w:val="5"/>
+  </w:num>
+  <w:num w:numId="6" w16cid:durableId="584072597">
     <w:abstractNumId w:val="2"/>
-  </w:num>
-  <w:num w:numId="3">
-    <w:abstractNumId w:val="1"/>
   </w:num>
 </w:numbering>
 </file>
 
 <file path=word/styles.xml><?xml version="1.0" encoding="utf-8"?>
-<w:styles xmlns:mc="http://schemas.openxmlformats.org/markup-compatibility/2006" xmlns:r="http://schemas.openxmlformats.org/officeDocument/2006/relationships" xmlns:w="http://schemas.openxmlformats.org/wordprocessingml/2006/main" xmlns:w14="http://schemas.microsoft.com/office/word/2010/wordml" mc:Ignorable="w14">
+<w:styles xmlns:mc="http://schemas.openxmlformats.org/markup-compatibility/2006" xmlns:r="http://schemas.openxmlformats.org/officeDocument/2006/relationships" xmlns:w="http://schemas.openxmlformats.org/wordprocessingml/2006/main" xmlns:w14="http://schemas.microsoft.com/office/word/2010/wordml" xmlns:w15="http://schemas.microsoft.com/office/word/2012/wordml" xmlns:w16cex="http://schemas.microsoft.com/office/word/2018/wordml/cex" xmlns:w16cid="http://schemas.microsoft.com/office/word/2016/wordml/cid" xmlns:w16="http://schemas.microsoft.com/office/word/2018/wordml" xmlns:w16sdtdh="http://schemas.microsoft.com/office/word/2020/wordml/sdtdatahash" xmlns:w16se="http://schemas.microsoft.com/office/word/2015/wordml/symex" mc:Ignorable="w14 w15 w16se w16cid w16 w16cex w16sdtdh">
   <w:docDefaults>
     <w:rPrDefault>
       <w:rPr>
@@ -2531,144 +3135,383 @@
       </w:pPr>
     </w:pPrDefault>
   </w:docDefaults>
-  <w:latentStyles w:defLockedState="0" w:defUIPriority="99" w:defSemiHidden="1" w:defUnhideWhenUsed="1" w:defQFormat="0" w:count="267">
-    <w:lsdException w:name="Normal" w:semiHidden="0" w:uiPriority="0" w:unhideWhenUsed="0" w:qFormat="1"/>
-    <w:lsdException w:name="heading 1" w:semiHidden="0" w:uiPriority="9" w:unhideWhenUsed="0" w:qFormat="1"/>
-    <w:lsdException w:name="heading 2" w:uiPriority="9" w:qFormat="1"/>
-    <w:lsdException w:name="heading 3" w:uiPriority="9" w:qFormat="1"/>
-    <w:lsdException w:name="heading 4" w:uiPriority="9" w:qFormat="1"/>
-    <w:lsdException w:name="heading 5" w:uiPriority="9" w:qFormat="1"/>
-    <w:lsdException w:name="heading 6" w:uiPriority="9" w:qFormat="1"/>
-    <w:lsdException w:name="heading 7" w:uiPriority="9" w:qFormat="1"/>
-    <w:lsdException w:name="heading 8" w:uiPriority="9" w:qFormat="1"/>
-    <w:lsdException w:name="heading 9" w:uiPriority="9" w:qFormat="1"/>
-    <w:lsdException w:name="toc 1" w:uiPriority="39"/>
-    <w:lsdException w:name="toc 2" w:uiPriority="39"/>
-    <w:lsdException w:name="toc 3" w:uiPriority="39"/>
-    <w:lsdException w:name="toc 4" w:uiPriority="39"/>
-    <w:lsdException w:name="toc 5" w:uiPriority="39"/>
-    <w:lsdException w:name="toc 6" w:uiPriority="39"/>
-    <w:lsdException w:name="toc 7" w:uiPriority="39"/>
-    <w:lsdException w:name="toc 8" w:uiPriority="39"/>
-    <w:lsdException w:name="toc 9" w:uiPriority="39"/>
-    <w:lsdException w:name="caption" w:uiPriority="35" w:qFormat="1"/>
-    <w:lsdException w:name="Title" w:semiHidden="0" w:uiPriority="10" w:unhideWhenUsed="0" w:qFormat="1"/>
-    <w:lsdException w:name="Default Paragraph Font" w:uiPriority="1"/>
-    <w:lsdException w:name="Subtitle" w:semiHidden="0" w:uiPriority="11" w:unhideWhenUsed="0" w:qFormat="1"/>
-    <w:lsdException w:name="Strong" w:semiHidden="0" w:uiPriority="22" w:unhideWhenUsed="0" w:qFormat="1"/>
-    <w:lsdException w:name="Emphasis" w:semiHidden="0" w:uiPriority="20" w:unhideWhenUsed="0" w:qFormat="1"/>
-    <w:lsdException w:name="Table Grid" w:semiHidden="0" w:uiPriority="39" w:unhideWhenUsed="0"/>
-    <w:lsdException w:name="Placeholder Text" w:unhideWhenUsed="0"/>
-    <w:lsdException w:name="No Spacing" w:semiHidden="0" w:uiPriority="1" w:unhideWhenUsed="0" w:qFormat="1"/>
-    <w:lsdException w:name="Light Shading" w:semiHidden="0" w:uiPriority="60" w:unhideWhenUsed="0"/>
-    <w:lsdException w:name="Light List" w:semiHidden="0" w:uiPriority="61" w:unhideWhenUsed="0"/>
-    <w:lsdException w:name="Light Grid" w:semiHidden="0" w:uiPriority="62" w:unhideWhenUsed="0"/>
-    <w:lsdException w:name="Medium Shading 1" w:semiHidden="0" w:uiPriority="63" w:unhideWhenUsed="0"/>
-    <w:lsdException w:name="Medium Shading 2" w:semiHidden="0" w:uiPriority="64" w:unhideWhenUsed="0"/>
-    <w:lsdException w:name="Medium List 1" w:semiHidden="0" w:uiPriority="65" w:unhideWhenUsed="0"/>
-    <w:lsdException w:name="Medium List 2" w:semiHidden="0" w:uiPriority="66" w:unhideWhenUsed="0"/>
-    <w:lsdException w:name="Medium Grid 1" w:semiHidden="0" w:uiPriority="67" w:unhideWhenUsed="0"/>
-    <w:lsdException w:name="Medium Grid 2" w:semiHidden="0" w:uiPriority="68" w:unhideWhenUsed="0"/>
-    <w:lsdException w:name="Medium Grid 3" w:semiHidden="0" w:uiPriority="69" w:unhideWhenUsed="0"/>
-    <w:lsdException w:name="Dark List" w:semiHidden="0" w:uiPriority="70" w:unhideWhenUsed="0"/>
-    <w:lsdException w:name="Colorful Shading" w:semiHidden="0" w:uiPriority="71" w:unhideWhenUsed="0"/>
-    <w:lsdException w:name="Colorful List" w:semiHidden="0" w:uiPriority="72" w:unhideWhenUsed="0"/>
-    <w:lsdException w:name="Colorful Grid" w:semiHidden="0" w:uiPriority="73" w:unhideWhenUsed="0"/>
-    <w:lsdException w:name="Light Shading Accent 1" w:semiHidden="0" w:uiPriority="60" w:unhideWhenUsed="0"/>
-    <w:lsdException w:name="Light List Accent 1" w:semiHidden="0" w:uiPriority="61" w:unhideWhenUsed="0"/>
-    <w:lsdException w:name="Light Grid Accent 1" w:semiHidden="0" w:uiPriority="62" w:unhideWhenUsed="0"/>
-    <w:lsdException w:name="Medium Shading 1 Accent 1" w:semiHidden="0" w:uiPriority="63" w:unhideWhenUsed="0"/>
-    <w:lsdException w:name="Medium Shading 2 Accent 1" w:semiHidden="0" w:uiPriority="64" w:unhideWhenUsed="0"/>
-    <w:lsdException w:name="Medium List 1 Accent 1" w:semiHidden="0" w:uiPriority="65" w:unhideWhenUsed="0"/>
-    <w:lsdException w:name="Revision" w:unhideWhenUsed="0"/>
-    <w:lsdException w:name="List Paragraph" w:semiHidden="0" w:uiPriority="34" w:unhideWhenUsed="0" w:qFormat="1"/>
-    <w:lsdException w:name="Quote" w:semiHidden="0" w:uiPriority="29" w:unhideWhenUsed="0" w:qFormat="1"/>
-    <w:lsdException w:name="Intense Quote" w:semiHidden="0" w:uiPriority="30" w:unhideWhenUsed="0" w:qFormat="1"/>
-    <w:lsdException w:name="Medium List 2 Accent 1" w:semiHidden="0" w:uiPriority="66" w:unhideWhenUsed="0"/>
-    <w:lsdException w:name="Medium Grid 1 Accent 1" w:semiHidden="0" w:uiPriority="67" w:unhideWhenUsed="0"/>
-    <w:lsdException w:name="Medium Grid 2 Accent 1" w:semiHidden="0" w:uiPriority="68" w:unhideWhenUsed="0"/>
-    <w:lsdException w:name="Medium Grid 3 Accent 1" w:semiHidden="0" w:uiPriority="69" w:unhideWhenUsed="0"/>
-    <w:lsdException w:name="Dark List Accent 1" w:semiHidden="0" w:uiPriority="70" w:unhideWhenUsed="0"/>
-    <w:lsdException w:name="Colorful Shading Accent 1" w:semiHidden="0" w:uiPriority="71" w:unhideWhenUsed="0"/>
-    <w:lsdException w:name="Colorful List Accent 1" w:semiHidden="0" w:uiPriority="72" w:unhideWhenUsed="0"/>
-    <w:lsdException w:name="Colorful Grid Accent 1" w:semiHidden="0" w:uiPriority="73" w:unhideWhenUsed="0"/>
-    <w:lsdException w:name="Light Shading Accent 2" w:semiHidden="0" w:uiPriority="60" w:unhideWhenUsed="0"/>
-    <w:lsdException w:name="Light List Accent 2" w:semiHidden="0" w:uiPriority="61" w:unhideWhenUsed="0"/>
-    <w:lsdException w:name="Light Grid Accent 2" w:semiHidden="0" w:uiPriority="62" w:unhideWhenUsed="0"/>
-    <w:lsdException w:name="Medium Shading 1 Accent 2" w:semiHidden="0" w:uiPriority="63" w:unhideWhenUsed="0"/>
-    <w:lsdException w:name="Medium Shading 2 Accent 2" w:semiHidden="0" w:uiPriority="64" w:unhideWhenUsed="0"/>
-    <w:lsdException w:name="Medium List 1 Accent 2" w:semiHidden="0" w:uiPriority="65" w:unhideWhenUsed="0"/>
-    <w:lsdException w:name="Medium List 2 Accent 2" w:semiHidden="0" w:uiPriority="66" w:unhideWhenUsed="0"/>
-    <w:lsdException w:name="Medium Grid 1 Accent 2" w:semiHidden="0" w:uiPriority="67" w:unhideWhenUsed="0"/>
-    <w:lsdException w:name="Medium Grid 2 Accent 2" w:semiHidden="0" w:uiPriority="68" w:unhideWhenUsed="0"/>
-    <w:lsdException w:name="Medium Grid 3 Accent 2" w:semiHidden="0" w:uiPriority="69" w:unhideWhenUsed="0"/>
-    <w:lsdException w:name="Dark List Accent 2" w:semiHidden="0" w:uiPriority="70" w:unhideWhenUsed="0"/>
-    <w:lsdException w:name="Colorful Shading Accent 2" w:semiHidden="0" w:uiPriority="71" w:unhideWhenUsed="0"/>
-    <w:lsdException w:name="Colorful List Accent 2" w:semiHidden="0" w:uiPriority="72" w:unhideWhenUsed="0"/>
-    <w:lsdException w:name="Colorful Grid Accent 2" w:semiHidden="0" w:uiPriority="73" w:unhideWhenUsed="0"/>
-    <w:lsdException w:name="Light Shading Accent 3" w:semiHidden="0" w:uiPriority="60" w:unhideWhenUsed="0"/>
-    <w:lsdException w:name="Light List Accent 3" w:semiHidden="0" w:uiPriority="61" w:unhideWhenUsed="0"/>
-    <w:lsdException w:name="Light Grid Accent 3" w:semiHidden="0" w:uiPriority="62" w:unhideWhenUsed="0"/>
-    <w:lsdException w:name="Medium Shading 1 Accent 3" w:semiHidden="0" w:uiPriority="63" w:unhideWhenUsed="0"/>
-    <w:lsdException w:name="Medium Shading 2 Accent 3" w:semiHidden="0" w:uiPriority="64" w:unhideWhenUsed="0"/>
-    <w:lsdException w:name="Medium List 1 Accent 3" w:semiHidden="0" w:uiPriority="65" w:unhideWhenUsed="0"/>
-    <w:lsdException w:name="Medium List 2 Accent 3" w:semiHidden="0" w:uiPriority="66" w:unhideWhenUsed="0"/>
-    <w:lsdException w:name="Medium Grid 1 Accent 3" w:semiHidden="0" w:uiPriority="67" w:unhideWhenUsed="0"/>
-    <w:lsdException w:name="Medium Grid 2 Accent 3" w:semiHidden="0" w:uiPriority="68" w:unhideWhenUsed="0"/>
-    <w:lsdException w:name="Medium Grid 3 Accent 3" w:semiHidden="0" w:uiPriority="69" w:unhideWhenUsed="0"/>
-    <w:lsdException w:name="Dark List Accent 3" w:semiHidden="0" w:uiPriority="70" w:unhideWhenUsed="0"/>
-    <w:lsdException w:name="Colorful Shading Accent 3" w:semiHidden="0" w:uiPriority="71" w:unhideWhenUsed="0"/>
-    <w:lsdException w:name="Colorful List Accent 3" w:semiHidden="0" w:uiPriority="72" w:unhideWhenUsed="0"/>
-    <w:lsdException w:name="Colorful Grid Accent 3" w:semiHidden="0" w:uiPriority="73" w:unhideWhenUsed="0"/>
-    <w:lsdException w:name="Light Shading Accent 4" w:semiHidden="0" w:uiPriority="60" w:unhideWhenUsed="0"/>
-    <w:lsdException w:name="Light List Accent 4" w:semiHidden="0" w:uiPriority="61" w:unhideWhenUsed="0"/>
-    <w:lsdException w:name="Light Grid Accent 4" w:semiHidden="0" w:uiPriority="62" w:unhideWhenUsed="0"/>
-    <w:lsdException w:name="Medium Shading 1 Accent 4" w:semiHidden="0" w:uiPriority="63" w:unhideWhenUsed="0"/>
-    <w:lsdException w:name="Medium Shading 2 Accent 4" w:semiHidden="0" w:uiPriority="64" w:unhideWhenUsed="0"/>
-    <w:lsdException w:name="Medium List 1 Accent 4" w:semiHidden="0" w:uiPriority="65" w:unhideWhenUsed="0"/>
-    <w:lsdException w:name="Medium List 2 Accent 4" w:semiHidden="0" w:uiPriority="66" w:unhideWhenUsed="0"/>
-    <w:lsdException w:name="Medium Grid 1 Accent 4" w:semiHidden="0" w:uiPriority="67" w:unhideWhenUsed="0"/>
-    <w:lsdException w:name="Medium Grid 2 Accent 4" w:semiHidden="0" w:uiPriority="68" w:unhideWhenUsed="0"/>
-    <w:lsdException w:name="Medium Grid 3 Accent 4" w:semiHidden="0" w:uiPriority="69" w:unhideWhenUsed="0"/>
-    <w:lsdException w:name="Dark List Accent 4" w:semiHidden="0" w:uiPriority="70" w:unhideWhenUsed="0"/>
-    <w:lsdException w:name="Colorful Shading Accent 4" w:semiHidden="0" w:uiPriority="71" w:unhideWhenUsed="0"/>
-    <w:lsdException w:name="Colorful List Accent 4" w:semiHidden="0" w:uiPriority="72" w:unhideWhenUsed="0"/>
-    <w:lsdException w:name="Colorful Grid Accent 4" w:semiHidden="0" w:uiPriority="73" w:unhideWhenUsed="0"/>
-    <w:lsdException w:name="Light Shading Accent 5" w:semiHidden="0" w:uiPriority="60" w:unhideWhenUsed="0"/>
-    <w:lsdException w:name="Light List Accent 5" w:semiHidden="0" w:uiPriority="61" w:unhideWhenUsed="0"/>
-    <w:lsdException w:name="Light Grid Accent 5" w:semiHidden="0" w:uiPriority="62" w:unhideWhenUsed="0"/>
-    <w:lsdException w:name="Medium Shading 1 Accent 5" w:semiHidden="0" w:uiPriority="63" w:unhideWhenUsed="0"/>
-    <w:lsdException w:name="Medium Shading 2 Accent 5" w:semiHidden="0" w:uiPriority="64" w:unhideWhenUsed="0"/>
-    <w:lsdException w:name="Medium List 1 Accent 5" w:semiHidden="0" w:uiPriority="65" w:unhideWhenUsed="0"/>
-    <w:lsdException w:name="Medium List 2 Accent 5" w:semiHidden="0" w:uiPriority="66" w:unhideWhenUsed="0"/>
-    <w:lsdException w:name="Medium Grid 1 Accent 5" w:semiHidden="0" w:uiPriority="67" w:unhideWhenUsed="0"/>
-    <w:lsdException w:name="Medium Grid 2 Accent 5" w:semiHidden="0" w:uiPriority="68" w:unhideWhenUsed="0"/>
-    <w:lsdException w:name="Medium Grid 3 Accent 5" w:semiHidden="0" w:uiPriority="69" w:unhideWhenUsed="0"/>
-    <w:lsdException w:name="Dark List Accent 5" w:semiHidden="0" w:uiPriority="70" w:unhideWhenUsed="0"/>
-    <w:lsdException w:name="Colorful Shading Accent 5" w:semiHidden="0" w:uiPriority="71" w:unhideWhenUsed="0"/>
-    <w:lsdException w:name="Colorful List Accent 5" w:semiHidden="0" w:uiPriority="72" w:unhideWhenUsed="0"/>
-    <w:lsdException w:name="Colorful Grid Accent 5" w:semiHidden="0" w:uiPriority="73" w:unhideWhenUsed="0"/>
-    <w:lsdException w:name="Light Shading Accent 6" w:semiHidden="0" w:uiPriority="60" w:unhideWhenUsed="0"/>
-    <w:lsdException w:name="Light List Accent 6" w:semiHidden="0" w:uiPriority="61" w:unhideWhenUsed="0"/>
-    <w:lsdException w:name="Light Grid Accent 6" w:semiHidden="0" w:uiPriority="62" w:unhideWhenUsed="0"/>
-    <w:lsdException w:name="Medium Shading 1 Accent 6" w:semiHidden="0" w:uiPriority="63" w:unhideWhenUsed="0"/>
-    <w:lsdException w:name="Medium Shading 2 Accent 6" w:semiHidden="0" w:uiPriority="64" w:unhideWhenUsed="0"/>
-    <w:lsdException w:name="Medium List 1 Accent 6" w:semiHidden="0" w:uiPriority="65" w:unhideWhenUsed="0"/>
-    <w:lsdException w:name="Medium List 2 Accent 6" w:semiHidden="0" w:uiPriority="66" w:unhideWhenUsed="0"/>
-    <w:lsdException w:name="Medium Grid 1 Accent 6" w:semiHidden="0" w:uiPriority="67" w:unhideWhenUsed="0"/>
-    <w:lsdException w:name="Medium Grid 2 Accent 6" w:semiHidden="0" w:uiPriority="68" w:unhideWhenUsed="0"/>
-    <w:lsdException w:name="Medium Grid 3 Accent 6" w:semiHidden="0" w:uiPriority="69" w:unhideWhenUsed="0"/>
-    <w:lsdException w:name="Dark List Accent 6" w:semiHidden="0" w:uiPriority="70" w:unhideWhenUsed="0"/>
-    <w:lsdException w:name="Colorful Shading Accent 6" w:semiHidden="0" w:uiPriority="71" w:unhideWhenUsed="0"/>
-    <w:lsdException w:name="Colorful List Accent 6" w:semiHidden="0" w:uiPriority="72" w:unhideWhenUsed="0"/>
-    <w:lsdException w:name="Colorful Grid Accent 6" w:semiHidden="0" w:uiPriority="73" w:unhideWhenUsed="0"/>
-    <w:lsdException w:name="Subtle Emphasis" w:semiHidden="0" w:uiPriority="19" w:unhideWhenUsed="0" w:qFormat="1"/>
-    <w:lsdException w:name="Intense Emphasis" w:semiHidden="0" w:uiPriority="21" w:unhideWhenUsed="0" w:qFormat="1"/>
-    <w:lsdException w:name="Subtle Reference" w:semiHidden="0" w:uiPriority="31" w:unhideWhenUsed="0" w:qFormat="1"/>
-    <w:lsdException w:name="Intense Reference" w:semiHidden="0" w:uiPriority="32" w:unhideWhenUsed="0" w:qFormat="1"/>
-    <w:lsdException w:name="Book Title" w:semiHidden="0" w:uiPriority="33" w:unhideWhenUsed="0" w:qFormat="1"/>
-    <w:lsdException w:name="Bibliography" w:uiPriority="37"/>
-    <w:lsdException w:name="TOC Heading" w:uiPriority="39" w:qFormat="1"/>
+  <w:latentStyles w:defLockedState="0" w:defUIPriority="99" w:defSemiHidden="0" w:defUnhideWhenUsed="0" w:defQFormat="0" w:count="376">
+    <w:lsdException w:name="Normal" w:uiPriority="0" w:qFormat="1"/>
+    <w:lsdException w:name="heading 1" w:uiPriority="9" w:qFormat="1"/>
+    <w:lsdException w:name="heading 2" w:semiHidden="1" w:uiPriority="9" w:unhideWhenUsed="1" w:qFormat="1"/>
+    <w:lsdException w:name="heading 3" w:semiHidden="1" w:uiPriority="9" w:unhideWhenUsed="1" w:qFormat="1"/>
+    <w:lsdException w:name="heading 4" w:semiHidden="1" w:uiPriority="9" w:unhideWhenUsed="1" w:qFormat="1"/>
+    <w:lsdException w:name="heading 5" w:semiHidden="1" w:uiPriority="9" w:unhideWhenUsed="1" w:qFormat="1"/>
+    <w:lsdException w:name="heading 6" w:semiHidden="1" w:uiPriority="9" w:unhideWhenUsed="1" w:qFormat="1"/>
+    <w:lsdException w:name="heading 7" w:semiHidden="1" w:uiPriority="9" w:unhideWhenUsed="1" w:qFormat="1"/>
+    <w:lsdException w:name="heading 8" w:semiHidden="1" w:uiPriority="9" w:unhideWhenUsed="1" w:qFormat="1"/>
+    <w:lsdException w:name="heading 9" w:semiHidden="1" w:uiPriority="9" w:unhideWhenUsed="1" w:qFormat="1"/>
+    <w:lsdException w:name="index 1" w:semiHidden="1" w:unhideWhenUsed="1"/>
+    <w:lsdException w:name="index 2" w:semiHidden="1" w:unhideWhenUsed="1"/>
+    <w:lsdException w:name="index 3" w:semiHidden="1" w:unhideWhenUsed="1"/>
+    <w:lsdException w:name="index 4" w:semiHidden="1" w:unhideWhenUsed="1"/>
+    <w:lsdException w:name="index 5" w:semiHidden="1" w:unhideWhenUsed="1"/>
+    <w:lsdException w:name="index 6" w:semiHidden="1" w:unhideWhenUsed="1"/>
+    <w:lsdException w:name="index 7" w:semiHidden="1" w:unhideWhenUsed="1"/>
+    <w:lsdException w:name="index 8" w:semiHidden="1" w:unhideWhenUsed="1"/>
+    <w:lsdException w:name="index 9" w:semiHidden="1" w:unhideWhenUsed="1"/>
+    <w:lsdException w:name="toc 1" w:semiHidden="1" w:uiPriority="39" w:unhideWhenUsed="1"/>
+    <w:lsdException w:name="toc 2" w:semiHidden="1" w:uiPriority="39" w:unhideWhenUsed="1"/>
+    <w:lsdException w:name="toc 3" w:semiHidden="1" w:uiPriority="39" w:unhideWhenUsed="1"/>
+    <w:lsdException w:name="toc 4" w:semiHidden="1" w:uiPriority="39" w:unhideWhenUsed="1"/>
+    <w:lsdException w:name="toc 5" w:semiHidden="1" w:uiPriority="39" w:unhideWhenUsed="1"/>
+    <w:lsdException w:name="toc 6" w:semiHidden="1" w:uiPriority="39" w:unhideWhenUsed="1"/>
+    <w:lsdException w:name="toc 7" w:semiHidden="1" w:uiPriority="39" w:unhideWhenUsed="1"/>
+    <w:lsdException w:name="toc 8" w:semiHidden="1" w:uiPriority="39" w:unhideWhenUsed="1"/>
+    <w:lsdException w:name="toc 9" w:semiHidden="1" w:uiPriority="39" w:unhideWhenUsed="1"/>
+    <w:lsdException w:name="Normal Indent" w:semiHidden="1" w:unhideWhenUsed="1"/>
+    <w:lsdException w:name="footnote text" w:semiHidden="1" w:unhideWhenUsed="1"/>
+    <w:lsdException w:name="annotation text" w:semiHidden="1" w:unhideWhenUsed="1"/>
+    <w:lsdException w:name="header" w:semiHidden="1" w:unhideWhenUsed="1"/>
+    <w:lsdException w:name="footer" w:semiHidden="1" w:unhideWhenUsed="1"/>
+    <w:lsdException w:name="index heading" w:semiHidden="1" w:unhideWhenUsed="1"/>
+    <w:lsdException w:name="caption" w:semiHidden="1" w:uiPriority="35" w:unhideWhenUsed="1" w:qFormat="1"/>
+    <w:lsdException w:name="table of figures" w:semiHidden="1" w:unhideWhenUsed="1"/>
+    <w:lsdException w:name="envelope address" w:semiHidden="1" w:unhideWhenUsed="1"/>
+    <w:lsdException w:name="envelope return" w:semiHidden="1" w:unhideWhenUsed="1"/>
+    <w:lsdException w:name="footnote reference" w:semiHidden="1" w:unhideWhenUsed="1"/>
+    <w:lsdException w:name="annotation reference" w:semiHidden="1" w:unhideWhenUsed="1"/>
+    <w:lsdException w:name="line number" w:semiHidden="1" w:unhideWhenUsed="1"/>
+    <w:lsdException w:name="page number" w:semiHidden="1" w:unhideWhenUsed="1"/>
+    <w:lsdException w:name="endnote reference" w:semiHidden="1" w:unhideWhenUsed="1"/>
+    <w:lsdException w:name="endnote text" w:semiHidden="1" w:unhideWhenUsed="1"/>
+    <w:lsdException w:name="table of authorities" w:semiHidden="1" w:unhideWhenUsed="1"/>
+    <w:lsdException w:name="macro" w:semiHidden="1" w:unhideWhenUsed="1"/>
+    <w:lsdException w:name="toa heading" w:semiHidden="1" w:unhideWhenUsed="1"/>
+    <w:lsdException w:name="List" w:semiHidden="1" w:unhideWhenUsed="1"/>
+    <w:lsdException w:name="List Bullet" w:semiHidden="1" w:unhideWhenUsed="1"/>
+    <w:lsdException w:name="List Number" w:semiHidden="1" w:unhideWhenUsed="1"/>
+    <w:lsdException w:name="List 2" w:semiHidden="1" w:unhideWhenUsed="1"/>
+    <w:lsdException w:name="List 3" w:semiHidden="1" w:unhideWhenUsed="1"/>
+    <w:lsdException w:name="List 4" w:semiHidden="1" w:unhideWhenUsed="1"/>
+    <w:lsdException w:name="List 5" w:semiHidden="1" w:unhideWhenUsed="1"/>
+    <w:lsdException w:name="List Bullet 2" w:semiHidden="1" w:unhideWhenUsed="1"/>
+    <w:lsdException w:name="List Bullet 3" w:semiHidden="1" w:unhideWhenUsed="1"/>
+    <w:lsdException w:name="List Bullet 4" w:semiHidden="1" w:unhideWhenUsed="1"/>
+    <w:lsdException w:name="List Bullet 5" w:semiHidden="1" w:unhideWhenUsed="1"/>
+    <w:lsdException w:name="List Number 2" w:semiHidden="1" w:unhideWhenUsed="1"/>
+    <w:lsdException w:name="List Number 3" w:semiHidden="1" w:unhideWhenUsed="1"/>
+    <w:lsdException w:name="List Number 4" w:semiHidden="1" w:unhideWhenUsed="1"/>
+    <w:lsdException w:name="List Number 5" w:semiHidden="1" w:unhideWhenUsed="1"/>
+    <w:lsdException w:name="Title" w:uiPriority="10" w:qFormat="1"/>
+    <w:lsdException w:name="Closing" w:semiHidden="1" w:unhideWhenUsed="1"/>
+    <w:lsdException w:name="Signature" w:semiHidden="1" w:unhideWhenUsed="1"/>
+    <w:lsdException w:name="Default Paragraph Font" w:semiHidden="1" w:uiPriority="1" w:unhideWhenUsed="1"/>
+    <w:lsdException w:name="Body Text" w:semiHidden="1" w:unhideWhenUsed="1"/>
+    <w:lsdException w:name="Body Text Indent" w:semiHidden="1" w:unhideWhenUsed="1"/>
+    <w:lsdException w:name="List Continue" w:semiHidden="1" w:unhideWhenUsed="1"/>
+    <w:lsdException w:name="List Continue 2" w:semiHidden="1" w:unhideWhenUsed="1"/>
+    <w:lsdException w:name="List Continue 3" w:semiHidden="1" w:unhideWhenUsed="1"/>
+    <w:lsdException w:name="List Continue 4" w:semiHidden="1" w:unhideWhenUsed="1"/>
+    <w:lsdException w:name="List Continue 5" w:semiHidden="1" w:unhideWhenUsed="1"/>
+    <w:lsdException w:name="Message Header" w:semiHidden="1" w:unhideWhenUsed="1"/>
+    <w:lsdException w:name="Subtitle" w:uiPriority="11" w:qFormat="1"/>
+    <w:lsdException w:name="Salutation" w:semiHidden="1" w:unhideWhenUsed="1"/>
+    <w:lsdException w:name="Date" w:semiHidden="1" w:unhideWhenUsed="1"/>
+    <w:lsdException w:name="Body Text First Indent" w:semiHidden="1" w:unhideWhenUsed="1"/>
+    <w:lsdException w:name="Body Text First Indent 2" w:semiHidden="1" w:unhideWhenUsed="1"/>
+    <w:lsdException w:name="Note Heading" w:semiHidden="1" w:unhideWhenUsed="1"/>
+    <w:lsdException w:name="Body Text 2" w:semiHidden="1" w:unhideWhenUsed="1"/>
+    <w:lsdException w:name="Body Text 3" w:semiHidden="1" w:unhideWhenUsed="1"/>
+    <w:lsdException w:name="Body Text Indent 2" w:semiHidden="1" w:unhideWhenUsed="1"/>
+    <w:lsdException w:name="Body Text Indent 3" w:semiHidden="1" w:unhideWhenUsed="1"/>
+    <w:lsdException w:name="Block Text" w:semiHidden="1" w:unhideWhenUsed="1"/>
+    <w:lsdException w:name="Hyperlink" w:semiHidden="1" w:unhideWhenUsed="1"/>
+    <w:lsdException w:name="FollowedHyperlink" w:semiHidden="1" w:unhideWhenUsed="1"/>
+    <w:lsdException w:name="Strong" w:uiPriority="22" w:qFormat="1"/>
+    <w:lsdException w:name="Emphasis" w:uiPriority="20" w:qFormat="1"/>
+    <w:lsdException w:name="Document Map" w:semiHidden="1" w:unhideWhenUsed="1"/>
+    <w:lsdException w:name="Plain Text" w:semiHidden="1" w:unhideWhenUsed="1"/>
+    <w:lsdException w:name="E-mail Signature" w:semiHidden="1" w:unhideWhenUsed="1"/>
+    <w:lsdException w:name="HTML Top of Form" w:semiHidden="1" w:unhideWhenUsed="1"/>
+    <w:lsdException w:name="HTML Bottom of Form" w:semiHidden="1" w:unhideWhenUsed="1"/>
+    <w:lsdException w:name="Normal (Web)" w:semiHidden="1" w:unhideWhenUsed="1"/>
+    <w:lsdException w:name="HTML Acronym" w:semiHidden="1" w:unhideWhenUsed="1"/>
+    <w:lsdException w:name="HTML Address" w:semiHidden="1" w:unhideWhenUsed="1"/>
+    <w:lsdException w:name="HTML Cite" w:semiHidden="1" w:unhideWhenUsed="1"/>
+    <w:lsdException w:name="HTML Code" w:semiHidden="1" w:unhideWhenUsed="1"/>
+    <w:lsdException w:name="HTML Definition" w:semiHidden="1" w:unhideWhenUsed="1"/>
+    <w:lsdException w:name="HTML Keyboard" w:semiHidden="1" w:unhideWhenUsed="1"/>
+    <w:lsdException w:name="HTML Preformatted" w:semiHidden="1" w:unhideWhenUsed="1"/>
+    <w:lsdException w:name="HTML Sample" w:semiHidden="1" w:unhideWhenUsed="1"/>
+    <w:lsdException w:name="HTML Typewriter" w:semiHidden="1" w:unhideWhenUsed="1"/>
+    <w:lsdException w:name="HTML Variable" w:semiHidden="1" w:unhideWhenUsed="1"/>
+    <w:lsdException w:name="Normal Table" w:semiHidden="1" w:unhideWhenUsed="1"/>
+    <w:lsdException w:name="annotation subject" w:semiHidden="1" w:unhideWhenUsed="1"/>
+    <w:lsdException w:name="No List" w:semiHidden="1" w:unhideWhenUsed="1"/>
+    <w:lsdException w:name="Outline List 1" w:semiHidden="1" w:unhideWhenUsed="1"/>
+    <w:lsdException w:name="Outline List 2" w:semiHidden="1" w:unhideWhenUsed="1"/>
+    <w:lsdException w:name="Outline List 3" w:semiHidden="1" w:unhideWhenUsed="1"/>
+    <w:lsdException w:name="Table Simple 1" w:semiHidden="1" w:unhideWhenUsed="1"/>
+    <w:lsdException w:name="Table Simple 2" w:semiHidden="1" w:unhideWhenUsed="1"/>
+    <w:lsdException w:name="Table Simple 3" w:semiHidden="1" w:unhideWhenUsed="1"/>
+    <w:lsdException w:name="Table Classic 1" w:semiHidden="1" w:unhideWhenUsed="1"/>
+    <w:lsdException w:name="Table Classic 2" w:semiHidden="1" w:unhideWhenUsed="1"/>
+    <w:lsdException w:name="Table Classic 3" w:semiHidden="1" w:unhideWhenUsed="1"/>
+    <w:lsdException w:name="Table Classic 4" w:semiHidden="1" w:unhideWhenUsed="1"/>
+    <w:lsdException w:name="Table Colorful 1" w:semiHidden="1" w:unhideWhenUsed="1"/>
+    <w:lsdException w:name="Table Colorful 2" w:semiHidden="1" w:unhideWhenUsed="1"/>
+    <w:lsdException w:name="Table Colorful 3" w:semiHidden="1" w:unhideWhenUsed="1"/>
+    <w:lsdException w:name="Table Columns 1" w:semiHidden="1" w:unhideWhenUsed="1"/>
+    <w:lsdException w:name="Table Columns 2" w:semiHidden="1" w:unhideWhenUsed="1"/>
+    <w:lsdException w:name="Table Columns 3" w:semiHidden="1" w:unhideWhenUsed="1"/>
+    <w:lsdException w:name="Table Columns 4" w:semiHidden="1" w:unhideWhenUsed="1"/>
+    <w:lsdException w:name="Table Columns 5" w:semiHidden="1" w:unhideWhenUsed="1"/>
+    <w:lsdException w:name="Table Grid 1" w:semiHidden="1" w:unhideWhenUsed="1"/>
+    <w:lsdException w:name="Table Grid 2" w:semiHidden="1" w:unhideWhenUsed="1"/>
+    <w:lsdException w:name="Table Grid 3" w:semiHidden="1" w:unhideWhenUsed="1"/>
+    <w:lsdException w:name="Table Grid 4" w:semiHidden="1" w:unhideWhenUsed="1"/>
+    <w:lsdException w:name="Table Grid 5" w:semiHidden="1" w:unhideWhenUsed="1"/>
+    <w:lsdException w:name="Table Grid 6" w:semiHidden="1" w:unhideWhenUsed="1"/>
+    <w:lsdException w:name="Table Grid 7" w:semiHidden="1" w:unhideWhenUsed="1"/>
+    <w:lsdException w:name="Table Grid 8" w:semiHidden="1" w:unhideWhenUsed="1"/>
+    <w:lsdException w:name="Table List 1" w:semiHidden="1" w:unhideWhenUsed="1"/>
+    <w:lsdException w:name="Table List 2" w:semiHidden="1" w:unhideWhenUsed="1"/>
+    <w:lsdException w:name="Table List 3" w:semiHidden="1" w:unhideWhenUsed="1"/>
+    <w:lsdException w:name="Table List 4" w:semiHidden="1" w:unhideWhenUsed="1"/>
+    <w:lsdException w:name="Table List 5" w:semiHidden="1" w:unhideWhenUsed="1"/>
+    <w:lsdException w:name="Table List 6" w:semiHidden="1" w:unhideWhenUsed="1"/>
+    <w:lsdException w:name="Table List 7" w:semiHidden="1" w:unhideWhenUsed="1"/>
+    <w:lsdException w:name="Table List 8" w:semiHidden="1" w:unhideWhenUsed="1"/>
+    <w:lsdException w:name="Table 3D effects 1" w:semiHidden="1" w:unhideWhenUsed="1"/>
+    <w:lsdException w:name="Table 3D effects 2" w:semiHidden="1" w:unhideWhenUsed="1"/>
+    <w:lsdException w:name="Table 3D effects 3" w:semiHidden="1" w:unhideWhenUsed="1"/>
+    <w:lsdException w:name="Table Contemporary" w:semiHidden="1" w:unhideWhenUsed="1"/>
+    <w:lsdException w:name="Table Elegant" w:semiHidden="1" w:unhideWhenUsed="1"/>
+    <w:lsdException w:name="Table Professional" w:semiHidden="1" w:unhideWhenUsed="1"/>
+    <w:lsdException w:name="Table Subtle 1" w:semiHidden="1" w:unhideWhenUsed="1"/>
+    <w:lsdException w:name="Table Subtle 2" w:semiHidden="1" w:unhideWhenUsed="1"/>
+    <w:lsdException w:name="Table Web 1" w:semiHidden="1" w:unhideWhenUsed="1"/>
+    <w:lsdException w:name="Table Web 2" w:semiHidden="1" w:unhideWhenUsed="1"/>
+    <w:lsdException w:name="Table Web 3" w:semiHidden="1" w:unhideWhenUsed="1"/>
+    <w:lsdException w:name="Balloon Text" w:semiHidden="1" w:unhideWhenUsed="1"/>
+    <w:lsdException w:name="Table Grid" w:semiHidden="1" w:uiPriority="39" w:unhideWhenUsed="1"/>
+    <w:lsdException w:name="Table Theme" w:semiHidden="1" w:unhideWhenUsed="1"/>
+    <w:lsdException w:name="Placeholder Text" w:semiHidden="1"/>
+    <w:lsdException w:name="No Spacing" w:uiPriority="1" w:qFormat="1"/>
+    <w:lsdException w:name="Light Shading" w:uiPriority="60"/>
+    <w:lsdException w:name="Light List" w:uiPriority="61"/>
+    <w:lsdException w:name="Light Grid" w:uiPriority="62"/>
+    <w:lsdException w:name="Medium Shading 1" w:uiPriority="63"/>
+    <w:lsdException w:name="Medium Shading 2" w:uiPriority="64"/>
+    <w:lsdException w:name="Medium List 1" w:uiPriority="65"/>
+    <w:lsdException w:name="Medium List 2" w:uiPriority="66"/>
+    <w:lsdException w:name="Medium Grid 1" w:uiPriority="67"/>
+    <w:lsdException w:name="Medium Grid 2" w:uiPriority="68"/>
+    <w:lsdException w:name="Medium Grid 3" w:uiPriority="69"/>
+    <w:lsdException w:name="Dark List" w:uiPriority="70"/>
+    <w:lsdException w:name="Colorful Shading" w:uiPriority="71"/>
+    <w:lsdException w:name="Colorful List" w:uiPriority="72"/>
+    <w:lsdException w:name="Colorful Grid" w:uiPriority="73"/>
+    <w:lsdException w:name="Light Shading Accent 1" w:uiPriority="60"/>
+    <w:lsdException w:name="Light List Accent 1" w:uiPriority="61"/>
+    <w:lsdException w:name="Light Grid Accent 1" w:uiPriority="62"/>
+    <w:lsdException w:name="Medium Shading 1 Accent 1" w:uiPriority="63"/>
+    <w:lsdException w:name="Medium Shading 2 Accent 1" w:uiPriority="64"/>
+    <w:lsdException w:name="Medium List 1 Accent 1" w:uiPriority="65"/>
+    <w:lsdException w:name="Revision" w:semiHidden="1"/>
+    <w:lsdException w:name="List Paragraph" w:uiPriority="34" w:qFormat="1"/>
+    <w:lsdException w:name="Quote" w:uiPriority="29" w:qFormat="1"/>
+    <w:lsdException w:name="Intense Quote" w:uiPriority="30" w:qFormat="1"/>
+    <w:lsdException w:name="Medium List 2 Accent 1" w:uiPriority="66"/>
+    <w:lsdException w:name="Medium Grid 1 Accent 1" w:uiPriority="67"/>
+    <w:lsdException w:name="Medium Grid 2 Accent 1" w:uiPriority="68"/>
+    <w:lsdException w:name="Medium Grid 3 Accent 1" w:uiPriority="69"/>
+    <w:lsdException w:name="Dark List Accent 1" w:uiPriority="70"/>
+    <w:lsdException w:name="Colorful Shading Accent 1" w:uiPriority="71"/>
+    <w:lsdException w:name="Colorful List Accent 1" w:uiPriority="72"/>
+    <w:lsdException w:name="Colorful Grid Accent 1" w:uiPriority="73"/>
+    <w:lsdException w:name="Light Shading Accent 2" w:uiPriority="60"/>
+    <w:lsdException w:name="Light List Accent 2" w:uiPriority="61"/>
+    <w:lsdException w:name="Light Grid Accent 2" w:uiPriority="62"/>
+    <w:lsdException w:name="Medium Shading 1 Accent 2" w:uiPriority="63"/>
+    <w:lsdException w:name="Medium Shading 2 Accent 2" w:uiPriority="64"/>
+    <w:lsdException w:name="Medium List 1 Accent 2" w:uiPriority="65"/>
+    <w:lsdException w:name="Medium List 2 Accent 2" w:uiPriority="66"/>
+    <w:lsdException w:name="Medium Grid 1 Accent 2" w:uiPriority="67"/>
+    <w:lsdException w:name="Medium Grid 2 Accent 2" w:uiPriority="68"/>
+    <w:lsdException w:name="Medium Grid 3 Accent 2" w:uiPriority="69"/>
+    <w:lsdException w:name="Dark List Accent 2" w:uiPriority="70"/>
+    <w:lsdException w:name="Colorful Shading Accent 2" w:uiPriority="71"/>
+    <w:lsdException w:name="Colorful List Accent 2" w:uiPriority="72"/>
+    <w:lsdException w:name="Colorful Grid Accent 2" w:uiPriority="73"/>
+    <w:lsdException w:name="Light Shading Accent 3" w:uiPriority="60"/>
+    <w:lsdException w:name="Light List Accent 3" w:uiPriority="61"/>
+    <w:lsdException w:name="Light Grid Accent 3" w:uiPriority="62"/>
+    <w:lsdException w:name="Medium Shading 1 Accent 3" w:uiPriority="63"/>
+    <w:lsdException w:name="Medium Shading 2 Accent 3" w:uiPriority="64"/>
+    <w:lsdException w:name="Medium List 1 Accent 3" w:uiPriority="65"/>
+    <w:lsdException w:name="Medium List 2 Accent 3" w:uiPriority="66"/>
+    <w:lsdException w:name="Medium Grid 1 Accent 3" w:uiPriority="67"/>
+    <w:lsdException w:name="Medium Grid 2 Accent 3" w:uiPriority="68"/>
+    <w:lsdException w:name="Medium Grid 3 Accent 3" w:uiPriority="69"/>
+    <w:lsdException w:name="Dark List Accent 3" w:uiPriority="70"/>
+    <w:lsdException w:name="Colorful Shading Accent 3" w:uiPriority="71"/>
+    <w:lsdException w:name="Colorful List Accent 3" w:uiPriority="72"/>
+    <w:lsdException w:name="Colorful Grid Accent 3" w:uiPriority="73"/>
+    <w:lsdException w:name="Light Shading Accent 4" w:uiPriority="60"/>
+    <w:lsdException w:name="Light List Accent 4" w:uiPriority="61"/>
+    <w:lsdException w:name="Light Grid Accent 4" w:uiPriority="62"/>
+    <w:lsdException w:name="Medium Shading 1 Accent 4" w:uiPriority="63"/>
+    <w:lsdException w:name="Medium Shading 2 Accent 4" w:uiPriority="64"/>
+    <w:lsdException w:name="Medium List 1 Accent 4" w:uiPriority="65"/>
+    <w:lsdException w:name="Medium List 2 Accent 4" w:uiPriority="66"/>
+    <w:lsdException w:name="Medium Grid 1 Accent 4" w:uiPriority="67"/>
+    <w:lsdException w:name="Medium Grid 2 Accent 4" w:uiPriority="68"/>
+    <w:lsdException w:name="Medium Grid 3 Accent 4" w:uiPriority="69"/>
+    <w:lsdException w:name="Dark List Accent 4" w:uiPriority="70"/>
+    <w:lsdException w:name="Colorful Shading Accent 4" w:uiPriority="71"/>
+    <w:lsdException w:name="Colorful List Accent 4" w:uiPriority="72"/>
+    <w:lsdException w:name="Colorful Grid Accent 4" w:uiPriority="73"/>
+    <w:lsdException w:name="Light Shading Accent 5" w:uiPriority="60"/>
+    <w:lsdException w:name="Light List Accent 5" w:uiPriority="61"/>
+    <w:lsdException w:name="Light Grid Accent 5" w:uiPriority="62"/>
+    <w:lsdException w:name="Medium Shading 1 Accent 5" w:uiPriority="63"/>
+    <w:lsdException w:name="Medium Shading 2 Accent 5" w:uiPriority="64"/>
+    <w:lsdException w:name="Medium List 1 Accent 5" w:uiPriority="65"/>
+    <w:lsdException w:name="Medium List 2 Accent 5" w:uiPriority="66"/>
+    <w:lsdException w:name="Medium Grid 1 Accent 5" w:uiPriority="67"/>
+    <w:lsdException w:name="Medium Grid 2 Accent 5" w:uiPriority="68"/>
+    <w:lsdException w:name="Medium Grid 3 Accent 5" w:uiPriority="69"/>
+    <w:lsdException w:name="Dark List Accent 5" w:uiPriority="70"/>
+    <w:lsdException w:name="Colorful Shading Accent 5" w:uiPriority="71"/>
+    <w:lsdException w:name="Colorful List Accent 5" w:uiPriority="72"/>
+    <w:lsdException w:name="Colorful Grid Accent 5" w:uiPriority="73"/>
+    <w:lsdException w:name="Light Shading Accent 6" w:uiPriority="60"/>
+    <w:lsdException w:name="Light List Accent 6" w:uiPriority="61"/>
+    <w:lsdException w:name="Light Grid Accent 6" w:uiPriority="62"/>
+    <w:lsdException w:name="Medium Shading 1 Accent 6" w:uiPriority="63"/>
+    <w:lsdException w:name="Medium Shading 2 Accent 6" w:uiPriority="64"/>
+    <w:lsdException w:name="Medium List 1 Accent 6" w:uiPriority="65"/>
+    <w:lsdException w:name="Medium List 2 Accent 6" w:uiPriority="66"/>
+    <w:lsdException w:name="Medium Grid 1 Accent 6" w:uiPriority="67"/>
+    <w:lsdException w:name="Medium Grid 2 Accent 6" w:uiPriority="68"/>
+    <w:lsdException w:name="Medium Grid 3 Accent 6" w:uiPriority="69"/>
+    <w:lsdException w:name="Dark List Accent 6" w:uiPriority="70"/>
+    <w:lsdException w:name="Colorful Shading Accent 6" w:uiPriority="71"/>
+    <w:lsdException w:name="Colorful List Accent 6" w:uiPriority="72"/>
+    <w:lsdException w:name="Colorful Grid Accent 6" w:uiPriority="73"/>
+    <w:lsdException w:name="Subtle Emphasis" w:uiPriority="19" w:qFormat="1"/>
+    <w:lsdException w:name="Intense Emphasis" w:uiPriority="21" w:qFormat="1"/>
+    <w:lsdException w:name="Subtle Reference" w:uiPriority="31" w:qFormat="1"/>
+    <w:lsdException w:name="Intense Reference" w:uiPriority="32" w:qFormat="1"/>
+    <w:lsdException w:name="Book Title" w:uiPriority="33" w:qFormat="1"/>
+    <w:lsdException w:name="Bibliography" w:semiHidden="1" w:uiPriority="37" w:unhideWhenUsed="1"/>
+    <w:lsdException w:name="TOC Heading" w:semiHidden="1" w:uiPriority="39" w:unhideWhenUsed="1" w:qFormat="1"/>
+    <w:lsdException w:name="Plain Table 1" w:uiPriority="41"/>
+    <w:lsdException w:name="Plain Table 2" w:uiPriority="42"/>
+    <w:lsdException w:name="Plain Table 3" w:uiPriority="43"/>
+    <w:lsdException w:name="Plain Table 4" w:uiPriority="44"/>
+    <w:lsdException w:name="Plain Table 5" w:uiPriority="45"/>
+    <w:lsdException w:name="Grid Table Light" w:uiPriority="40"/>
+    <w:lsdException w:name="Grid Table 1 Light" w:uiPriority="46"/>
+    <w:lsdException w:name="Grid Table 2" w:uiPriority="47"/>
+    <w:lsdException w:name="Grid Table 3" w:uiPriority="48"/>
+    <w:lsdException w:name="Grid Table 4" w:uiPriority="49"/>
+    <w:lsdException w:name="Grid Table 5 Dark" w:uiPriority="50"/>
+    <w:lsdException w:name="Grid Table 6 Colorful" w:uiPriority="51"/>
+    <w:lsdException w:name="Grid Table 7 Colorful" w:uiPriority="52"/>
+    <w:lsdException w:name="Grid Table 1 Light Accent 1" w:uiPriority="46"/>
+    <w:lsdException w:name="Grid Table 2 Accent 1" w:uiPriority="47"/>
+    <w:lsdException w:name="Grid Table 3 Accent 1" w:uiPriority="48"/>
+    <w:lsdException w:name="Grid Table 4 Accent 1" w:uiPriority="49"/>
+    <w:lsdException w:name="Grid Table 5 Dark Accent 1" w:uiPriority="50"/>
+    <w:lsdException w:name="Grid Table 6 Colorful Accent 1" w:uiPriority="51"/>
+    <w:lsdException w:name="Grid Table 7 Colorful Accent 1" w:uiPriority="52"/>
+    <w:lsdException w:name="Grid Table 1 Light Accent 2" w:uiPriority="46"/>
+    <w:lsdException w:name="Grid Table 2 Accent 2" w:uiPriority="47"/>
+    <w:lsdException w:name="Grid Table 3 Accent 2" w:uiPriority="48"/>
+    <w:lsdException w:name="Grid Table 4 Accent 2" w:uiPriority="49"/>
+    <w:lsdException w:name="Grid Table 5 Dark Accent 2" w:uiPriority="50"/>
+    <w:lsdException w:name="Grid Table 6 Colorful Accent 2" w:uiPriority="51"/>
+    <w:lsdException w:name="Grid Table 7 Colorful Accent 2" w:uiPriority="52"/>
+    <w:lsdException w:name="Grid Table 1 Light Accent 3" w:uiPriority="46"/>
+    <w:lsdException w:name="Grid Table 2 Accent 3" w:uiPriority="47"/>
+    <w:lsdException w:name="Grid Table 3 Accent 3" w:uiPriority="48"/>
+    <w:lsdException w:name="Grid Table 4 Accent 3" w:uiPriority="49"/>
+    <w:lsdException w:name="Grid Table 5 Dark Accent 3" w:uiPriority="50"/>
+    <w:lsdException w:name="Grid Table 6 Colorful Accent 3" w:uiPriority="51"/>
+    <w:lsdException w:name="Grid Table 7 Colorful Accent 3" w:uiPriority="52"/>
+    <w:lsdException w:name="Grid Table 1 Light Accent 4" w:uiPriority="46"/>
+    <w:lsdException w:name="Grid Table 2 Accent 4" w:uiPriority="47"/>
+    <w:lsdException w:name="Grid Table 3 Accent 4" w:uiPriority="48"/>
+    <w:lsdException w:name="Grid Table 4 Accent 4" w:uiPriority="49"/>
+    <w:lsdException w:name="Grid Table 5 Dark Accent 4" w:uiPriority="50"/>
+    <w:lsdException w:name="Grid Table 6 Colorful Accent 4" w:uiPriority="51"/>
+    <w:lsdException w:name="Grid Table 7 Colorful Accent 4" w:uiPriority="52"/>
+    <w:lsdException w:name="Grid Table 1 Light Accent 5" w:uiPriority="46"/>
+    <w:lsdException w:name="Grid Table 2 Accent 5" w:uiPriority="47"/>
+    <w:lsdException w:name="Grid Table 3 Accent 5" w:uiPriority="48"/>
+    <w:lsdException w:name="Grid Table 4 Accent 5" w:uiPriority="49"/>
+    <w:lsdException w:name="Grid Table 5 Dark Accent 5" w:uiPriority="50"/>
+    <w:lsdException w:name="Grid Table 6 Colorful Accent 5" w:uiPriority="51"/>
+    <w:lsdException w:name="Grid Table 7 Colorful Accent 5" w:uiPriority="52"/>
+    <w:lsdException w:name="Grid Table 1 Light Accent 6" w:uiPriority="46"/>
+    <w:lsdException w:name="Grid Table 2 Accent 6" w:uiPriority="47"/>
+    <w:lsdException w:name="Grid Table 3 Accent 6" w:uiPriority="48"/>
+    <w:lsdException w:name="Grid Table 4 Accent 6" w:uiPriority="49"/>
+    <w:lsdException w:name="Grid Table 5 Dark Accent 6" w:uiPriority="50"/>
+    <w:lsdException w:name="Grid Table 6 Colorful Accent 6" w:uiPriority="51"/>
+    <w:lsdException w:name="Grid Table 7 Colorful Accent 6" w:uiPriority="52"/>
+    <w:lsdException w:name="List Table 1 Light" w:uiPriority="46"/>
+    <w:lsdException w:name="List Table 2" w:uiPriority="47"/>
+    <w:lsdException w:name="List Table 3" w:uiPriority="48"/>
+    <w:lsdException w:name="List Table 4" w:uiPriority="49"/>
+    <w:lsdException w:name="List Table 5 Dark" w:uiPriority="50"/>
+    <w:lsdException w:name="List Table 6 Colorful" w:uiPriority="51"/>
+    <w:lsdException w:name="List Table 7 Colorful" w:uiPriority="52"/>
+    <w:lsdException w:name="List Table 1 Light Accent 1" w:uiPriority="46"/>
+    <w:lsdException w:name="List Table 2 Accent 1" w:uiPriority="47"/>
+    <w:lsdException w:name="List Table 3 Accent 1" w:uiPriority="48"/>
+    <w:lsdException w:name="List Table 4 Accent 1" w:uiPriority="49"/>
+    <w:lsdException w:name="List Table 5 Dark Accent 1" w:uiPriority="50"/>
+    <w:lsdException w:name="List Table 6 Colorful Accent 1" w:uiPriority="51"/>
+    <w:lsdException w:name="List Table 7 Colorful Accent 1" w:uiPriority="52"/>
+    <w:lsdException w:name="List Table 1 Light Accent 2" w:uiPriority="46"/>
+    <w:lsdException w:name="List Table 2 Accent 2" w:uiPriority="47"/>
+    <w:lsdException w:name="List Table 3 Accent 2" w:uiPriority="48"/>
+    <w:lsdException w:name="List Table 4 Accent 2" w:uiPriority="49"/>
+    <w:lsdException w:name="List Table 5 Dark Accent 2" w:uiPriority="50"/>
+    <w:lsdException w:name="List Table 6 Colorful Accent 2" w:uiPriority="51"/>
+    <w:lsdException w:name="List Table 7 Colorful Accent 2" w:uiPriority="52"/>
+    <w:lsdException w:name="List Table 1 Light Accent 3" w:uiPriority="46"/>
+    <w:lsdException w:name="List Table 2 Accent 3" w:uiPriority="47"/>
+    <w:lsdException w:name="List Table 3 Accent 3" w:uiPriority="48"/>
+    <w:lsdException w:name="List Table 4 Accent 3" w:uiPriority="49"/>
+    <w:lsdException w:name="List Table 5 Dark Accent 3" w:uiPriority="50"/>
+    <w:lsdException w:name="List Table 6 Colorful Accent 3" w:uiPriority="51"/>
+    <w:lsdException w:name="List Table 7 Colorful Accent 3" w:uiPriority="52"/>
+    <w:lsdException w:name="List Table 1 Light Accent 4" w:uiPriority="46"/>
+    <w:lsdException w:name="List Table 2 Accent 4" w:uiPriority="47"/>
+    <w:lsdException w:name="List Table 3 Accent 4" w:uiPriority="48"/>
+    <w:lsdException w:name="List Table 4 Accent 4" w:uiPriority="49"/>
+    <w:lsdException w:name="List Table 5 Dark Accent 4" w:uiPriority="50"/>
+    <w:lsdException w:name="List Table 6 Colorful Accent 4" w:uiPriority="51"/>
+    <w:lsdException w:name="List Table 7 Colorful Accent 4" w:uiPriority="52"/>
+    <w:lsdException w:name="List Table 1 Light Accent 5" w:uiPriority="46"/>
+    <w:lsdException w:name="List Table 2 Accent 5" w:uiPriority="47"/>
+    <w:lsdException w:name="List Table 3 Accent 5" w:uiPriority="48"/>
+    <w:lsdException w:name="List Table 4 Accent 5" w:uiPriority="49"/>
+    <w:lsdException w:name="List Table 5 Dark Accent 5" w:uiPriority="50"/>
+    <w:lsdException w:name="List Table 6 Colorful Accent 5" w:uiPriority="51"/>
+    <w:lsdException w:name="List Table 7 Colorful Accent 5" w:uiPriority="52"/>
+    <w:lsdException w:name="List Table 1 Light Accent 6" w:uiPriority="46"/>
+    <w:lsdException w:name="List Table 2 Accent 6" w:uiPriority="47"/>
+    <w:lsdException w:name="List Table 3 Accent 6" w:uiPriority="48"/>
+    <w:lsdException w:name="List Table 4 Accent 6" w:uiPriority="49"/>
+    <w:lsdException w:name="List Table 5 Dark Accent 6" w:uiPriority="50"/>
+    <w:lsdException w:name="List Table 6 Colorful Accent 6" w:uiPriority="51"/>
+    <w:lsdException w:name="List Table 7 Colorful Accent 6" w:uiPriority="52"/>
+    <w:lsdException w:name="Mention" w:semiHidden="1" w:unhideWhenUsed="1"/>
+    <w:lsdException w:name="Smart Hyperlink" w:semiHidden="1" w:unhideWhenUsed="1"/>
+    <w:lsdException w:name="Hashtag" w:semiHidden="1" w:unhideWhenUsed="1"/>
+    <w:lsdException w:name="Unresolved Mention" w:semiHidden="1" w:unhideWhenUsed="1"/>
+    <w:lsdException w:name="Smart Link" w:semiHidden="1" w:unhideWhenUsed="1"/>
   </w:latentStyles>
   <w:style w:type="paragraph" w:default="1" w:styleId="Normal">
     <w:name w:val="Normal"/>
@@ -3167,661 +4010,16 @@
       <w:szCs w:val="16"/>
     </w:rPr>
   </w:style>
-</w:styles>
-</file>
-
-<file path=word/stylesWithEffects.xml><?xml version="1.0" encoding="utf-8"?>
-<w:styles xmlns:wpc="http://schemas.microsoft.com/office/word/2010/wordprocessingCanvas" xmlns:mc="http://schemas.openxmlformats.org/markup-compatibility/2006" xmlns:o="urn:schemas-microsoft-com:office:office" xmlns:r="http://schemas.openxmlformats.org/officeDocument/2006/relationships" xmlns:m="http://schemas.openxmlformats.org/officeDocument/2006/math" xmlns:v="urn:schemas-microsoft-com:vml" xmlns:wp14="http://schemas.microsoft.com/office/word/2010/wordprocessingDrawing" xmlns:wp="http://schemas.openxmlformats.org/drawingml/2006/wordprocessingDrawing" xmlns:w10="urn:schemas-microsoft-com:office:word" xmlns:w="http://schemas.openxmlformats.org/wordprocessingml/2006/main" xmlns:w14="http://schemas.microsoft.com/office/word/2010/wordml" xmlns:wpg="http://schemas.microsoft.com/office/word/2010/wordprocessingGroup" xmlns:wpi="http://schemas.microsoft.com/office/word/2010/wordprocessingInk" xmlns:wne="http://schemas.microsoft.com/office/word/2006/wordml" xmlns:wps="http://schemas.microsoft.com/office/word/2010/wordprocessingShape" mc:Ignorable="w14 wp14">
-  <w:docDefaults>
-    <w:rPrDefault>
-      <w:rPr>
-        <w:rFonts w:asciiTheme="minorHAnsi" w:eastAsiaTheme="minorHAnsi" w:hAnsiTheme="minorHAnsi" w:cstheme="minorBidi"/>
-        <w:sz w:val="22"/>
-        <w:szCs w:val="22"/>
-        <w:lang w:val="en-US" w:eastAsia="en-US" w:bidi="ar-SA"/>
-      </w:rPr>
-    </w:rPrDefault>
-    <w:pPrDefault>
-      <w:pPr>
-        <w:spacing w:after="160" w:line="259" w:lineRule="auto"/>
-      </w:pPr>
-    </w:pPrDefault>
-  </w:docDefaults>
-  <w:latentStyles w:defLockedState="0" w:defUIPriority="99" w:defSemiHidden="1" w:defUnhideWhenUsed="1" w:defQFormat="0" w:count="267">
-    <w:lsdException w:name="Normal" w:semiHidden="0" w:uiPriority="0" w:unhideWhenUsed="0" w:qFormat="1"/>
-    <w:lsdException w:name="heading 1" w:semiHidden="0" w:uiPriority="9" w:unhideWhenUsed="0" w:qFormat="1"/>
-    <w:lsdException w:name="heading 2" w:uiPriority="9" w:qFormat="1"/>
-    <w:lsdException w:name="heading 3" w:uiPriority="9" w:qFormat="1"/>
-    <w:lsdException w:name="heading 4" w:uiPriority="9" w:qFormat="1"/>
-    <w:lsdException w:name="heading 5" w:uiPriority="9" w:qFormat="1"/>
-    <w:lsdException w:name="heading 6" w:uiPriority="9" w:qFormat="1"/>
-    <w:lsdException w:name="heading 7" w:uiPriority="9" w:qFormat="1"/>
-    <w:lsdException w:name="heading 8" w:uiPriority="9" w:qFormat="1"/>
-    <w:lsdException w:name="heading 9" w:uiPriority="9" w:qFormat="1"/>
-    <w:lsdException w:name="toc 1" w:uiPriority="39"/>
-    <w:lsdException w:name="toc 2" w:uiPriority="39"/>
-    <w:lsdException w:name="toc 3" w:uiPriority="39"/>
-    <w:lsdException w:name="toc 4" w:uiPriority="39"/>
-    <w:lsdException w:name="toc 5" w:uiPriority="39"/>
-    <w:lsdException w:name="toc 6" w:uiPriority="39"/>
-    <w:lsdException w:name="toc 7" w:uiPriority="39"/>
-    <w:lsdException w:name="toc 8" w:uiPriority="39"/>
-    <w:lsdException w:name="toc 9" w:uiPriority="39"/>
-    <w:lsdException w:name="caption" w:uiPriority="35" w:qFormat="1"/>
-    <w:lsdException w:name="Title" w:semiHidden="0" w:uiPriority="10" w:unhideWhenUsed="0" w:qFormat="1"/>
-    <w:lsdException w:name="Default Paragraph Font" w:uiPriority="1"/>
-    <w:lsdException w:name="Subtitle" w:semiHidden="0" w:uiPriority="11" w:unhideWhenUsed="0" w:qFormat="1"/>
-    <w:lsdException w:name="Strong" w:semiHidden="0" w:uiPriority="22" w:unhideWhenUsed="0" w:qFormat="1"/>
-    <w:lsdException w:name="Emphasis" w:semiHidden="0" w:uiPriority="20" w:unhideWhenUsed="0" w:qFormat="1"/>
-    <w:lsdException w:name="Table Grid" w:semiHidden="0" w:uiPriority="39" w:unhideWhenUsed="0"/>
-    <w:lsdException w:name="Placeholder Text" w:unhideWhenUsed="0"/>
-    <w:lsdException w:name="No Spacing" w:semiHidden="0" w:uiPriority="1" w:unhideWhenUsed="0" w:qFormat="1"/>
-    <w:lsdException w:name="Light Shading" w:semiHidden="0" w:uiPriority="60" w:unhideWhenUsed="0"/>
-    <w:lsdException w:name="Light List" w:semiHidden="0" w:uiPriority="61" w:unhideWhenUsed="0"/>
-    <w:lsdException w:name="Light Grid" w:semiHidden="0" w:uiPriority="62" w:unhideWhenUsed="0"/>
-    <w:lsdException w:name="Medium Shading 1" w:semiHidden="0" w:uiPriority="63" w:unhideWhenUsed="0"/>
-    <w:lsdException w:name="Medium Shading 2" w:semiHidden="0" w:uiPriority="64" w:unhideWhenUsed="0"/>
-    <w:lsdException w:name="Medium List 1" w:semiHidden="0" w:uiPriority="65" w:unhideWhenUsed="0"/>
-    <w:lsdException w:name="Medium List 2" w:semiHidden="0" w:uiPriority="66" w:unhideWhenUsed="0"/>
-    <w:lsdException w:name="Medium Grid 1" w:semiHidden="0" w:uiPriority="67" w:unhideWhenUsed="0"/>
-    <w:lsdException w:name="Medium Grid 2" w:semiHidden="0" w:uiPriority="68" w:unhideWhenUsed="0"/>
-    <w:lsdException w:name="Medium Grid 3" w:semiHidden="0" w:uiPriority="69" w:unhideWhenUsed="0"/>
-    <w:lsdException w:name="Dark List" w:semiHidden="0" w:uiPriority="70" w:unhideWhenUsed="0"/>
-    <w:lsdException w:name="Colorful Shading" w:semiHidden="0" w:uiPriority="71" w:unhideWhenUsed="0"/>
-    <w:lsdException w:name="Colorful List" w:semiHidden="0" w:uiPriority="72" w:unhideWhenUsed="0"/>
-    <w:lsdException w:name="Colorful Grid" w:semiHidden="0" w:uiPriority="73" w:unhideWhenUsed="0"/>
-    <w:lsdException w:name="Light Shading Accent 1" w:semiHidden="0" w:uiPriority="60" w:unhideWhenUsed="0"/>
-    <w:lsdException w:name="Light List Accent 1" w:semiHidden="0" w:uiPriority="61" w:unhideWhenUsed="0"/>
-    <w:lsdException w:name="Light Grid Accent 1" w:semiHidden="0" w:uiPriority="62" w:unhideWhenUsed="0"/>
-    <w:lsdException w:name="Medium Shading 1 Accent 1" w:semiHidden="0" w:uiPriority="63" w:unhideWhenUsed="0"/>
-    <w:lsdException w:name="Medium Shading 2 Accent 1" w:semiHidden="0" w:uiPriority="64" w:unhideWhenUsed="0"/>
-    <w:lsdException w:name="Medium List 1 Accent 1" w:semiHidden="0" w:uiPriority="65" w:unhideWhenUsed="0"/>
-    <w:lsdException w:name="Revision" w:unhideWhenUsed="0"/>
-    <w:lsdException w:name="List Paragraph" w:semiHidden="0" w:uiPriority="34" w:unhideWhenUsed="0" w:qFormat="1"/>
-    <w:lsdException w:name="Quote" w:semiHidden="0" w:uiPriority="29" w:unhideWhenUsed="0" w:qFormat="1"/>
-    <w:lsdException w:name="Intense Quote" w:semiHidden="0" w:uiPriority="30" w:unhideWhenUsed="0" w:qFormat="1"/>
-    <w:lsdException w:name="Medium List 2 Accent 1" w:semiHidden="0" w:uiPriority="66" w:unhideWhenUsed="0"/>
-    <w:lsdException w:name="Medium Grid 1 Accent 1" w:semiHidden="0" w:uiPriority="67" w:unhideWhenUsed="0"/>
-    <w:lsdException w:name="Medium Grid 2 Accent 1" w:semiHidden="0" w:uiPriority="68" w:unhideWhenUsed="0"/>
-    <w:lsdException w:name="Medium Grid 3 Accent 1" w:semiHidden="0" w:uiPriority="69" w:unhideWhenUsed="0"/>
-    <w:lsdException w:name="Dark List Accent 1" w:semiHidden="0" w:uiPriority="70" w:unhideWhenUsed="0"/>
-    <w:lsdException w:name="Colorful Shading Accent 1" w:semiHidden="0" w:uiPriority="71" w:unhideWhenUsed="0"/>
-    <w:lsdException w:name="Colorful List Accent 1" w:semiHidden="0" w:uiPriority="72" w:unhideWhenUsed="0"/>
-    <w:lsdException w:name="Colorful Grid Accent 1" w:semiHidden="0" w:uiPriority="73" w:unhideWhenUsed="0"/>
-    <w:lsdException w:name="Light Shading Accent 2" w:semiHidden="0" w:uiPriority="60" w:unhideWhenUsed="0"/>
-    <w:lsdException w:name="Light List Accent 2" w:semiHidden="0" w:uiPriority="61" w:unhideWhenUsed="0"/>
-    <w:lsdException w:name="Light Grid Accent 2" w:semiHidden="0" w:uiPriority="62" w:unhideWhenUsed="0"/>
-    <w:lsdException w:name="Medium Shading 1 Accent 2" w:semiHidden="0" w:uiPriority="63" w:unhideWhenUsed="0"/>
-    <w:lsdException w:name="Medium Shading 2 Accent 2" w:semiHidden="0" w:uiPriority="64" w:unhideWhenUsed="0"/>
-    <w:lsdException w:name="Medium List 1 Accent 2" w:semiHidden="0" w:uiPriority="65" w:unhideWhenUsed="0"/>
-    <w:lsdException w:name="Medium List 2 Accent 2" w:semiHidden="0" w:uiPriority="66" w:unhideWhenUsed="0"/>
-    <w:lsdException w:name="Medium Grid 1 Accent 2" w:semiHidden="0" w:uiPriority="67" w:unhideWhenUsed="0"/>
-    <w:lsdException w:name="Medium Grid 2 Accent 2" w:semiHidden="0" w:uiPriority="68" w:unhideWhenUsed="0"/>
-    <w:lsdException w:name="Medium Grid 3 Accent 2" w:semiHidden="0" w:uiPriority="69" w:unhideWhenUsed="0"/>
-    <w:lsdException w:name="Dark List Accent 2" w:semiHidden="0" w:uiPriority="70" w:unhideWhenUsed="0"/>
-    <w:lsdException w:name="Colorful Shading Accent 2" w:semiHidden="0" w:uiPriority="71" w:unhideWhenUsed="0"/>
-    <w:lsdException w:name="Colorful List Accent 2" w:semiHidden="0" w:uiPriority="72" w:unhideWhenUsed="0"/>
-    <w:lsdException w:name="Colorful Grid Accent 2" w:semiHidden="0" w:uiPriority="73" w:unhideWhenUsed="0"/>
-    <w:lsdException w:name="Light Shading Accent 3" w:semiHidden="0" w:uiPriority="60" w:unhideWhenUsed="0"/>
-    <w:lsdException w:name="Light List Accent 3" w:semiHidden="0" w:uiPriority="61" w:unhideWhenUsed="0"/>
-    <w:lsdException w:name="Light Grid Accent 3" w:semiHidden="0" w:uiPriority="62" w:unhideWhenUsed="0"/>
-    <w:lsdException w:name="Medium Shading 1 Accent 3" w:semiHidden="0" w:uiPriority="63" w:unhideWhenUsed="0"/>
-    <w:lsdException w:name="Medium Shading 2 Accent 3" w:semiHidden="0" w:uiPriority="64" w:unhideWhenUsed="0"/>
-    <w:lsdException w:name="Medium List 1 Accent 3" w:semiHidden="0" w:uiPriority="65" w:unhideWhenUsed="0"/>
-    <w:lsdException w:name="Medium List 2 Accent 3" w:semiHidden="0" w:uiPriority="66" w:unhideWhenUsed="0"/>
-    <w:lsdException w:name="Medium Grid 1 Accent 3" w:semiHidden="0" w:uiPriority="67" w:unhideWhenUsed="0"/>
-    <w:lsdException w:name="Medium Grid 2 Accent 3" w:semiHidden="0" w:uiPriority="68" w:unhideWhenUsed="0"/>
-    <w:lsdException w:name="Medium Grid 3 Accent 3" w:semiHidden="0" w:uiPriority="69" w:unhideWhenUsed="0"/>
-    <w:lsdException w:name="Dark List Accent 3" w:semiHidden="0" w:uiPriority="70" w:unhideWhenUsed="0"/>
-    <w:lsdException w:name="Colorful Shading Accent 3" w:semiHidden="0" w:uiPriority="71" w:unhideWhenUsed="0"/>
-    <w:lsdException w:name="Colorful List Accent 3" w:semiHidden="0" w:uiPriority="72" w:unhideWhenUsed="0"/>
-    <w:lsdException w:name="Colorful Grid Accent 3" w:semiHidden="0" w:uiPriority="73" w:unhideWhenUsed="0"/>
-    <w:lsdException w:name="Light Shading Accent 4" w:semiHidden="0" w:uiPriority="60" w:unhideWhenUsed="0"/>
-    <w:lsdException w:name="Light List Accent 4" w:semiHidden="0" w:uiPriority="61" w:unhideWhenUsed="0"/>
-    <w:lsdException w:name="Light Grid Accent 4" w:semiHidden="0" w:uiPriority="62" w:unhideWhenUsed="0"/>
-    <w:lsdException w:name="Medium Shading 1 Accent 4" w:semiHidden="0" w:uiPriority="63" w:unhideWhenUsed="0"/>
-    <w:lsdException w:name="Medium Shading 2 Accent 4" w:semiHidden="0" w:uiPriority="64" w:unhideWhenUsed="0"/>
-    <w:lsdException w:name="Medium List 1 Accent 4" w:semiHidden="0" w:uiPriority="65" w:unhideWhenUsed="0"/>
-    <w:lsdException w:name="Medium List 2 Accent 4" w:semiHidden="0" w:uiPriority="66" w:unhideWhenUsed="0"/>
-    <w:lsdException w:name="Medium Grid 1 Accent 4" w:semiHidden="0" w:uiPriority="67" w:unhideWhenUsed="0"/>
-    <w:lsdException w:name="Medium Grid 2 Accent 4" w:semiHidden="0" w:uiPriority="68" w:unhideWhenUsed="0"/>
-    <w:lsdException w:name="Medium Grid 3 Accent 4" w:semiHidden="0" w:uiPriority="69" w:unhideWhenUsed="0"/>
-    <w:lsdException w:name="Dark List Accent 4" w:semiHidden="0" w:uiPriority="70" w:unhideWhenUsed="0"/>
-    <w:lsdException w:name="Colorful Shading Accent 4" w:semiHidden="0" w:uiPriority="71" w:unhideWhenUsed="0"/>
-    <w:lsdException w:name="Colorful List Accent 4" w:semiHidden="0" w:uiPriority="72" w:unhideWhenUsed="0"/>
-    <w:lsdException w:name="Colorful Grid Accent 4" w:semiHidden="0" w:uiPriority="73" w:unhideWhenUsed="0"/>
-    <w:lsdException w:name="Light Shading Accent 5" w:semiHidden="0" w:uiPriority="60" w:unhideWhenUsed="0"/>
-    <w:lsdException w:name="Light List Accent 5" w:semiHidden="0" w:uiPriority="61" w:unhideWhenUsed="0"/>
-    <w:lsdException w:name="Light Grid Accent 5" w:semiHidden="0" w:uiPriority="62" w:unhideWhenUsed="0"/>
-    <w:lsdException w:name="Medium Shading 1 Accent 5" w:semiHidden="0" w:uiPriority="63" w:unhideWhenUsed="0"/>
-    <w:lsdException w:name="Medium Shading 2 Accent 5" w:semiHidden="0" w:uiPriority="64" w:unhideWhenUsed="0"/>
-    <w:lsdException w:name="Medium List 1 Accent 5" w:semiHidden="0" w:uiPriority="65" w:unhideWhenUsed="0"/>
-    <w:lsdException w:name="Medium List 2 Accent 5" w:semiHidden="0" w:uiPriority="66" w:unhideWhenUsed="0"/>
-    <w:lsdException w:name="Medium Grid 1 Accent 5" w:semiHidden="0" w:uiPriority="67" w:unhideWhenUsed="0"/>
-    <w:lsdException w:name="Medium Grid 2 Accent 5" w:semiHidden="0" w:uiPriority="68" w:unhideWhenUsed="0"/>
-    <w:lsdException w:name="Medium Grid 3 Accent 5" w:semiHidden="0" w:uiPriority="69" w:unhideWhenUsed="0"/>
-    <w:lsdException w:name="Dark List Accent 5" w:semiHidden="0" w:uiPriority="70" w:unhideWhenUsed="0"/>
-    <w:lsdException w:name="Colorful Shading Accent 5" w:semiHidden="0" w:uiPriority="71" w:unhideWhenUsed="0"/>
-    <w:lsdException w:name="Colorful List Accent 5" w:semiHidden="0" w:uiPriority="72" w:unhideWhenUsed="0"/>
-    <w:lsdException w:name="Colorful Grid Accent 5" w:semiHidden="0" w:uiPriority="73" w:unhideWhenUsed="0"/>
-    <w:lsdException w:name="Light Shading Accent 6" w:semiHidden="0" w:uiPriority="60" w:unhideWhenUsed="0"/>
-    <w:lsdException w:name="Light List Accent 6" w:semiHidden="0" w:uiPriority="61" w:unhideWhenUsed="0"/>
-    <w:lsdException w:name="Light Grid Accent 6" w:semiHidden="0" w:uiPriority="62" w:unhideWhenUsed="0"/>
-    <w:lsdException w:name="Medium Shading 1 Accent 6" w:semiHidden="0" w:uiPriority="63" w:unhideWhenUsed="0"/>
-    <w:lsdException w:name="Medium Shading 2 Accent 6" w:semiHidden="0" w:uiPriority="64" w:unhideWhenUsed="0"/>
-    <w:lsdException w:name="Medium List 1 Accent 6" w:semiHidden="0" w:uiPriority="65" w:unhideWhenUsed="0"/>
-    <w:lsdException w:name="Medium List 2 Accent 6" w:semiHidden="0" w:uiPriority="66" w:unhideWhenUsed="0"/>
-    <w:lsdException w:name="Medium Grid 1 Accent 6" w:semiHidden="0" w:uiPriority="67" w:unhideWhenUsed="0"/>
-    <w:lsdException w:name="Medium Grid 2 Accent 6" w:semiHidden="0" w:uiPriority="68" w:unhideWhenUsed="0"/>
-    <w:lsdException w:name="Medium Grid 3 Accent 6" w:semiHidden="0" w:uiPriority="69" w:unhideWhenUsed="0"/>
-    <w:lsdException w:name="Dark List Accent 6" w:semiHidden="0" w:uiPriority="70" w:unhideWhenUsed="0"/>
-    <w:lsdException w:name="Colorful Shading Accent 6" w:semiHidden="0" w:uiPriority="71" w:unhideWhenUsed="0"/>
-    <w:lsdException w:name="Colorful List Accent 6" w:semiHidden="0" w:uiPriority="72" w:unhideWhenUsed="0"/>
-    <w:lsdException w:name="Colorful Grid Accent 6" w:semiHidden="0" w:uiPriority="73" w:unhideWhenUsed="0"/>
-    <w:lsdException w:name="Subtle Emphasis" w:semiHidden="0" w:uiPriority="19" w:unhideWhenUsed="0" w:qFormat="1"/>
-    <w:lsdException w:name="Intense Emphasis" w:semiHidden="0" w:uiPriority="21" w:unhideWhenUsed="0" w:qFormat="1"/>
-    <w:lsdException w:name="Subtle Reference" w:semiHidden="0" w:uiPriority="31" w:unhideWhenUsed="0" w:qFormat="1"/>
-    <w:lsdException w:name="Intense Reference" w:semiHidden="0" w:uiPriority="32" w:unhideWhenUsed="0" w:qFormat="1"/>
-    <w:lsdException w:name="Book Title" w:semiHidden="0" w:uiPriority="33" w:unhideWhenUsed="0" w:qFormat="1"/>
-    <w:lsdException w:name="Bibliography" w:uiPriority="37"/>
-    <w:lsdException w:name="TOC Heading" w:uiPriority="39" w:qFormat="1"/>
-  </w:latentStyles>
-  <w:style w:type="paragraph" w:default="1" w:styleId="Normal">
-    <w:name w:val="Normal"/>
+  <w:style w:type="paragraph" w:styleId="ListParagraph">
+    <w:name w:val="List Paragraph"/>
+    <w:basedOn w:val="Normal"/>
+    <w:uiPriority w:val="34"/>
     <w:qFormat/>
-    <w:rPr>
-      <w:lang w:val="ro-RO"/>
-    </w:rPr>
-  </w:style>
-  <w:style w:type="paragraph" w:styleId="Heading1">
-    <w:name w:val="heading 1"/>
-    <w:basedOn w:val="Normal"/>
-    <w:next w:val="Normal"/>
-    <w:link w:val="Heading1Char"/>
-    <w:uiPriority w:val="9"/>
-    <w:qFormat/>
-    <w:rsid w:val="00C02864"/>
+    <w:rsid w:val="004C7328"/>
     <w:pPr>
-      <w:keepNext/>
-      <w:keepLines/>
-      <w:numPr>
-        <w:numId w:val="3"/>
-      </w:numPr>
-      <w:spacing w:before="240" w:after="0"/>
-      <w:outlineLvl w:val="0"/>
+      <w:ind w:left="720"/>
+      <w:contextualSpacing/>
     </w:pPr>
-    <w:rPr>
-      <w:rFonts w:asciiTheme="majorHAnsi" w:eastAsiaTheme="majorEastAsia" w:hAnsiTheme="majorHAnsi" w:cstheme="majorBidi"/>
-      <w:color w:val="2F5496" w:themeColor="accent1" w:themeShade="BF"/>
-      <w:sz w:val="32"/>
-      <w:szCs w:val="32"/>
-    </w:rPr>
-  </w:style>
-  <w:style w:type="paragraph" w:styleId="Heading2">
-    <w:name w:val="heading 2"/>
-    <w:basedOn w:val="Normal"/>
-    <w:next w:val="Normal"/>
-    <w:link w:val="Heading2Char"/>
-    <w:uiPriority w:val="9"/>
-    <w:unhideWhenUsed/>
-    <w:qFormat/>
-    <w:rsid w:val="00FA4AF3"/>
-    <w:pPr>
-      <w:keepNext/>
-      <w:keepLines/>
-      <w:numPr>
-        <w:ilvl w:val="1"/>
-        <w:numId w:val="3"/>
-      </w:numPr>
-      <w:spacing w:before="40" w:after="0"/>
-      <w:outlineLvl w:val="1"/>
-    </w:pPr>
-    <w:rPr>
-      <w:rFonts w:asciiTheme="majorHAnsi" w:eastAsiaTheme="majorEastAsia" w:hAnsiTheme="majorHAnsi" w:cstheme="majorBidi"/>
-      <w:color w:val="2F5496" w:themeColor="accent1" w:themeShade="BF"/>
-      <w:sz w:val="26"/>
-      <w:szCs w:val="26"/>
-    </w:rPr>
-  </w:style>
-  <w:style w:type="paragraph" w:styleId="Heading3">
-    <w:name w:val="heading 3"/>
-    <w:basedOn w:val="Normal"/>
-    <w:next w:val="Normal"/>
-    <w:link w:val="Heading3Char"/>
-    <w:uiPriority w:val="9"/>
-    <w:semiHidden/>
-    <w:unhideWhenUsed/>
-    <w:qFormat/>
-    <w:rsid w:val="00BD50CB"/>
-    <w:pPr>
-      <w:keepNext/>
-      <w:keepLines/>
-      <w:numPr>
-        <w:ilvl w:val="2"/>
-        <w:numId w:val="3"/>
-      </w:numPr>
-      <w:spacing w:before="40" w:after="0"/>
-      <w:outlineLvl w:val="2"/>
-    </w:pPr>
-    <w:rPr>
-      <w:rFonts w:asciiTheme="majorHAnsi" w:eastAsiaTheme="majorEastAsia" w:hAnsiTheme="majorHAnsi" w:cstheme="majorBidi"/>
-      <w:color w:val="1F3763" w:themeColor="accent1" w:themeShade="7F"/>
-      <w:sz w:val="24"/>
-      <w:szCs w:val="24"/>
-    </w:rPr>
-  </w:style>
-  <w:style w:type="paragraph" w:styleId="Heading4">
-    <w:name w:val="heading 4"/>
-    <w:basedOn w:val="Normal"/>
-    <w:next w:val="Normal"/>
-    <w:link w:val="Heading4Char"/>
-    <w:uiPriority w:val="9"/>
-    <w:semiHidden/>
-    <w:unhideWhenUsed/>
-    <w:qFormat/>
-    <w:rsid w:val="00BD50CB"/>
-    <w:pPr>
-      <w:keepNext/>
-      <w:keepLines/>
-      <w:numPr>
-        <w:ilvl w:val="3"/>
-        <w:numId w:val="3"/>
-      </w:numPr>
-      <w:spacing w:before="40" w:after="0"/>
-      <w:outlineLvl w:val="3"/>
-    </w:pPr>
-    <w:rPr>
-      <w:rFonts w:asciiTheme="majorHAnsi" w:eastAsiaTheme="majorEastAsia" w:hAnsiTheme="majorHAnsi" w:cstheme="majorBidi"/>
-      <w:i/>
-      <w:iCs/>
-      <w:color w:val="2F5496" w:themeColor="accent1" w:themeShade="BF"/>
-    </w:rPr>
-  </w:style>
-  <w:style w:type="paragraph" w:styleId="Heading5">
-    <w:name w:val="heading 5"/>
-    <w:basedOn w:val="Normal"/>
-    <w:next w:val="Normal"/>
-    <w:link w:val="Heading5Char"/>
-    <w:uiPriority w:val="9"/>
-    <w:semiHidden/>
-    <w:unhideWhenUsed/>
-    <w:qFormat/>
-    <w:rsid w:val="00BD50CB"/>
-    <w:pPr>
-      <w:keepNext/>
-      <w:keepLines/>
-      <w:numPr>
-        <w:ilvl w:val="4"/>
-        <w:numId w:val="3"/>
-      </w:numPr>
-      <w:spacing w:before="40" w:after="0"/>
-      <w:outlineLvl w:val="4"/>
-    </w:pPr>
-    <w:rPr>
-      <w:rFonts w:asciiTheme="majorHAnsi" w:eastAsiaTheme="majorEastAsia" w:hAnsiTheme="majorHAnsi" w:cstheme="majorBidi"/>
-      <w:color w:val="2F5496" w:themeColor="accent1" w:themeShade="BF"/>
-    </w:rPr>
-  </w:style>
-  <w:style w:type="paragraph" w:styleId="Heading6">
-    <w:name w:val="heading 6"/>
-    <w:basedOn w:val="Normal"/>
-    <w:next w:val="Normal"/>
-    <w:link w:val="Heading6Char"/>
-    <w:uiPriority w:val="9"/>
-    <w:semiHidden/>
-    <w:unhideWhenUsed/>
-    <w:qFormat/>
-    <w:rsid w:val="00BD50CB"/>
-    <w:pPr>
-      <w:keepNext/>
-      <w:keepLines/>
-      <w:numPr>
-        <w:ilvl w:val="5"/>
-        <w:numId w:val="3"/>
-      </w:numPr>
-      <w:spacing w:before="40" w:after="0"/>
-      <w:outlineLvl w:val="5"/>
-    </w:pPr>
-    <w:rPr>
-      <w:rFonts w:asciiTheme="majorHAnsi" w:eastAsiaTheme="majorEastAsia" w:hAnsiTheme="majorHAnsi" w:cstheme="majorBidi"/>
-      <w:color w:val="1F3763" w:themeColor="accent1" w:themeShade="7F"/>
-    </w:rPr>
-  </w:style>
-  <w:style w:type="paragraph" w:styleId="Heading7">
-    <w:name w:val="heading 7"/>
-    <w:basedOn w:val="Normal"/>
-    <w:next w:val="Normal"/>
-    <w:link w:val="Heading7Char"/>
-    <w:uiPriority w:val="9"/>
-    <w:semiHidden/>
-    <w:unhideWhenUsed/>
-    <w:qFormat/>
-    <w:rsid w:val="00BD50CB"/>
-    <w:pPr>
-      <w:keepNext/>
-      <w:keepLines/>
-      <w:numPr>
-        <w:ilvl w:val="6"/>
-        <w:numId w:val="3"/>
-      </w:numPr>
-      <w:spacing w:before="40" w:after="0"/>
-      <w:outlineLvl w:val="6"/>
-    </w:pPr>
-    <w:rPr>
-      <w:rFonts w:asciiTheme="majorHAnsi" w:eastAsiaTheme="majorEastAsia" w:hAnsiTheme="majorHAnsi" w:cstheme="majorBidi"/>
-      <w:i/>
-      <w:iCs/>
-      <w:color w:val="1F3763" w:themeColor="accent1" w:themeShade="7F"/>
-    </w:rPr>
-  </w:style>
-  <w:style w:type="paragraph" w:styleId="Heading8">
-    <w:name w:val="heading 8"/>
-    <w:basedOn w:val="Normal"/>
-    <w:next w:val="Normal"/>
-    <w:link w:val="Heading8Char"/>
-    <w:uiPriority w:val="9"/>
-    <w:semiHidden/>
-    <w:unhideWhenUsed/>
-    <w:qFormat/>
-    <w:rsid w:val="00BD50CB"/>
-    <w:pPr>
-      <w:keepNext/>
-      <w:keepLines/>
-      <w:numPr>
-        <w:ilvl w:val="7"/>
-        <w:numId w:val="3"/>
-      </w:numPr>
-      <w:spacing w:before="40" w:after="0"/>
-      <w:outlineLvl w:val="7"/>
-    </w:pPr>
-    <w:rPr>
-      <w:rFonts w:asciiTheme="majorHAnsi" w:eastAsiaTheme="majorEastAsia" w:hAnsiTheme="majorHAnsi" w:cstheme="majorBidi"/>
-      <w:color w:val="272727" w:themeColor="text1" w:themeTint="D8"/>
-      <w:sz w:val="21"/>
-      <w:szCs w:val="21"/>
-    </w:rPr>
-  </w:style>
-  <w:style w:type="paragraph" w:styleId="Heading9">
-    <w:name w:val="heading 9"/>
-    <w:basedOn w:val="Normal"/>
-    <w:next w:val="Normal"/>
-    <w:link w:val="Heading9Char"/>
-    <w:uiPriority w:val="9"/>
-    <w:semiHidden/>
-    <w:unhideWhenUsed/>
-    <w:qFormat/>
-    <w:rsid w:val="00BD50CB"/>
-    <w:pPr>
-      <w:keepNext/>
-      <w:keepLines/>
-      <w:numPr>
-        <w:ilvl w:val="8"/>
-        <w:numId w:val="3"/>
-      </w:numPr>
-      <w:spacing w:before="40" w:after="0"/>
-      <w:outlineLvl w:val="8"/>
-    </w:pPr>
-    <w:rPr>
-      <w:rFonts w:asciiTheme="majorHAnsi" w:eastAsiaTheme="majorEastAsia" w:hAnsiTheme="majorHAnsi" w:cstheme="majorBidi"/>
-      <w:i/>
-      <w:iCs/>
-      <w:color w:val="272727" w:themeColor="text1" w:themeTint="D8"/>
-      <w:sz w:val="21"/>
-      <w:szCs w:val="21"/>
-    </w:rPr>
-  </w:style>
-  <w:style w:type="character" w:default="1" w:styleId="DefaultParagraphFont">
-    <w:name w:val="Default Paragraph Font"/>
-    <w:uiPriority w:val="1"/>
-    <w:semiHidden/>
-    <w:unhideWhenUsed/>
-  </w:style>
-  <w:style w:type="table" w:default="1" w:styleId="TableNormal">
-    <w:name w:val="Normal Table"/>
-    <w:uiPriority w:val="99"/>
-    <w:semiHidden/>
-    <w:unhideWhenUsed/>
-    <w:tblPr>
-      <w:tblInd w:w="0" w:type="dxa"/>
-      <w:tblCellMar>
-        <w:top w:w="0" w:type="dxa"/>
-        <w:left w:w="108" w:type="dxa"/>
-        <w:bottom w:w="0" w:type="dxa"/>
-        <w:right w:w="108" w:type="dxa"/>
-      </w:tblCellMar>
-    </w:tblPr>
-  </w:style>
-  <w:style w:type="numbering" w:default="1" w:styleId="NoList">
-    <w:name w:val="No List"/>
-    <w:uiPriority w:val="99"/>
-    <w:semiHidden/>
-    <w:unhideWhenUsed/>
-  </w:style>
-  <w:style w:type="character" w:customStyle="1" w:styleId="Heading1Char">
-    <w:name w:val="Heading 1 Char"/>
-    <w:basedOn w:val="DefaultParagraphFont"/>
-    <w:link w:val="Heading1"/>
-    <w:uiPriority w:val="9"/>
-    <w:rsid w:val="00C02864"/>
-    <w:rPr>
-      <w:rFonts w:asciiTheme="majorHAnsi" w:eastAsiaTheme="majorEastAsia" w:hAnsiTheme="majorHAnsi" w:cstheme="majorBidi"/>
-      <w:color w:val="2F5496" w:themeColor="accent1" w:themeShade="BF"/>
-      <w:sz w:val="32"/>
-      <w:szCs w:val="32"/>
-    </w:rPr>
-  </w:style>
-  <w:style w:type="character" w:customStyle="1" w:styleId="Heading2Char">
-    <w:name w:val="Heading 2 Char"/>
-    <w:basedOn w:val="DefaultParagraphFont"/>
-    <w:link w:val="Heading2"/>
-    <w:uiPriority w:val="9"/>
-    <w:rsid w:val="00FA4AF3"/>
-    <w:rPr>
-      <w:rFonts w:asciiTheme="majorHAnsi" w:eastAsiaTheme="majorEastAsia" w:hAnsiTheme="majorHAnsi" w:cstheme="majorBidi"/>
-      <w:color w:val="2F5496" w:themeColor="accent1" w:themeShade="BF"/>
-      <w:sz w:val="26"/>
-      <w:szCs w:val="26"/>
-    </w:rPr>
-  </w:style>
-  <w:style w:type="character" w:customStyle="1" w:styleId="Heading3Char">
-    <w:name w:val="Heading 3 Char"/>
-    <w:basedOn w:val="DefaultParagraphFont"/>
-    <w:link w:val="Heading3"/>
-    <w:uiPriority w:val="9"/>
-    <w:semiHidden/>
-    <w:rsid w:val="00BD50CB"/>
-    <w:rPr>
-      <w:rFonts w:asciiTheme="majorHAnsi" w:eastAsiaTheme="majorEastAsia" w:hAnsiTheme="majorHAnsi" w:cstheme="majorBidi"/>
-      <w:color w:val="1F3763" w:themeColor="accent1" w:themeShade="7F"/>
-      <w:sz w:val="24"/>
-      <w:szCs w:val="24"/>
-    </w:rPr>
-  </w:style>
-  <w:style w:type="character" w:customStyle="1" w:styleId="Heading4Char">
-    <w:name w:val="Heading 4 Char"/>
-    <w:basedOn w:val="DefaultParagraphFont"/>
-    <w:link w:val="Heading4"/>
-    <w:uiPriority w:val="9"/>
-    <w:semiHidden/>
-    <w:rsid w:val="00BD50CB"/>
-    <w:rPr>
-      <w:rFonts w:asciiTheme="majorHAnsi" w:eastAsiaTheme="majorEastAsia" w:hAnsiTheme="majorHAnsi" w:cstheme="majorBidi"/>
-      <w:i/>
-      <w:iCs/>
-      <w:color w:val="2F5496" w:themeColor="accent1" w:themeShade="BF"/>
-    </w:rPr>
-  </w:style>
-  <w:style w:type="character" w:customStyle="1" w:styleId="Heading5Char">
-    <w:name w:val="Heading 5 Char"/>
-    <w:basedOn w:val="DefaultParagraphFont"/>
-    <w:link w:val="Heading5"/>
-    <w:uiPriority w:val="9"/>
-    <w:semiHidden/>
-    <w:rsid w:val="00BD50CB"/>
-    <w:rPr>
-      <w:rFonts w:asciiTheme="majorHAnsi" w:eastAsiaTheme="majorEastAsia" w:hAnsiTheme="majorHAnsi" w:cstheme="majorBidi"/>
-      <w:color w:val="2F5496" w:themeColor="accent1" w:themeShade="BF"/>
-    </w:rPr>
-  </w:style>
-  <w:style w:type="character" w:customStyle="1" w:styleId="Heading6Char">
-    <w:name w:val="Heading 6 Char"/>
-    <w:basedOn w:val="DefaultParagraphFont"/>
-    <w:link w:val="Heading6"/>
-    <w:uiPriority w:val="9"/>
-    <w:semiHidden/>
-    <w:rsid w:val="00BD50CB"/>
-    <w:rPr>
-      <w:rFonts w:asciiTheme="majorHAnsi" w:eastAsiaTheme="majorEastAsia" w:hAnsiTheme="majorHAnsi" w:cstheme="majorBidi"/>
-      <w:color w:val="1F3763" w:themeColor="accent1" w:themeShade="7F"/>
-    </w:rPr>
-  </w:style>
-  <w:style w:type="character" w:customStyle="1" w:styleId="Heading7Char">
-    <w:name w:val="Heading 7 Char"/>
-    <w:basedOn w:val="DefaultParagraphFont"/>
-    <w:link w:val="Heading7"/>
-    <w:uiPriority w:val="9"/>
-    <w:semiHidden/>
-    <w:rsid w:val="00BD50CB"/>
-    <w:rPr>
-      <w:rFonts w:asciiTheme="majorHAnsi" w:eastAsiaTheme="majorEastAsia" w:hAnsiTheme="majorHAnsi" w:cstheme="majorBidi"/>
-      <w:i/>
-      <w:iCs/>
-      <w:color w:val="1F3763" w:themeColor="accent1" w:themeShade="7F"/>
-    </w:rPr>
-  </w:style>
-  <w:style w:type="character" w:customStyle="1" w:styleId="Heading8Char">
-    <w:name w:val="Heading 8 Char"/>
-    <w:basedOn w:val="DefaultParagraphFont"/>
-    <w:link w:val="Heading8"/>
-    <w:uiPriority w:val="9"/>
-    <w:semiHidden/>
-    <w:rsid w:val="00BD50CB"/>
-    <w:rPr>
-      <w:rFonts w:asciiTheme="majorHAnsi" w:eastAsiaTheme="majorEastAsia" w:hAnsiTheme="majorHAnsi" w:cstheme="majorBidi"/>
-      <w:color w:val="272727" w:themeColor="text1" w:themeTint="D8"/>
-      <w:sz w:val="21"/>
-      <w:szCs w:val="21"/>
-    </w:rPr>
-  </w:style>
-  <w:style w:type="character" w:customStyle="1" w:styleId="Heading9Char">
-    <w:name w:val="Heading 9 Char"/>
-    <w:basedOn w:val="DefaultParagraphFont"/>
-    <w:link w:val="Heading9"/>
-    <w:uiPriority w:val="9"/>
-    <w:semiHidden/>
-    <w:rsid w:val="00BD50CB"/>
-    <w:rPr>
-      <w:rFonts w:asciiTheme="majorHAnsi" w:eastAsiaTheme="majorEastAsia" w:hAnsiTheme="majorHAnsi" w:cstheme="majorBidi"/>
-      <w:i/>
-      <w:iCs/>
-      <w:color w:val="272727" w:themeColor="text1" w:themeTint="D8"/>
-      <w:sz w:val="21"/>
-      <w:szCs w:val="21"/>
-    </w:rPr>
-  </w:style>
-  <w:style w:type="paragraph" w:styleId="TOCHeading">
-    <w:name w:val="TOC Heading"/>
-    <w:basedOn w:val="Heading1"/>
-    <w:next w:val="Normal"/>
-    <w:uiPriority w:val="39"/>
-    <w:unhideWhenUsed/>
-    <w:qFormat/>
-    <w:rsid w:val="00C4341F"/>
-    <w:pPr>
-      <w:numPr>
-        <w:numId w:val="0"/>
-      </w:numPr>
-      <w:outlineLvl w:val="9"/>
-    </w:pPr>
-  </w:style>
-  <w:style w:type="paragraph" w:styleId="TOC1">
-    <w:name w:val="toc 1"/>
-    <w:basedOn w:val="Normal"/>
-    <w:next w:val="Normal"/>
-    <w:autoRedefine/>
-    <w:uiPriority w:val="39"/>
-    <w:unhideWhenUsed/>
-    <w:rsid w:val="00C4341F"/>
-    <w:pPr>
-      <w:spacing w:after="100"/>
-    </w:pPr>
-  </w:style>
-  <w:style w:type="paragraph" w:styleId="TOC2">
-    <w:name w:val="toc 2"/>
-    <w:basedOn w:val="Normal"/>
-    <w:next w:val="Normal"/>
-    <w:autoRedefine/>
-    <w:uiPriority w:val="39"/>
-    <w:unhideWhenUsed/>
-    <w:rsid w:val="00C4341F"/>
-    <w:pPr>
-      <w:spacing w:after="100"/>
-      <w:ind w:left="220"/>
-    </w:pPr>
-  </w:style>
-  <w:style w:type="character" w:styleId="Hyperlink">
-    <w:name w:val="Hyperlink"/>
-    <w:basedOn w:val="DefaultParagraphFont"/>
-    <w:uiPriority w:val="99"/>
-    <w:unhideWhenUsed/>
-    <w:rsid w:val="00C4341F"/>
-    <w:rPr>
-      <w:color w:val="0563C1" w:themeColor="hyperlink"/>
-      <w:u w:val="single"/>
-    </w:rPr>
-  </w:style>
-  <w:style w:type="paragraph" w:styleId="NoSpacing">
-    <w:name w:val="No Spacing"/>
-    <w:link w:val="NoSpacingChar"/>
-    <w:uiPriority w:val="1"/>
-    <w:qFormat/>
-    <w:rsid w:val="00C4341F"/>
-    <w:pPr>
-      <w:spacing w:after="0" w:line="240" w:lineRule="auto"/>
-    </w:pPr>
-    <w:rPr>
-      <w:rFonts w:eastAsiaTheme="minorEastAsia"/>
-    </w:rPr>
-  </w:style>
-  <w:style w:type="character" w:customStyle="1" w:styleId="NoSpacingChar">
-    <w:name w:val="No Spacing Char"/>
-    <w:basedOn w:val="DefaultParagraphFont"/>
-    <w:link w:val="NoSpacing"/>
-    <w:uiPriority w:val="1"/>
-    <w:rsid w:val="00C4341F"/>
-    <w:rPr>
-      <w:rFonts w:eastAsiaTheme="minorEastAsia"/>
-    </w:rPr>
-  </w:style>
-  <w:style w:type="paragraph" w:styleId="BalloonText">
-    <w:name w:val="Balloon Text"/>
-    <w:basedOn w:val="Normal"/>
-    <w:link w:val="BalloonTextChar"/>
-    <w:uiPriority w:val="99"/>
-    <w:semiHidden/>
-    <w:unhideWhenUsed/>
-    <w:rsid w:val="00B643DB"/>
-    <w:pPr>
-      <w:spacing w:after="0" w:line="240" w:lineRule="auto"/>
-    </w:pPr>
-    <w:rPr>
-      <w:rFonts w:ascii="Tahoma" w:hAnsi="Tahoma" w:cs="Tahoma"/>
-      <w:sz w:val="16"/>
-      <w:szCs w:val="16"/>
-    </w:rPr>
-  </w:style>
-  <w:style w:type="character" w:customStyle="1" w:styleId="BalloonTextChar">
-    <w:name w:val="Balloon Text Char"/>
-    <w:basedOn w:val="DefaultParagraphFont"/>
-    <w:link w:val="BalloonText"/>
-    <w:uiPriority w:val="99"/>
-    <w:semiHidden/>
-    <w:rsid w:val="00B643DB"/>
-    <w:rPr>
-      <w:rFonts w:ascii="Tahoma" w:hAnsi="Tahoma" w:cs="Tahoma"/>
-      <w:sz w:val="16"/>
-      <w:szCs w:val="16"/>
-    </w:rPr>
   </w:style>
 </w:styles>
 </file>
@@ -4115,7 +4313,7 @@
   <a:extraClrSchemeLst/>
   <a:extLst>
     <a:ext uri="{05A4C25C-085E-4340-85A3-A5531E510DB2}">
-      <thm15:themeFamily xmlns="" xmlns:thm15="http://schemas.microsoft.com/office/thememl/2012/main" name="Office Theme" id="{62F939B6-93AF-4DB8-9C6B-D6C7DFDC589F}" vid="{4A3C46E8-61CC-4603-A589-7422A47A8E4A}"/>
+      <thm15:themeFamily xmlns:thm15="http://schemas.microsoft.com/office/thememl/2012/main" name="Office Theme" id="{62F939B6-93AF-4DB8-9C6B-D6C7DFDC589F}" vid="{4A3C46E8-61CC-4603-A589-7422A47A8E4A}"/>
     </a:ext>
   </a:extLst>
 </a:theme>

</xml_diff>

<commit_message>
added changes to SRD-DCS.docx (chapters 1.2, 1.4, 2.1, 2.2)
</commit_message>
<xml_diff>
--- a/1_SRD/DCS.docx
+++ b/1_SRD/DCS.docx
@@ -1,6 +1,6 @@
 
 <file path=word/document.xml><?xml version="1.0" encoding="utf-8"?>
-<w:document xmlns:wpc="http://schemas.microsoft.com/office/word/2010/wordprocessingCanvas" xmlns:cx="http://schemas.microsoft.com/office/drawing/2014/chartex" xmlns:cx1="http://schemas.microsoft.com/office/drawing/2015/9/8/chartex" xmlns:cx2="http://schemas.microsoft.com/office/drawing/2015/10/21/chartex" xmlns:cx3="http://schemas.microsoft.com/office/drawing/2016/5/9/chartex" xmlns:cx4="http://schemas.microsoft.com/office/drawing/2016/5/10/chartex" xmlns:cx5="http://schemas.microsoft.com/office/drawing/2016/5/11/chartex" xmlns:cx6="http://schemas.microsoft.com/office/drawing/2016/5/12/chartex" xmlns:cx7="http://schemas.microsoft.com/office/drawing/2016/5/13/chartex" xmlns:cx8="http://schemas.microsoft.com/office/drawing/2016/5/14/chartex" xmlns:mc="http://schemas.openxmlformats.org/markup-compatibility/2006" xmlns:aink="http://schemas.microsoft.com/office/drawing/2016/ink" xmlns:am3d="http://schemas.microsoft.com/office/drawing/2017/model3d" xmlns:o="urn:schemas-microsoft-com:office:office" xmlns:oel="http://schemas.microsoft.com/office/2019/extlst" xmlns:r="http://schemas.openxmlformats.org/officeDocument/2006/relationships" xmlns:m="http://schemas.openxmlformats.org/officeDocument/2006/math" xmlns:v="urn:schemas-microsoft-com:vml" xmlns:wp14="http://schemas.microsoft.com/office/word/2010/wordprocessingDrawing" xmlns:wp="http://schemas.openxmlformats.org/drawingml/2006/wordprocessingDrawing" xmlns:w10="urn:schemas-microsoft-com:office:word" xmlns:w="http://schemas.openxmlformats.org/wordprocessingml/2006/main" xmlns:w14="http://schemas.microsoft.com/office/word/2010/wordml" xmlns:w15="http://schemas.microsoft.com/office/word/2012/wordml" xmlns:w16cex="http://schemas.microsoft.com/office/word/2018/wordml/cex" xmlns:w16cid="http://schemas.microsoft.com/office/word/2016/wordml/cid" xmlns:w16="http://schemas.microsoft.com/office/word/2018/wordml" xmlns:w16sdtdh="http://schemas.microsoft.com/office/word/2020/wordml/sdtdatahash" xmlns:w16se="http://schemas.microsoft.com/office/word/2015/wordml/symex" xmlns:wpg="http://schemas.microsoft.com/office/word/2010/wordprocessingGroup" xmlns:wpi="http://schemas.microsoft.com/office/word/2010/wordprocessingInk" xmlns:wne="http://schemas.microsoft.com/office/word/2006/wordml" xmlns:wps="http://schemas.microsoft.com/office/word/2010/wordprocessingShape" mc:Ignorable="w14 w15 w16se w16cid w16 w16cex w16sdtdh wp14">
+<w:document xmlns:wpc="http://schemas.microsoft.com/office/word/2010/wordprocessingCanvas" xmlns:mc="http://schemas.openxmlformats.org/markup-compatibility/2006" xmlns:o="urn:schemas-microsoft-com:office:office" xmlns:r="http://schemas.openxmlformats.org/officeDocument/2006/relationships" xmlns:m="http://schemas.openxmlformats.org/officeDocument/2006/math" xmlns:v="urn:schemas-microsoft-com:vml" xmlns:wp14="http://schemas.microsoft.com/office/word/2010/wordprocessingDrawing" xmlns:wp="http://schemas.openxmlformats.org/drawingml/2006/wordprocessingDrawing" xmlns:w10="urn:schemas-microsoft-com:office:word" xmlns:w="http://schemas.openxmlformats.org/wordprocessingml/2006/main" xmlns:w14="http://schemas.microsoft.com/office/word/2010/wordml" xmlns:wpg="http://schemas.microsoft.com/office/word/2010/wordprocessingGroup" xmlns:wpi="http://schemas.microsoft.com/office/word/2010/wordprocessingInk" xmlns:wne="http://schemas.microsoft.com/office/word/2006/wordml" xmlns:wps="http://schemas.microsoft.com/office/word/2010/wordprocessingShape" mc:Ignorable="w14 wp14">
   <w:body>
     <w:sdt>
       <w:sdtPr>
@@ -51,7 +51,7 @@
                         <pic:cNvPicPr/>
                       </pic:nvPicPr>
                       <pic:blipFill>
-                        <a:blip r:embed="rId7" cstate="print">
+                        <a:blip r:embed="rId8" cstate="print">
                           <a:duotone>
                             <a:schemeClr val="accent1">
                               <a:shade val="45000"/>
@@ -104,6 +104,7 @@
             <w:dataBinding w:prefixMappings="xmlns:ns0='http://purl.org/dc/elements/1.1/' xmlns:ns1='http://schemas.openxmlformats.org/package/2006/metadata/core-properties' " w:xpath="/ns1:coreProperties[1]/ns0:title[1]" w:storeItemID="{6C3C8BC8-F283-45AE-878A-BAB7291924A1}"/>
             <w:text/>
           </w:sdtPr>
+          <w:sdtEndPr/>
           <w:sdtContent>
             <w:p>
               <w:pPr>
@@ -240,6 +241,7 @@
                                     <w:dataBinding w:prefixMappings="xmlns:ns0='http://schemas.openxmlformats.org/officeDocument/2006/extended-properties' " w:xpath="/ns0:Properties[1]/ns0:Company[1]" w:storeItemID="{6668398D-A668-4E3E-A5EB-62B293D839F1}"/>
                                     <w:text/>
                                   </w:sdtPr>
+                                  <w:sdtEndPr/>
                                   <w:sdtContent>
                                     <w:r>
                                       <w:rPr>
@@ -280,7 +282,7 @@
                   </wp:anchor>
                 </w:drawing>
               </mc:Choice>
-              <mc:Fallback>
+              <mc:Fallback xmlns:cx="http://schemas.microsoft.com/office/drawing/2014/chartex" xmlns:cx1="http://schemas.microsoft.com/office/drawing/2015/9/8/chartex" xmlns:cx2="http://schemas.microsoft.com/office/drawing/2015/10/21/chartex" xmlns:cx3="http://schemas.microsoft.com/office/drawing/2016/5/9/chartex" xmlns:cx4="http://schemas.microsoft.com/office/drawing/2016/5/10/chartex" xmlns:cx5="http://schemas.microsoft.com/office/drawing/2016/5/11/chartex" xmlns:cx6="http://schemas.microsoft.com/office/drawing/2016/5/12/chartex" xmlns:cx7="http://schemas.microsoft.com/office/drawing/2016/5/13/chartex" xmlns:cx8="http://schemas.microsoft.com/office/drawing/2016/5/14/chartex" xmlns:aink="http://schemas.microsoft.com/office/drawing/2016/ink" xmlns:am3d="http://schemas.microsoft.com/office/drawing/2017/model3d" xmlns:oel="http://schemas.microsoft.com/office/2019/extlst" xmlns:w15="http://schemas.microsoft.com/office/word/2012/wordml" xmlns:w16cex="http://schemas.microsoft.com/office/word/2018/wordml/cex" xmlns:w16cid="http://schemas.microsoft.com/office/word/2016/wordml/cid" xmlns:w16="http://schemas.microsoft.com/office/word/2018/wordml" xmlns:w16sdtdh="http://schemas.microsoft.com/office/word/2020/wordml/sdtdatahash" xmlns:w16se="http://schemas.microsoft.com/office/word/2015/wordml/symex">
                 <w:pict>
                   <v:shapetype w14:anchorId="7D8BFBDE" id="_x0000_t202" coordsize="21600,21600" o:spt="202" path="m,l,21600r21600,l21600,xe">
                     <v:stroke joinstyle="miter"/>
@@ -370,7 +372,7 @@
                         <pic:cNvPicPr/>
                       </pic:nvPicPr>
                       <pic:blipFill>
-                        <a:blip r:embed="rId8" cstate="print">
+                        <a:blip r:embed="rId9" cstate="print">
                           <a:duotone>
                             <a:schemeClr val="accent1">
                               <a:shade val="45000"/>
@@ -609,7 +611,7 @@
                   </wp:anchor>
                 </w:drawing>
               </mc:Choice>
-              <mc:Fallback>
+              <mc:Fallback xmlns:cx="http://schemas.microsoft.com/office/drawing/2014/chartex" xmlns:cx1="http://schemas.microsoft.com/office/drawing/2015/9/8/chartex" xmlns:cx2="http://schemas.microsoft.com/office/drawing/2015/10/21/chartex" xmlns:cx3="http://schemas.microsoft.com/office/drawing/2016/5/9/chartex" xmlns:cx4="http://schemas.microsoft.com/office/drawing/2016/5/10/chartex" xmlns:cx5="http://schemas.microsoft.com/office/drawing/2016/5/11/chartex" xmlns:cx6="http://schemas.microsoft.com/office/drawing/2016/5/12/chartex" xmlns:cx7="http://schemas.microsoft.com/office/drawing/2016/5/13/chartex" xmlns:cx8="http://schemas.microsoft.com/office/drawing/2016/5/14/chartex" xmlns:aink="http://schemas.microsoft.com/office/drawing/2016/ink" xmlns:am3d="http://schemas.microsoft.com/office/drawing/2017/model3d" xmlns:oel="http://schemas.microsoft.com/office/2019/extlst" xmlns:w15="http://schemas.microsoft.com/office/word/2012/wordml" xmlns:w16cex="http://schemas.microsoft.com/office/word/2018/wordml/cex" xmlns:w16cid="http://schemas.microsoft.com/office/word/2016/wordml/cid" xmlns:w16="http://schemas.microsoft.com/office/word/2018/wordml" xmlns:w16sdtdh="http://schemas.microsoft.com/office/word/2020/wordml/sdtdatahash" xmlns:w16se="http://schemas.microsoft.com/office/word/2015/wordml/symex">
                 <w:pict>
                   <v:shape w14:anchorId="42AD088F" id="Text Box 1" o:spid="_x0000_s1027" type="#_x0000_t202" style="position:absolute;margin-left:0;margin-top:0;width:141pt;height:60pt;z-index:251661312;visibility:visible;mso-wrap-style:square;mso-width-percent:0;mso-height-percent:0;mso-wrap-distance-left:9pt;mso-wrap-distance-top:0;mso-wrap-distance-right:9pt;mso-wrap-distance-bottom:0;mso-position-horizontal:center;mso-position-horizontal-relative:margin;mso-position-vertical:center;mso-position-vertical-relative:margin;mso-width-percent:0;mso-height-percent:0;mso-width-relative:margin;mso-height-relative:margin;v-text-anchor:bottom" o:gfxdata="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" filled="f" stroked="f" strokeweight=".5pt">
                     <v:textbox inset="0,0,0,0">
@@ -1937,7 +1939,10 @@
         <w:t>Acest proiect consta in clasicul joc Bomberman pentru NES. Jocul poate fi jucat fie single-player ( c</w:t>
       </w:r>
       <w:r>
-        <w:t>ontra A.I. ), fie multi-player.</w:t>
+        <w:t>ontra A.I.</w:t>
+      </w:r>
+      <w:r>
+        <w:t>), fie multi-player.</w:t>
       </w:r>
       <w:r>
         <w:t>Pentru a se juca multi-player, este ne</w:t>
@@ -1946,6 +1951,9 @@
         <w:t>cesara o conexiune la internet.</w:t>
       </w:r>
       <w:r>
+        <w:t xml:space="preserve"> </w:t>
+      </w:r>
+      <w:r>
         <w:t>Player-ul poate provoca pe orici</w:t>
       </w:r>
       <w:r>
@@ -1955,7 +1963,10 @@
         <w:t>2 playeri pot pune bombe pe o harta cu pereti des</w:t>
       </w:r>
       <w:r>
-        <w:t xml:space="preserve">tructibili sau nedestructibili. </w:t>
+        <w:t>tructibili sau in</w:t>
+      </w:r>
+      <w:r>
+        <w:t xml:space="preserve">destructibili. </w:t>
       </w:r>
       <w:proofErr w:type="spellStart"/>
       <w:r>
@@ -2082,6 +2093,61 @@
       </w:r>
       <w:bookmarkEnd w:id="2"/>
     </w:p>
+    <w:p/>
+    <w:p>
+      <w:pPr>
+        <w:ind w:left="576"/>
+      </w:pPr>
+      <w:r>
+        <w:t>DCS - document cu cerinte software.</w:t>
+      </w:r>
+    </w:p>
+    <w:p>
+      <w:pPr>
+        <w:ind w:left="576"/>
+      </w:pPr>
+      <w:r>
+        <w:t>NES – Nintendo Entertainment System</w:t>
+      </w:r>
+    </w:p>
+    <w:p>
+      <w:pPr>
+        <w:ind w:left="576"/>
+      </w:pPr>
+      <w:r>
+        <w:t>A.I. – inteligenta artificiala</w:t>
+      </w:r>
+    </w:p>
+    <w:p>
+      <w:pPr>
+        <w:ind w:left="576"/>
+      </w:pPr>
+      <w:r>
+        <w:t>SFML – interfata de dezvoltare a jocurilor si a aplicatiilor multimedia</w:t>
+      </w:r>
+    </w:p>
+    <w:p>
+      <w:pPr>
+        <w:ind w:left="576"/>
+      </w:pPr>
+      <w:r>
+        <w:t>CLI – command line interface</w:t>
+      </w:r>
+    </w:p>
+    <w:p>
+      <w:pPr>
+        <w:ind w:firstLine="576"/>
+      </w:pPr>
+      <w:r>
+        <w:t>HIGH SCORE – win ratio-ul(numarul de jocuri castigate si numarul de jocuri pierdute) respectivului player</w:t>
+      </w:r>
+    </w:p>
+    <w:p>
+      <w:pPr>
+        <w:ind w:firstLine="576"/>
+      </w:pPr>
+    </w:p>
+    <w:p/>
     <w:p>
       <w:pPr>
         <w:pStyle w:val="Heading2"/>
@@ -2102,16 +2168,141 @@
       </w:r>
       <w:bookmarkEnd w:id="4"/>
     </w:p>
+    <w:p/>
+    <w:p>
+      <w:pPr>
+        <w:ind w:firstLine="576"/>
+        <w:rPr>
+          <w:rFonts w:cstheme="minorHAnsi"/>
+        </w:rPr>
+      </w:pPr>
+      <w:r>
+        <w:rPr>
+          <w:rFonts w:cstheme="minorHAnsi"/>
+        </w:rPr>
+        <w:t>Documentul este impartit in 4</w:t>
+      </w:r>
+      <w:r>
+        <w:rPr>
+          <w:rFonts w:cstheme="minorHAnsi"/>
+        </w:rPr>
+        <w:t xml:space="preserve"> capitole: </w:t>
+      </w:r>
+      <w:r>
+        <w:rPr>
+          <w:rFonts w:cstheme="minorHAnsi"/>
+        </w:rPr>
+        <w:t xml:space="preserve">primul capitul ofera o introducere a proiectului, </w:t>
+      </w:r>
+      <w:r>
+        <w:rPr>
+          <w:rFonts w:cstheme="minorHAnsi"/>
+        </w:rPr>
+        <w:t xml:space="preserve">capitolul </w:t>
+      </w:r>
+      <w:r>
+        <w:rPr>
+          <w:rFonts w:cstheme="minorHAnsi"/>
+        </w:rPr>
+        <w:t>2 prezinta o descriere detaliata</w:t>
+      </w:r>
+      <w:r>
+        <w:rPr>
+          <w:rFonts w:cstheme="minorHAnsi"/>
+        </w:rPr>
+        <w:t xml:space="preserve"> </w:t>
+      </w:r>
+      <w:r>
+        <w:rPr>
+          <w:rFonts w:cstheme="minorHAnsi"/>
+        </w:rPr>
+        <w:t xml:space="preserve">a </w:t>
+      </w:r>
+      <w:r>
+        <w:rPr>
+          <w:rFonts w:cstheme="minorHAnsi"/>
+        </w:rPr>
+        <w:t>aplicatiei, c</w:t>
+      </w:r>
+      <w:r>
+        <w:rPr>
+          <w:rFonts w:cstheme="minorHAnsi"/>
+        </w:rPr>
+        <w:t xml:space="preserve">apitolul 3 </w:t>
+      </w:r>
+      <w:r>
+        <w:rPr>
+          <w:rFonts w:cstheme="minorHAnsi"/>
+        </w:rPr>
+        <w:t>prezinta cerintele funct</w:t>
+      </w:r>
+      <w:r>
+        <w:rPr>
+          <w:rFonts w:cstheme="minorHAnsi"/>
+        </w:rPr>
+        <w:t xml:space="preserve">ionale si cele </w:t>
+      </w:r>
+      <w:r>
+        <w:rPr>
+          <w:rFonts w:cstheme="minorHAnsi"/>
+        </w:rPr>
+        <w:t>nefunct</w:t>
+      </w:r>
+      <w:r>
+        <w:rPr>
+          <w:rFonts w:cstheme="minorHAnsi"/>
+        </w:rPr>
+        <w:t>ionale ale produsului software</w:t>
+      </w:r>
+      <w:r>
+        <w:rPr>
+          <w:rFonts w:cstheme="minorHAnsi"/>
+        </w:rPr>
+        <w:t xml:space="preserve"> final</w:t>
+      </w:r>
+      <w:r>
+        <w:rPr>
+          <w:rFonts w:cstheme="minorHAnsi"/>
+        </w:rPr>
+        <w:t>, iar capitolul 4 va contoriza versiunile prin care a trecut produsul in timpul dezvoltarii acestiuia.</w:t>
+      </w:r>
+    </w:p>
+    <w:p>
+      <w:pPr>
+        <w:ind w:firstLine="576"/>
+        <w:rPr>
+          <w:rFonts w:cstheme="minorHAnsi"/>
+        </w:rPr>
+      </w:pPr>
+    </w:p>
+    <w:p>
+      <w:pPr>
+        <w:ind w:firstLine="576"/>
+        <w:rPr>
+          <w:rFonts w:cstheme="minorHAnsi"/>
+        </w:rPr>
+      </w:pPr>
+    </w:p>
+    <w:p>
+      <w:pPr>
+        <w:ind w:firstLine="576"/>
+        <w:rPr>
+          <w:rFonts w:cstheme="minorHAnsi"/>
+        </w:rPr>
+      </w:pPr>
+    </w:p>
     <w:p>
       <w:pPr>
         <w:pStyle w:val="Heading1"/>
       </w:pPr>
       <w:bookmarkStart w:id="5" w:name="_Toc129283320"/>
       <w:r>
+        <w:lastRenderedPageBreak/>
         <w:t>Descrierea generala a produsului software</w:t>
       </w:r>
       <w:bookmarkEnd w:id="5"/>
     </w:p>
+    <w:p/>
     <w:p>
       <w:pPr>
         <w:pStyle w:val="Heading2"/>
@@ -2122,6 +2313,65 @@
       </w:r>
       <w:bookmarkEnd w:id="6"/>
     </w:p>
+    <w:p/>
+    <w:p>
+      <w:pPr>
+        <w:ind w:firstLine="576"/>
+      </w:pPr>
+      <w:r>
+        <w:t>Am trecut prin perioada pandemiei de coronavirus, lucru care ne-a fortat sa ne desfasuram majoritatea activitatilor de zi cu zi din confortul propriei case.</w:t>
+      </w:r>
+    </w:p>
+    <w:p>
+      <w:pPr>
+        <w:ind w:firstLine="576"/>
+      </w:pPr>
+      <w:r>
+        <w:t>In acea perioada, si nu numai, jocurile video au vazut o crestere foarte, foarte mare. Pandemia a trecut, dar pofta societatii pentru jocurile pe calculator nu s-a oprit.</w:t>
+      </w:r>
+    </w:p>
+    <w:p>
+      <w:pPr>
+        <w:ind w:firstLine="576"/>
+      </w:pPr>
+      <w:r>
+        <w:t>Chiar mai mult de atat, continua sa creasca si, se pare, ca devin din ce in ce mai in voga remaster-urile la jocurile foarte vechi ca spre exemplu: Crash Bandicoot, Super Mario sau Bomberman.</w:t>
+      </w:r>
+    </w:p>
+    <w:p>
+      <w:pPr>
+        <w:ind w:firstLine="576"/>
+      </w:pPr>
+      <w:r>
+        <w:t>Cel din urma, nu se va abate prea mult de la simplitatea jocului initial lansat in anul 1983. Imbunatatirile acestuia vor fi pe partea de conexiune de server, interactiunea intre playeri, creearea unei competitivitati mai mari prin adaugarea win ratio-ului ca si high-score (unul pentru fiecare mod de joc) si, de asemenea, adaugarea unor noi moduri de joc.</w:t>
+      </w:r>
+    </w:p>
+    <w:p>
+      <w:pPr>
+        <w:ind w:firstLine="720"/>
+      </w:pPr>
+      <w:r>
+        <w:t>Pe de alta parte, se va adauga si optiunea de a adauga prieteni in baza unui username/nickname si posibilitatea de a te juca cu acestia daca nu se dorestea competitivitatea din multi-player.</w:t>
+      </w:r>
+    </w:p>
+    <w:p>
+      <w:pPr>
+        <w:ind w:firstLine="576"/>
+      </w:pPr>
+      <w:r>
+        <w:t>High-score-urile vor fi</w:t>
+      </w:r>
+      <w:r>
+        <w:t xml:space="preserve"> contabilizate in clasamente </w:t>
+      </w:r>
+      <w:r>
+        <w:t>(pentru fiecare server in parte si unul ove</w:t>
+      </w:r>
+      <w:r>
+        <w:t>rall) pentru fiecare mod de joc, clasamente care se vor reseta la finalul fiecarei luni.</w:t>
+      </w:r>
+    </w:p>
+    <w:p/>
     <w:p>
       <w:pPr>
         <w:pStyle w:val="Heading2"/>
@@ -2166,14 +2416,15 @@
     <w:p/>
     <w:p/>
     <w:p/>
-    <w:p/>
-    <w:p/>
-    <w:p/>
+    <w:p>
+      <w:bookmarkStart w:id="9" w:name="_GoBack"/>
+      <w:bookmarkEnd w:id="9"/>
+    </w:p>
     <w:p>
       <w:pPr>
         <w:pStyle w:val="Heading1"/>
       </w:pPr>
-      <w:bookmarkStart w:id="9" w:name="_Toc129283324"/>
+      <w:bookmarkStart w:id="10" w:name="_Toc129283324"/>
       <w:r>
         <w:lastRenderedPageBreak/>
         <w:t>Detalierea cerintelor specific</w:t>
@@ -2181,18 +2432,18 @@
       <w:r>
         <w:t>e</w:t>
       </w:r>
-      <w:bookmarkEnd w:id="9"/>
+      <w:bookmarkEnd w:id="10"/>
     </w:p>
     <w:p/>
     <w:p>
       <w:pPr>
         <w:pStyle w:val="Heading2"/>
       </w:pPr>
-      <w:bookmarkStart w:id="10" w:name="_Toc129283325"/>
+      <w:bookmarkStart w:id="11" w:name="_Toc129283325"/>
       <w:r>
         <w:t>Cerintele functionale</w:t>
       </w:r>
-      <w:bookmarkEnd w:id="10"/>
+      <w:bookmarkEnd w:id="11"/>
     </w:p>
     <w:p/>
     <w:p>
@@ -2300,7 +2551,7 @@
         </w:numPr>
       </w:pPr>
       <w:r>
-        <w:t>salvare HIGH SCORE ( wins | losses )</w:t>
+        <w:t>salvare HIGH SCORE</w:t>
       </w:r>
     </w:p>
     <w:p>
@@ -2332,11 +2583,11 @@
       <w:pPr>
         <w:pStyle w:val="Heading2"/>
       </w:pPr>
-      <w:bookmarkStart w:id="11" w:name="_Toc129283326"/>
+      <w:bookmarkStart w:id="12" w:name="_Toc129283326"/>
       <w:r>
         <w:t>Cerintele nefunctionale</w:t>
       </w:r>
-      <w:bookmarkEnd w:id="11"/>
+      <w:bookmarkEnd w:id="12"/>
     </w:p>
     <w:p/>
     <w:p>
@@ -2456,26 +2707,51 @@
         </w:numPr>
       </w:pPr>
       <w:r>
-        <w:t>utilizatorul cand intra in aplicatie se conecteaza automat la "master server" (daca are acces la internet- nu are optiunea de multiplayer in caz contrar)</w:t>
-      </w:r>
-    </w:p>
-    <w:p/>
-    <w:p/>
-    <w:p/>
-    <w:p/>
-    <w:p/>
-    <w:p/>
-    <w:p/>
+        <w:t>utilizatorul cand intra in aplicatie se conecte</w:t>
+      </w:r>
+      <w:r>
+        <w:t xml:space="preserve">aza automat la "master server" </w:t>
+      </w:r>
+      <w:r>
+        <w:t xml:space="preserve">daca </w:t>
+      </w:r>
+      <w:r>
+        <w:t>are acces la internet</w:t>
+      </w:r>
+      <w:r>
+        <w:t xml:space="preserve"> </w:t>
+      </w:r>
+      <w:r>
+        <w:t>(</w:t>
+      </w:r>
+      <w:r>
+        <w:t>nu are optiunea de multiplayer in caz contrar)</w:t>
+      </w:r>
+    </w:p>
+    <w:p>
+      <w:pPr>
+        <w:pStyle w:val="ListParagraph"/>
+      </w:pPr>
+    </w:p>
     <w:p>
       <w:pPr>
         <w:pStyle w:val="Heading1"/>
-      </w:pPr>
-      <w:bookmarkStart w:id="12" w:name="_Toc129283327"/>
-      <w:r>
-        <w:lastRenderedPageBreak/>
+        <w:numPr>
+          <w:ilvl w:val="0"/>
+          <w:numId w:val="0"/>
+        </w:numPr>
+        <w:ind w:left="432"/>
+      </w:pPr>
+      <w:bookmarkStart w:id="13" w:name="_Toc129283327"/>
+    </w:p>
+    <w:p>
+      <w:pPr>
+        <w:pStyle w:val="Heading1"/>
+      </w:pPr>
+      <w:r>
         <w:t>Versiuni</w:t>
       </w:r>
-      <w:bookmarkEnd w:id="12"/>
+      <w:bookmarkEnd w:id="13"/>
     </w:p>
     <w:p/>
     <w:p/>
@@ -2492,8 +2768,8 @@
 </file>
 
 <file path=word/numbering.xml><?xml version="1.0" encoding="utf-8"?>
-<w:numbering xmlns:wpc="http://schemas.microsoft.com/office/word/2010/wordprocessingCanvas" xmlns:cx="http://schemas.microsoft.com/office/drawing/2014/chartex" xmlns:cx1="http://schemas.microsoft.com/office/drawing/2015/9/8/chartex" xmlns:cx2="http://schemas.microsoft.com/office/drawing/2015/10/21/chartex" xmlns:cx3="http://schemas.microsoft.com/office/drawing/2016/5/9/chartex" xmlns:cx4="http://schemas.microsoft.com/office/drawing/2016/5/10/chartex" xmlns:cx5="http://schemas.microsoft.com/office/drawing/2016/5/11/chartex" xmlns:cx6="http://schemas.microsoft.com/office/drawing/2016/5/12/chartex" xmlns:cx7="http://schemas.microsoft.com/office/drawing/2016/5/13/chartex" xmlns:cx8="http://schemas.microsoft.com/office/drawing/2016/5/14/chartex" xmlns:mc="http://schemas.openxmlformats.org/markup-compatibility/2006" xmlns:aink="http://schemas.microsoft.com/office/drawing/2016/ink" xmlns:am3d="http://schemas.microsoft.com/office/drawing/2017/model3d" xmlns:o="urn:schemas-microsoft-com:office:office" xmlns:oel="http://schemas.microsoft.com/office/2019/extlst" xmlns:r="http://schemas.openxmlformats.org/officeDocument/2006/relationships" xmlns:m="http://schemas.openxmlformats.org/officeDocument/2006/math" xmlns:v="urn:schemas-microsoft-com:vml" xmlns:wp14="http://schemas.microsoft.com/office/word/2010/wordprocessingDrawing" xmlns:wp="http://schemas.openxmlformats.org/drawingml/2006/wordprocessingDrawing" xmlns:w10="urn:schemas-microsoft-com:office:word" xmlns:w="http://schemas.openxmlformats.org/wordprocessingml/2006/main" xmlns:w14="http://schemas.microsoft.com/office/word/2010/wordml" xmlns:w15="http://schemas.microsoft.com/office/word/2012/wordml" xmlns:w16cex="http://schemas.microsoft.com/office/word/2018/wordml/cex" xmlns:w16cid="http://schemas.microsoft.com/office/word/2016/wordml/cid" xmlns:w16="http://schemas.microsoft.com/office/word/2018/wordml" xmlns:w16sdtdh="http://schemas.microsoft.com/office/word/2020/wordml/sdtdatahash" xmlns:w16se="http://schemas.microsoft.com/office/word/2015/wordml/symex" xmlns:wpg="http://schemas.microsoft.com/office/word/2010/wordprocessingGroup" xmlns:wpi="http://schemas.microsoft.com/office/word/2010/wordprocessingInk" xmlns:wne="http://schemas.microsoft.com/office/word/2006/wordml" xmlns:wps="http://schemas.microsoft.com/office/word/2010/wordprocessingShape" mc:Ignorable="w14 w15 w16se w16cid w16 w16cex w16sdtdh wp14">
-  <w:abstractNum w:abstractNumId="0" w15:restartNumberingAfterBreak="0">
+<w:numbering xmlns:wpc="http://schemas.microsoft.com/office/word/2010/wordprocessingCanvas" xmlns:mc="http://schemas.openxmlformats.org/markup-compatibility/2006" xmlns:o="urn:schemas-microsoft-com:office:office" xmlns:r="http://schemas.openxmlformats.org/officeDocument/2006/relationships" xmlns:m="http://schemas.openxmlformats.org/officeDocument/2006/math" xmlns:v="urn:schemas-microsoft-com:vml" xmlns:wp14="http://schemas.microsoft.com/office/word/2010/wordprocessingDrawing" xmlns:wp="http://schemas.openxmlformats.org/drawingml/2006/wordprocessingDrawing" xmlns:w10="urn:schemas-microsoft-com:office:word" xmlns:w="http://schemas.openxmlformats.org/wordprocessingml/2006/main" xmlns:w14="http://schemas.microsoft.com/office/word/2010/wordml" xmlns:wpg="http://schemas.microsoft.com/office/word/2010/wordprocessingGroup" xmlns:wpi="http://schemas.microsoft.com/office/word/2010/wordprocessingInk" xmlns:wne="http://schemas.microsoft.com/office/word/2006/wordml" xmlns:wps="http://schemas.microsoft.com/office/word/2010/wordprocessingShape" mc:Ignorable="w14 wp14">
+  <w:abstractNum w:abstractNumId="0">
     <w:nsid w:val="13037C21"/>
     <w:multiLevelType w:val="hybridMultilevel"/>
     <w:tmpl w:val="8208F060"/>
@@ -2606,7 +2882,7 @@
       </w:rPr>
     </w:lvl>
   </w:abstractNum>
-  <w:abstractNum w:abstractNumId="1" w15:restartNumberingAfterBreak="0">
+  <w:abstractNum w:abstractNumId="1">
     <w:nsid w:val="2596134C"/>
     <w:multiLevelType w:val="hybridMultilevel"/>
     <w:tmpl w:val="E496E7EA"/>
@@ -2692,7 +2968,7 @@
       </w:pPr>
     </w:lvl>
   </w:abstractNum>
-  <w:abstractNum w:abstractNumId="2" w15:restartNumberingAfterBreak="0">
+  <w:abstractNum w:abstractNumId="2">
     <w:nsid w:val="40AC4098"/>
     <w:multiLevelType w:val="hybridMultilevel"/>
     <w:tmpl w:val="9E86F9A4"/>
@@ -2804,7 +3080,7 @@
       </w:rPr>
     </w:lvl>
   </w:abstractNum>
-  <w:abstractNum w:abstractNumId="3" w15:restartNumberingAfterBreak="0">
+  <w:abstractNum w:abstractNumId="3">
     <w:nsid w:val="60B9754B"/>
     <w:multiLevelType w:val="multilevel"/>
     <w:tmpl w:val="04090025"/>
@@ -2899,7 +3175,7 @@
       </w:pPr>
     </w:lvl>
   </w:abstractNum>
-  <w:abstractNum w:abstractNumId="4" w15:restartNumberingAfterBreak="0">
+  <w:abstractNum w:abstractNumId="4">
     <w:nsid w:val="69721292"/>
     <w:multiLevelType w:val="multilevel"/>
     <w:tmpl w:val="236E7E9A"/>
@@ -2985,7 +3261,7 @@
       </w:pPr>
     </w:lvl>
   </w:abstractNum>
-  <w:abstractNum w:abstractNumId="5" w15:restartNumberingAfterBreak="0">
+  <w:abstractNum w:abstractNumId="5">
     <w:nsid w:val="7AA60677"/>
     <w:multiLevelType w:val="hybridMultilevel"/>
     <w:tmpl w:val="DC2C1BA6"/>
@@ -3097,29 +3373,29 @@
       </w:rPr>
     </w:lvl>
   </w:abstractNum>
-  <w:num w:numId="1" w16cid:durableId="405343116">
+  <w:num w:numId="1">
     <w:abstractNumId w:val="1"/>
   </w:num>
-  <w:num w:numId="2" w16cid:durableId="491455209">
+  <w:num w:numId="2">
     <w:abstractNumId w:val="4"/>
   </w:num>
-  <w:num w:numId="3" w16cid:durableId="708992586">
+  <w:num w:numId="3">
     <w:abstractNumId w:val="3"/>
   </w:num>
-  <w:num w:numId="4" w16cid:durableId="248542396">
+  <w:num w:numId="4">
     <w:abstractNumId w:val="0"/>
   </w:num>
-  <w:num w:numId="5" w16cid:durableId="1327786238">
+  <w:num w:numId="5">
     <w:abstractNumId w:val="5"/>
   </w:num>
-  <w:num w:numId="6" w16cid:durableId="584072597">
+  <w:num w:numId="6">
     <w:abstractNumId w:val="2"/>
   </w:num>
 </w:numbering>
 </file>
 
 <file path=word/styles.xml><?xml version="1.0" encoding="utf-8"?>
-<w:styles xmlns:mc="http://schemas.openxmlformats.org/markup-compatibility/2006" xmlns:r="http://schemas.openxmlformats.org/officeDocument/2006/relationships" xmlns:w="http://schemas.openxmlformats.org/wordprocessingml/2006/main" xmlns:w14="http://schemas.microsoft.com/office/word/2010/wordml" xmlns:w15="http://schemas.microsoft.com/office/word/2012/wordml" xmlns:w16cex="http://schemas.microsoft.com/office/word/2018/wordml/cex" xmlns:w16cid="http://schemas.microsoft.com/office/word/2016/wordml/cid" xmlns:w16="http://schemas.microsoft.com/office/word/2018/wordml" xmlns:w16sdtdh="http://schemas.microsoft.com/office/word/2020/wordml/sdtdatahash" xmlns:w16se="http://schemas.microsoft.com/office/word/2015/wordml/symex" mc:Ignorable="w14 w15 w16se w16cid w16 w16cex w16sdtdh">
+<w:styles xmlns:mc="http://schemas.openxmlformats.org/markup-compatibility/2006" xmlns:r="http://schemas.openxmlformats.org/officeDocument/2006/relationships" xmlns:w="http://schemas.openxmlformats.org/wordprocessingml/2006/main" xmlns:w14="http://schemas.microsoft.com/office/word/2010/wordml" mc:Ignorable="w14">
   <w:docDefaults>
     <w:rPrDefault>
       <w:rPr>
@@ -3135,383 +3411,811 @@
       </w:pPr>
     </w:pPrDefault>
   </w:docDefaults>
-  <w:latentStyles w:defLockedState="0" w:defUIPriority="99" w:defSemiHidden="0" w:defUnhideWhenUsed="0" w:defQFormat="0" w:count="376">
-    <w:lsdException w:name="Normal" w:uiPriority="0" w:qFormat="1"/>
-    <w:lsdException w:name="heading 1" w:uiPriority="9" w:qFormat="1"/>
-    <w:lsdException w:name="heading 2" w:semiHidden="1" w:uiPriority="9" w:unhideWhenUsed="1" w:qFormat="1"/>
-    <w:lsdException w:name="heading 3" w:semiHidden="1" w:uiPriority="9" w:unhideWhenUsed="1" w:qFormat="1"/>
-    <w:lsdException w:name="heading 4" w:semiHidden="1" w:uiPriority="9" w:unhideWhenUsed="1" w:qFormat="1"/>
-    <w:lsdException w:name="heading 5" w:semiHidden="1" w:uiPriority="9" w:unhideWhenUsed="1" w:qFormat="1"/>
-    <w:lsdException w:name="heading 6" w:semiHidden="1" w:uiPriority="9" w:unhideWhenUsed="1" w:qFormat="1"/>
-    <w:lsdException w:name="heading 7" w:semiHidden="1" w:uiPriority="9" w:unhideWhenUsed="1" w:qFormat="1"/>
-    <w:lsdException w:name="heading 8" w:semiHidden="1" w:uiPriority="9" w:unhideWhenUsed="1" w:qFormat="1"/>
-    <w:lsdException w:name="heading 9" w:semiHidden="1" w:uiPriority="9" w:unhideWhenUsed="1" w:qFormat="1"/>
-    <w:lsdException w:name="index 1" w:semiHidden="1" w:unhideWhenUsed="1"/>
-    <w:lsdException w:name="index 2" w:semiHidden="1" w:unhideWhenUsed="1"/>
-    <w:lsdException w:name="index 3" w:semiHidden="1" w:unhideWhenUsed="1"/>
-    <w:lsdException w:name="index 4" w:semiHidden="1" w:unhideWhenUsed="1"/>
-    <w:lsdException w:name="index 5" w:semiHidden="1" w:unhideWhenUsed="1"/>
-    <w:lsdException w:name="index 6" w:semiHidden="1" w:unhideWhenUsed="1"/>
-    <w:lsdException w:name="index 7" w:semiHidden="1" w:unhideWhenUsed="1"/>
-    <w:lsdException w:name="index 8" w:semiHidden="1" w:unhideWhenUsed="1"/>
-    <w:lsdException w:name="index 9" w:semiHidden="1" w:unhideWhenUsed="1"/>
-    <w:lsdException w:name="toc 1" w:semiHidden="1" w:uiPriority="39" w:unhideWhenUsed="1"/>
-    <w:lsdException w:name="toc 2" w:semiHidden="1" w:uiPriority="39" w:unhideWhenUsed="1"/>
-    <w:lsdException w:name="toc 3" w:semiHidden="1" w:uiPriority="39" w:unhideWhenUsed="1"/>
-    <w:lsdException w:name="toc 4" w:semiHidden="1" w:uiPriority="39" w:unhideWhenUsed="1"/>
-    <w:lsdException w:name="toc 5" w:semiHidden="1" w:uiPriority="39" w:unhideWhenUsed="1"/>
-    <w:lsdException w:name="toc 6" w:semiHidden="1" w:uiPriority="39" w:unhideWhenUsed="1"/>
-    <w:lsdException w:name="toc 7" w:semiHidden="1" w:uiPriority="39" w:unhideWhenUsed="1"/>
-    <w:lsdException w:name="toc 8" w:semiHidden="1" w:uiPriority="39" w:unhideWhenUsed="1"/>
-    <w:lsdException w:name="toc 9" w:semiHidden="1" w:uiPriority="39" w:unhideWhenUsed="1"/>
-    <w:lsdException w:name="Normal Indent" w:semiHidden="1" w:unhideWhenUsed="1"/>
-    <w:lsdException w:name="footnote text" w:semiHidden="1" w:unhideWhenUsed="1"/>
-    <w:lsdException w:name="annotation text" w:semiHidden="1" w:unhideWhenUsed="1"/>
-    <w:lsdException w:name="header" w:semiHidden="1" w:unhideWhenUsed="1"/>
-    <w:lsdException w:name="footer" w:semiHidden="1" w:unhideWhenUsed="1"/>
-    <w:lsdException w:name="index heading" w:semiHidden="1" w:unhideWhenUsed="1"/>
-    <w:lsdException w:name="caption" w:semiHidden="1" w:uiPriority="35" w:unhideWhenUsed="1" w:qFormat="1"/>
-    <w:lsdException w:name="table of figures" w:semiHidden="1" w:unhideWhenUsed="1"/>
-    <w:lsdException w:name="envelope address" w:semiHidden="1" w:unhideWhenUsed="1"/>
-    <w:lsdException w:name="envelope return" w:semiHidden="1" w:unhideWhenUsed="1"/>
-    <w:lsdException w:name="footnote reference" w:semiHidden="1" w:unhideWhenUsed="1"/>
-    <w:lsdException w:name="annotation reference" w:semiHidden="1" w:unhideWhenUsed="1"/>
-    <w:lsdException w:name="line number" w:semiHidden="1" w:unhideWhenUsed="1"/>
-    <w:lsdException w:name="page number" w:semiHidden="1" w:unhideWhenUsed="1"/>
-    <w:lsdException w:name="endnote reference" w:semiHidden="1" w:unhideWhenUsed="1"/>
-    <w:lsdException w:name="endnote text" w:semiHidden="1" w:unhideWhenUsed="1"/>
-    <w:lsdException w:name="table of authorities" w:semiHidden="1" w:unhideWhenUsed="1"/>
-    <w:lsdException w:name="macro" w:semiHidden="1" w:unhideWhenUsed="1"/>
-    <w:lsdException w:name="toa heading" w:semiHidden="1" w:unhideWhenUsed="1"/>
-    <w:lsdException w:name="List" w:semiHidden="1" w:unhideWhenUsed="1"/>
-    <w:lsdException w:name="List Bullet" w:semiHidden="1" w:unhideWhenUsed="1"/>
-    <w:lsdException w:name="List Number" w:semiHidden="1" w:unhideWhenUsed="1"/>
-    <w:lsdException w:name="List 2" w:semiHidden="1" w:unhideWhenUsed="1"/>
-    <w:lsdException w:name="List 3" w:semiHidden="1" w:unhideWhenUsed="1"/>
-    <w:lsdException w:name="List 4" w:semiHidden="1" w:unhideWhenUsed="1"/>
-    <w:lsdException w:name="List 5" w:semiHidden="1" w:unhideWhenUsed="1"/>
-    <w:lsdException w:name="List Bullet 2" w:semiHidden="1" w:unhideWhenUsed="1"/>
-    <w:lsdException w:name="List Bullet 3" w:semiHidden="1" w:unhideWhenUsed="1"/>
-    <w:lsdException w:name="List Bullet 4" w:semiHidden="1" w:unhideWhenUsed="1"/>
-    <w:lsdException w:name="List Bullet 5" w:semiHidden="1" w:unhideWhenUsed="1"/>
-    <w:lsdException w:name="List Number 2" w:semiHidden="1" w:unhideWhenUsed="1"/>
-    <w:lsdException w:name="List Number 3" w:semiHidden="1" w:unhideWhenUsed="1"/>
-    <w:lsdException w:name="List Number 4" w:semiHidden="1" w:unhideWhenUsed="1"/>
-    <w:lsdException w:name="List Number 5" w:semiHidden="1" w:unhideWhenUsed="1"/>
-    <w:lsdException w:name="Title" w:uiPriority="10" w:qFormat="1"/>
-    <w:lsdException w:name="Closing" w:semiHidden="1" w:unhideWhenUsed="1"/>
-    <w:lsdException w:name="Signature" w:semiHidden="1" w:unhideWhenUsed="1"/>
-    <w:lsdException w:name="Default Paragraph Font" w:semiHidden="1" w:uiPriority="1" w:unhideWhenUsed="1"/>
-    <w:lsdException w:name="Body Text" w:semiHidden="1" w:unhideWhenUsed="1"/>
-    <w:lsdException w:name="Body Text Indent" w:semiHidden="1" w:unhideWhenUsed="1"/>
-    <w:lsdException w:name="List Continue" w:semiHidden="1" w:unhideWhenUsed="1"/>
-    <w:lsdException w:name="List Continue 2" w:semiHidden="1" w:unhideWhenUsed="1"/>
-    <w:lsdException w:name="List Continue 3" w:semiHidden="1" w:unhideWhenUsed="1"/>
-    <w:lsdException w:name="List Continue 4" w:semiHidden="1" w:unhideWhenUsed="1"/>
-    <w:lsdException w:name="List Continue 5" w:semiHidden="1" w:unhideWhenUsed="1"/>
-    <w:lsdException w:name="Message Header" w:semiHidden="1" w:unhideWhenUsed="1"/>
-    <w:lsdException w:name="Subtitle" w:uiPriority="11" w:qFormat="1"/>
-    <w:lsdException w:name="Salutation" w:semiHidden="1" w:unhideWhenUsed="1"/>
-    <w:lsdException w:name="Date" w:semiHidden="1" w:unhideWhenUsed="1"/>
-    <w:lsdException w:name="Body Text First Indent" w:semiHidden="1" w:unhideWhenUsed="1"/>
-    <w:lsdException w:name="Body Text First Indent 2" w:semiHidden="1" w:unhideWhenUsed="1"/>
-    <w:lsdException w:name="Note Heading" w:semiHidden="1" w:unhideWhenUsed="1"/>
-    <w:lsdException w:name="Body Text 2" w:semiHidden="1" w:unhideWhenUsed="1"/>
-    <w:lsdException w:name="Body Text 3" w:semiHidden="1" w:unhideWhenUsed="1"/>
-    <w:lsdException w:name="Body Text Indent 2" w:semiHidden="1" w:unhideWhenUsed="1"/>
-    <w:lsdException w:name="Body Text Indent 3" w:semiHidden="1" w:unhideWhenUsed="1"/>
-    <w:lsdException w:name="Block Text" w:semiHidden="1" w:unhideWhenUsed="1"/>
-    <w:lsdException w:name="Hyperlink" w:semiHidden="1" w:unhideWhenUsed="1"/>
-    <w:lsdException w:name="FollowedHyperlink" w:semiHidden="1" w:unhideWhenUsed="1"/>
-    <w:lsdException w:name="Strong" w:uiPriority="22" w:qFormat="1"/>
-    <w:lsdException w:name="Emphasis" w:uiPriority="20" w:qFormat="1"/>
-    <w:lsdException w:name="Document Map" w:semiHidden="1" w:unhideWhenUsed="1"/>
-    <w:lsdException w:name="Plain Text" w:semiHidden="1" w:unhideWhenUsed="1"/>
-    <w:lsdException w:name="E-mail Signature" w:semiHidden="1" w:unhideWhenUsed="1"/>
-    <w:lsdException w:name="HTML Top of Form" w:semiHidden="1" w:unhideWhenUsed="1"/>
-    <w:lsdException w:name="HTML Bottom of Form" w:semiHidden="1" w:unhideWhenUsed="1"/>
-    <w:lsdException w:name="Normal (Web)" w:semiHidden="1" w:unhideWhenUsed="1"/>
-    <w:lsdException w:name="HTML Acronym" w:semiHidden="1" w:unhideWhenUsed="1"/>
-    <w:lsdException w:name="HTML Address" w:semiHidden="1" w:unhideWhenUsed="1"/>
-    <w:lsdException w:name="HTML Cite" w:semiHidden="1" w:unhideWhenUsed="1"/>
-    <w:lsdException w:name="HTML Code" w:semiHidden="1" w:unhideWhenUsed="1"/>
-    <w:lsdException w:name="HTML Definition" w:semiHidden="1" w:unhideWhenUsed="1"/>
-    <w:lsdException w:name="HTML Keyboard" w:semiHidden="1" w:unhideWhenUsed="1"/>
-    <w:lsdException w:name="HTML Preformatted" w:semiHidden="1" w:unhideWhenUsed="1"/>
-    <w:lsdException w:name="HTML Sample" w:semiHidden="1" w:unhideWhenUsed="1"/>
-    <w:lsdException w:name="HTML Typewriter" w:semiHidden="1" w:unhideWhenUsed="1"/>
-    <w:lsdException w:name="HTML Variable" w:semiHidden="1" w:unhideWhenUsed="1"/>
-    <w:lsdException w:name="Normal Table" w:semiHidden="1" w:unhideWhenUsed="1"/>
-    <w:lsdException w:name="annotation subject" w:semiHidden="1" w:unhideWhenUsed="1"/>
-    <w:lsdException w:name="No List" w:semiHidden="1" w:unhideWhenUsed="1"/>
-    <w:lsdException w:name="Outline List 1" w:semiHidden="1" w:unhideWhenUsed="1"/>
-    <w:lsdException w:name="Outline List 2" w:semiHidden="1" w:unhideWhenUsed="1"/>
-    <w:lsdException w:name="Outline List 3" w:semiHidden="1" w:unhideWhenUsed="1"/>
-    <w:lsdException w:name="Table Simple 1" w:semiHidden="1" w:unhideWhenUsed="1"/>
-    <w:lsdException w:name="Table Simple 2" w:semiHidden="1" w:unhideWhenUsed="1"/>
-    <w:lsdException w:name="Table Simple 3" w:semiHidden="1" w:unhideWhenUsed="1"/>
-    <w:lsdException w:name="Table Classic 1" w:semiHidden="1" w:unhideWhenUsed="1"/>
-    <w:lsdException w:name="Table Classic 2" w:semiHidden="1" w:unhideWhenUsed="1"/>
-    <w:lsdException w:name="Table Classic 3" w:semiHidden="1" w:unhideWhenUsed="1"/>
-    <w:lsdException w:name="Table Classic 4" w:semiHidden="1" w:unhideWhenUsed="1"/>
-    <w:lsdException w:name="Table Colorful 1" w:semiHidden="1" w:unhideWhenUsed="1"/>
-    <w:lsdException w:name="Table Colorful 2" w:semiHidden="1" w:unhideWhenUsed="1"/>
-    <w:lsdException w:name="Table Colorful 3" w:semiHidden="1" w:unhideWhenUsed="1"/>
-    <w:lsdException w:name="Table Columns 1" w:semiHidden="1" w:unhideWhenUsed="1"/>
-    <w:lsdException w:name="Table Columns 2" w:semiHidden="1" w:unhideWhenUsed="1"/>
-    <w:lsdException w:name="Table Columns 3" w:semiHidden="1" w:unhideWhenUsed="1"/>
-    <w:lsdException w:name="Table Columns 4" w:semiHidden="1" w:unhideWhenUsed="1"/>
-    <w:lsdException w:name="Table Columns 5" w:semiHidden="1" w:unhideWhenUsed="1"/>
-    <w:lsdException w:name="Table Grid 1" w:semiHidden="1" w:unhideWhenUsed="1"/>
-    <w:lsdException w:name="Table Grid 2" w:semiHidden="1" w:unhideWhenUsed="1"/>
-    <w:lsdException w:name="Table Grid 3" w:semiHidden="1" w:unhideWhenUsed="1"/>
-    <w:lsdException w:name="Table Grid 4" w:semiHidden="1" w:unhideWhenUsed="1"/>
-    <w:lsdException w:name="Table Grid 5" w:semiHidden="1" w:unhideWhenUsed="1"/>
-    <w:lsdException w:name="Table Grid 6" w:semiHidden="1" w:unhideWhenUsed="1"/>
-    <w:lsdException w:name="Table Grid 7" w:semiHidden="1" w:unhideWhenUsed="1"/>
-    <w:lsdException w:name="Table Grid 8" w:semiHidden="1" w:unhideWhenUsed="1"/>
-    <w:lsdException w:name="Table List 1" w:semiHidden="1" w:unhideWhenUsed="1"/>
-    <w:lsdException w:name="Table List 2" w:semiHidden="1" w:unhideWhenUsed="1"/>
-    <w:lsdException w:name="Table List 3" w:semiHidden="1" w:unhideWhenUsed="1"/>
-    <w:lsdException w:name="Table List 4" w:semiHidden="1" w:unhideWhenUsed="1"/>
-    <w:lsdException w:name="Table List 5" w:semiHidden="1" w:unhideWhenUsed="1"/>
-    <w:lsdException w:name="Table List 6" w:semiHidden="1" w:unhideWhenUsed="1"/>
-    <w:lsdException w:name="Table List 7" w:semiHidden="1" w:unhideWhenUsed="1"/>
-    <w:lsdException w:name="Table List 8" w:semiHidden="1" w:unhideWhenUsed="1"/>
-    <w:lsdException w:name="Table 3D effects 1" w:semiHidden="1" w:unhideWhenUsed="1"/>
-    <w:lsdException w:name="Table 3D effects 2" w:semiHidden="1" w:unhideWhenUsed="1"/>
-    <w:lsdException w:name="Table 3D effects 3" w:semiHidden="1" w:unhideWhenUsed="1"/>
-    <w:lsdException w:name="Table Contemporary" w:semiHidden="1" w:unhideWhenUsed="1"/>
-    <w:lsdException w:name="Table Elegant" w:semiHidden="1" w:unhideWhenUsed="1"/>
-    <w:lsdException w:name="Table Professional" w:semiHidden="1" w:unhideWhenUsed="1"/>
-    <w:lsdException w:name="Table Subtle 1" w:semiHidden="1" w:unhideWhenUsed="1"/>
-    <w:lsdException w:name="Table Subtle 2" w:semiHidden="1" w:unhideWhenUsed="1"/>
-    <w:lsdException w:name="Table Web 1" w:semiHidden="1" w:unhideWhenUsed="1"/>
-    <w:lsdException w:name="Table Web 2" w:semiHidden="1" w:unhideWhenUsed="1"/>
-    <w:lsdException w:name="Table Web 3" w:semiHidden="1" w:unhideWhenUsed="1"/>
-    <w:lsdException w:name="Balloon Text" w:semiHidden="1" w:unhideWhenUsed="1"/>
-    <w:lsdException w:name="Table Grid" w:semiHidden="1" w:uiPriority="39" w:unhideWhenUsed="1"/>
-    <w:lsdException w:name="Table Theme" w:semiHidden="1" w:unhideWhenUsed="1"/>
-    <w:lsdException w:name="Placeholder Text" w:semiHidden="1"/>
-    <w:lsdException w:name="No Spacing" w:uiPriority="1" w:qFormat="1"/>
-    <w:lsdException w:name="Light Shading" w:uiPriority="60"/>
-    <w:lsdException w:name="Light List" w:uiPriority="61"/>
-    <w:lsdException w:name="Light Grid" w:uiPriority="62"/>
-    <w:lsdException w:name="Medium Shading 1" w:uiPriority="63"/>
-    <w:lsdException w:name="Medium Shading 2" w:uiPriority="64"/>
-    <w:lsdException w:name="Medium List 1" w:uiPriority="65"/>
-    <w:lsdException w:name="Medium List 2" w:uiPriority="66"/>
-    <w:lsdException w:name="Medium Grid 1" w:uiPriority="67"/>
-    <w:lsdException w:name="Medium Grid 2" w:uiPriority="68"/>
-    <w:lsdException w:name="Medium Grid 3" w:uiPriority="69"/>
-    <w:lsdException w:name="Dark List" w:uiPriority="70"/>
-    <w:lsdException w:name="Colorful Shading" w:uiPriority="71"/>
-    <w:lsdException w:name="Colorful List" w:uiPriority="72"/>
-    <w:lsdException w:name="Colorful Grid" w:uiPriority="73"/>
-    <w:lsdException w:name="Light Shading Accent 1" w:uiPriority="60"/>
-    <w:lsdException w:name="Light List Accent 1" w:uiPriority="61"/>
-    <w:lsdException w:name="Light Grid Accent 1" w:uiPriority="62"/>
-    <w:lsdException w:name="Medium Shading 1 Accent 1" w:uiPriority="63"/>
-    <w:lsdException w:name="Medium Shading 2 Accent 1" w:uiPriority="64"/>
-    <w:lsdException w:name="Medium List 1 Accent 1" w:uiPriority="65"/>
-    <w:lsdException w:name="Revision" w:semiHidden="1"/>
-    <w:lsdException w:name="List Paragraph" w:uiPriority="34" w:qFormat="1"/>
-    <w:lsdException w:name="Quote" w:uiPriority="29" w:qFormat="1"/>
-    <w:lsdException w:name="Intense Quote" w:uiPriority="30" w:qFormat="1"/>
-    <w:lsdException w:name="Medium List 2 Accent 1" w:uiPriority="66"/>
-    <w:lsdException w:name="Medium Grid 1 Accent 1" w:uiPriority="67"/>
-    <w:lsdException w:name="Medium Grid 2 Accent 1" w:uiPriority="68"/>
-    <w:lsdException w:name="Medium Grid 3 Accent 1" w:uiPriority="69"/>
-    <w:lsdException w:name="Dark List Accent 1" w:uiPriority="70"/>
-    <w:lsdException w:name="Colorful Shading Accent 1" w:uiPriority="71"/>
-    <w:lsdException w:name="Colorful List Accent 1" w:uiPriority="72"/>
-    <w:lsdException w:name="Colorful Grid Accent 1" w:uiPriority="73"/>
-    <w:lsdException w:name="Light Shading Accent 2" w:uiPriority="60"/>
-    <w:lsdException w:name="Light List Accent 2" w:uiPriority="61"/>
-    <w:lsdException w:name="Light Grid Accent 2" w:uiPriority="62"/>
-    <w:lsdException w:name="Medium Shading 1 Accent 2" w:uiPriority="63"/>
-    <w:lsdException w:name="Medium Shading 2 Accent 2" w:uiPriority="64"/>
-    <w:lsdException w:name="Medium List 1 Accent 2" w:uiPriority="65"/>
-    <w:lsdException w:name="Medium List 2 Accent 2" w:uiPriority="66"/>
-    <w:lsdException w:name="Medium Grid 1 Accent 2" w:uiPriority="67"/>
-    <w:lsdException w:name="Medium Grid 2 Accent 2" w:uiPriority="68"/>
-    <w:lsdException w:name="Medium Grid 3 Accent 2" w:uiPriority="69"/>
-    <w:lsdException w:name="Dark List Accent 2" w:uiPriority="70"/>
-    <w:lsdException w:name="Colorful Shading Accent 2" w:uiPriority="71"/>
-    <w:lsdException w:name="Colorful List Accent 2" w:uiPriority="72"/>
-    <w:lsdException w:name="Colorful Grid Accent 2" w:uiPriority="73"/>
-    <w:lsdException w:name="Light Shading Accent 3" w:uiPriority="60"/>
-    <w:lsdException w:name="Light List Accent 3" w:uiPriority="61"/>
-    <w:lsdException w:name="Light Grid Accent 3" w:uiPriority="62"/>
-    <w:lsdException w:name="Medium Shading 1 Accent 3" w:uiPriority="63"/>
-    <w:lsdException w:name="Medium Shading 2 Accent 3" w:uiPriority="64"/>
-    <w:lsdException w:name="Medium List 1 Accent 3" w:uiPriority="65"/>
-    <w:lsdException w:name="Medium List 2 Accent 3" w:uiPriority="66"/>
-    <w:lsdException w:name="Medium Grid 1 Accent 3" w:uiPriority="67"/>
-    <w:lsdException w:name="Medium Grid 2 Accent 3" w:uiPriority="68"/>
-    <w:lsdException w:name="Medium Grid 3 Accent 3" w:uiPriority="69"/>
-    <w:lsdException w:name="Dark List Accent 3" w:uiPriority="70"/>
-    <w:lsdException w:name="Colorful Shading Accent 3" w:uiPriority="71"/>
-    <w:lsdException w:name="Colorful List Accent 3" w:uiPriority="72"/>
-    <w:lsdException w:name="Colorful Grid Accent 3" w:uiPriority="73"/>
-    <w:lsdException w:name="Light Shading Accent 4" w:uiPriority="60"/>
-    <w:lsdException w:name="Light List Accent 4" w:uiPriority="61"/>
-    <w:lsdException w:name="Light Grid Accent 4" w:uiPriority="62"/>
-    <w:lsdException w:name="Medium Shading 1 Accent 4" w:uiPriority="63"/>
-    <w:lsdException w:name="Medium Shading 2 Accent 4" w:uiPriority="64"/>
-    <w:lsdException w:name="Medium List 1 Accent 4" w:uiPriority="65"/>
-    <w:lsdException w:name="Medium List 2 Accent 4" w:uiPriority="66"/>
-    <w:lsdException w:name="Medium Grid 1 Accent 4" w:uiPriority="67"/>
-    <w:lsdException w:name="Medium Grid 2 Accent 4" w:uiPriority="68"/>
-    <w:lsdException w:name="Medium Grid 3 Accent 4" w:uiPriority="69"/>
-    <w:lsdException w:name="Dark List Accent 4" w:uiPriority="70"/>
-    <w:lsdException w:name="Colorful Shading Accent 4" w:uiPriority="71"/>
-    <w:lsdException w:name="Colorful List Accent 4" w:uiPriority="72"/>
-    <w:lsdException w:name="Colorful Grid Accent 4" w:uiPriority="73"/>
-    <w:lsdException w:name="Light Shading Accent 5" w:uiPriority="60"/>
-    <w:lsdException w:name="Light List Accent 5" w:uiPriority="61"/>
-    <w:lsdException w:name="Light Grid Accent 5" w:uiPriority="62"/>
-    <w:lsdException w:name="Medium Shading 1 Accent 5" w:uiPriority="63"/>
-    <w:lsdException w:name="Medium Shading 2 Accent 5" w:uiPriority="64"/>
-    <w:lsdException w:name="Medium List 1 Accent 5" w:uiPriority="65"/>
-    <w:lsdException w:name="Medium List 2 Accent 5" w:uiPriority="66"/>
-    <w:lsdException w:name="Medium Grid 1 Accent 5" w:uiPriority="67"/>
-    <w:lsdException w:name="Medium Grid 2 Accent 5" w:uiPriority="68"/>
-    <w:lsdException w:name="Medium Grid 3 Accent 5" w:uiPriority="69"/>
-    <w:lsdException w:name="Dark List Accent 5" w:uiPriority="70"/>
-    <w:lsdException w:name="Colorful Shading Accent 5" w:uiPriority="71"/>
-    <w:lsdException w:name="Colorful List Accent 5" w:uiPriority="72"/>
-    <w:lsdException w:name="Colorful Grid Accent 5" w:uiPriority="73"/>
-    <w:lsdException w:name="Light Shading Accent 6" w:uiPriority="60"/>
-    <w:lsdException w:name="Light List Accent 6" w:uiPriority="61"/>
-    <w:lsdException w:name="Light Grid Accent 6" w:uiPriority="62"/>
-    <w:lsdException w:name="Medium Shading 1 Accent 6" w:uiPriority="63"/>
-    <w:lsdException w:name="Medium Shading 2 Accent 6" w:uiPriority="64"/>
-    <w:lsdException w:name="Medium List 1 Accent 6" w:uiPriority="65"/>
-    <w:lsdException w:name="Medium List 2 Accent 6" w:uiPriority="66"/>
-    <w:lsdException w:name="Medium Grid 1 Accent 6" w:uiPriority="67"/>
-    <w:lsdException w:name="Medium Grid 2 Accent 6" w:uiPriority="68"/>
-    <w:lsdException w:name="Medium Grid 3 Accent 6" w:uiPriority="69"/>
-    <w:lsdException w:name="Dark List Accent 6" w:uiPriority="70"/>
-    <w:lsdException w:name="Colorful Shading Accent 6" w:uiPriority="71"/>
-    <w:lsdException w:name="Colorful List Accent 6" w:uiPriority="72"/>
-    <w:lsdException w:name="Colorful Grid Accent 6" w:uiPriority="73"/>
-    <w:lsdException w:name="Subtle Emphasis" w:uiPriority="19" w:qFormat="1"/>
-    <w:lsdException w:name="Intense Emphasis" w:uiPriority="21" w:qFormat="1"/>
-    <w:lsdException w:name="Subtle Reference" w:uiPriority="31" w:qFormat="1"/>
-    <w:lsdException w:name="Intense Reference" w:uiPriority="32" w:qFormat="1"/>
-    <w:lsdException w:name="Book Title" w:uiPriority="33" w:qFormat="1"/>
-    <w:lsdException w:name="Bibliography" w:semiHidden="1" w:uiPriority="37" w:unhideWhenUsed="1"/>
-    <w:lsdException w:name="TOC Heading" w:semiHidden="1" w:uiPriority="39" w:unhideWhenUsed="1" w:qFormat="1"/>
-    <w:lsdException w:name="Plain Table 1" w:uiPriority="41"/>
-    <w:lsdException w:name="Plain Table 2" w:uiPriority="42"/>
-    <w:lsdException w:name="Plain Table 3" w:uiPriority="43"/>
-    <w:lsdException w:name="Plain Table 4" w:uiPriority="44"/>
-    <w:lsdException w:name="Plain Table 5" w:uiPriority="45"/>
-    <w:lsdException w:name="Grid Table Light" w:uiPriority="40"/>
-    <w:lsdException w:name="Grid Table 1 Light" w:uiPriority="46"/>
-    <w:lsdException w:name="Grid Table 2" w:uiPriority="47"/>
-    <w:lsdException w:name="Grid Table 3" w:uiPriority="48"/>
-    <w:lsdException w:name="Grid Table 4" w:uiPriority="49"/>
-    <w:lsdException w:name="Grid Table 5 Dark" w:uiPriority="50"/>
-    <w:lsdException w:name="Grid Table 6 Colorful" w:uiPriority="51"/>
-    <w:lsdException w:name="Grid Table 7 Colorful" w:uiPriority="52"/>
-    <w:lsdException w:name="Grid Table 1 Light Accent 1" w:uiPriority="46"/>
-    <w:lsdException w:name="Grid Table 2 Accent 1" w:uiPriority="47"/>
-    <w:lsdException w:name="Grid Table 3 Accent 1" w:uiPriority="48"/>
-    <w:lsdException w:name="Grid Table 4 Accent 1" w:uiPriority="49"/>
-    <w:lsdException w:name="Grid Table 5 Dark Accent 1" w:uiPriority="50"/>
-    <w:lsdException w:name="Grid Table 6 Colorful Accent 1" w:uiPriority="51"/>
-    <w:lsdException w:name="Grid Table 7 Colorful Accent 1" w:uiPriority="52"/>
-    <w:lsdException w:name="Grid Table 1 Light Accent 2" w:uiPriority="46"/>
-    <w:lsdException w:name="Grid Table 2 Accent 2" w:uiPriority="47"/>
-    <w:lsdException w:name="Grid Table 3 Accent 2" w:uiPriority="48"/>
-    <w:lsdException w:name="Grid Table 4 Accent 2" w:uiPriority="49"/>
-    <w:lsdException w:name="Grid Table 5 Dark Accent 2" w:uiPriority="50"/>
-    <w:lsdException w:name="Grid Table 6 Colorful Accent 2" w:uiPriority="51"/>
-    <w:lsdException w:name="Grid Table 7 Colorful Accent 2" w:uiPriority="52"/>
-    <w:lsdException w:name="Grid Table 1 Light Accent 3" w:uiPriority="46"/>
-    <w:lsdException w:name="Grid Table 2 Accent 3" w:uiPriority="47"/>
-    <w:lsdException w:name="Grid Table 3 Accent 3" w:uiPriority="48"/>
-    <w:lsdException w:name="Grid Table 4 Accent 3" w:uiPriority="49"/>
-    <w:lsdException w:name="Grid Table 5 Dark Accent 3" w:uiPriority="50"/>
-    <w:lsdException w:name="Grid Table 6 Colorful Accent 3" w:uiPriority="51"/>
-    <w:lsdException w:name="Grid Table 7 Colorful Accent 3" w:uiPriority="52"/>
-    <w:lsdException w:name="Grid Table 1 Light Accent 4" w:uiPriority="46"/>
-    <w:lsdException w:name="Grid Table 2 Accent 4" w:uiPriority="47"/>
-    <w:lsdException w:name="Grid Table 3 Accent 4" w:uiPriority="48"/>
-    <w:lsdException w:name="Grid Table 4 Accent 4" w:uiPriority="49"/>
-    <w:lsdException w:name="Grid Table 5 Dark Accent 4" w:uiPriority="50"/>
-    <w:lsdException w:name="Grid Table 6 Colorful Accent 4" w:uiPriority="51"/>
-    <w:lsdException w:name="Grid Table 7 Colorful Accent 4" w:uiPriority="52"/>
-    <w:lsdException w:name="Grid Table 1 Light Accent 5" w:uiPriority="46"/>
-    <w:lsdException w:name="Grid Table 2 Accent 5" w:uiPriority="47"/>
-    <w:lsdException w:name="Grid Table 3 Accent 5" w:uiPriority="48"/>
-    <w:lsdException w:name="Grid Table 4 Accent 5" w:uiPriority="49"/>
-    <w:lsdException w:name="Grid Table 5 Dark Accent 5" w:uiPriority="50"/>
-    <w:lsdException w:name="Grid Table 6 Colorful Accent 5" w:uiPriority="51"/>
-    <w:lsdException w:name="Grid Table 7 Colorful Accent 5" w:uiPriority="52"/>
-    <w:lsdException w:name="Grid Table 1 Light Accent 6" w:uiPriority="46"/>
-    <w:lsdException w:name="Grid Table 2 Accent 6" w:uiPriority="47"/>
-    <w:lsdException w:name="Grid Table 3 Accent 6" w:uiPriority="48"/>
-    <w:lsdException w:name="Grid Table 4 Accent 6" w:uiPriority="49"/>
-    <w:lsdException w:name="Grid Table 5 Dark Accent 6" w:uiPriority="50"/>
-    <w:lsdException w:name="Grid Table 6 Colorful Accent 6" w:uiPriority="51"/>
-    <w:lsdException w:name="Grid Table 7 Colorful Accent 6" w:uiPriority="52"/>
-    <w:lsdException w:name="List Table 1 Light" w:uiPriority="46"/>
-    <w:lsdException w:name="List Table 2" w:uiPriority="47"/>
-    <w:lsdException w:name="List Table 3" w:uiPriority="48"/>
-    <w:lsdException w:name="List Table 4" w:uiPriority="49"/>
-    <w:lsdException w:name="List Table 5 Dark" w:uiPriority="50"/>
-    <w:lsdException w:name="List Table 6 Colorful" w:uiPriority="51"/>
-    <w:lsdException w:name="List Table 7 Colorful" w:uiPriority="52"/>
-    <w:lsdException w:name="List Table 1 Light Accent 1" w:uiPriority="46"/>
-    <w:lsdException w:name="List Table 2 Accent 1" w:uiPriority="47"/>
-    <w:lsdException w:name="List Table 3 Accent 1" w:uiPriority="48"/>
-    <w:lsdException w:name="List Table 4 Accent 1" w:uiPriority="49"/>
-    <w:lsdException w:name="List Table 5 Dark Accent 1" w:uiPriority="50"/>
-    <w:lsdException w:name="List Table 6 Colorful Accent 1" w:uiPriority="51"/>
-    <w:lsdException w:name="List Table 7 Colorful Accent 1" w:uiPriority="52"/>
-    <w:lsdException w:name="List Table 1 Light Accent 2" w:uiPriority="46"/>
-    <w:lsdException w:name="List Table 2 Accent 2" w:uiPriority="47"/>
-    <w:lsdException w:name="List Table 3 Accent 2" w:uiPriority="48"/>
-    <w:lsdException w:name="List Table 4 Accent 2" w:uiPriority="49"/>
-    <w:lsdException w:name="List Table 5 Dark Accent 2" w:uiPriority="50"/>
-    <w:lsdException w:name="List Table 6 Colorful Accent 2" w:uiPriority="51"/>
-    <w:lsdException w:name="List Table 7 Colorful Accent 2" w:uiPriority="52"/>
-    <w:lsdException w:name="List Table 1 Light Accent 3" w:uiPriority="46"/>
-    <w:lsdException w:name="List Table 2 Accent 3" w:uiPriority="47"/>
-    <w:lsdException w:name="List Table 3 Accent 3" w:uiPriority="48"/>
-    <w:lsdException w:name="List Table 4 Accent 3" w:uiPriority="49"/>
-    <w:lsdException w:name="List Table 5 Dark Accent 3" w:uiPriority="50"/>
-    <w:lsdException w:name="List Table 6 Colorful Accent 3" w:uiPriority="51"/>
-    <w:lsdException w:name="List Table 7 Colorful Accent 3" w:uiPriority="52"/>
-    <w:lsdException w:name="List Table 1 Light Accent 4" w:uiPriority="46"/>
-    <w:lsdException w:name="List Table 2 Accent 4" w:uiPriority="47"/>
-    <w:lsdException w:name="List Table 3 Accent 4" w:uiPriority="48"/>
-    <w:lsdException w:name="List Table 4 Accent 4" w:uiPriority="49"/>
-    <w:lsdException w:name="List Table 5 Dark Accent 4" w:uiPriority="50"/>
-    <w:lsdException w:name="List Table 6 Colorful Accent 4" w:uiPriority="51"/>
-    <w:lsdException w:name="List Table 7 Colorful Accent 4" w:uiPriority="52"/>
-    <w:lsdException w:name="List Table 1 Light Accent 5" w:uiPriority="46"/>
-    <w:lsdException w:name="List Table 2 Accent 5" w:uiPriority="47"/>
-    <w:lsdException w:name="List Table 3 Accent 5" w:uiPriority="48"/>
-    <w:lsdException w:name="List Table 4 Accent 5" w:uiPriority="49"/>
-    <w:lsdException w:name="List Table 5 Dark Accent 5" w:uiPriority="50"/>
-    <w:lsdException w:name="List Table 6 Colorful Accent 5" w:uiPriority="51"/>
-    <w:lsdException w:name="List Table 7 Colorful Accent 5" w:uiPriority="52"/>
-    <w:lsdException w:name="List Table 1 Light Accent 6" w:uiPriority="46"/>
-    <w:lsdException w:name="List Table 2 Accent 6" w:uiPriority="47"/>
-    <w:lsdException w:name="List Table 3 Accent 6" w:uiPriority="48"/>
-    <w:lsdException w:name="List Table 4 Accent 6" w:uiPriority="49"/>
-    <w:lsdException w:name="List Table 5 Dark Accent 6" w:uiPriority="50"/>
-    <w:lsdException w:name="List Table 6 Colorful Accent 6" w:uiPriority="51"/>
-    <w:lsdException w:name="List Table 7 Colorful Accent 6" w:uiPriority="52"/>
-    <w:lsdException w:name="Mention" w:semiHidden="1" w:unhideWhenUsed="1"/>
-    <w:lsdException w:name="Smart Hyperlink" w:semiHidden="1" w:unhideWhenUsed="1"/>
-    <w:lsdException w:name="Hashtag" w:semiHidden="1" w:unhideWhenUsed="1"/>
-    <w:lsdException w:name="Unresolved Mention" w:semiHidden="1" w:unhideWhenUsed="1"/>
-    <w:lsdException w:name="Smart Link" w:semiHidden="1" w:unhideWhenUsed="1"/>
+  <w:latentStyles w:defLockedState="0" w:defUIPriority="99" w:defSemiHidden="1" w:defUnhideWhenUsed="1" w:defQFormat="0" w:count="267">
+    <w:lsdException w:name="Normal" w:semiHidden="0" w:uiPriority="0" w:unhideWhenUsed="0" w:qFormat="1"/>
+    <w:lsdException w:name="heading 1" w:semiHidden="0" w:uiPriority="9" w:unhideWhenUsed="0" w:qFormat="1"/>
+    <w:lsdException w:name="heading 2" w:uiPriority="9" w:qFormat="1"/>
+    <w:lsdException w:name="heading 3" w:uiPriority="9" w:qFormat="1"/>
+    <w:lsdException w:name="heading 4" w:uiPriority="9" w:qFormat="1"/>
+    <w:lsdException w:name="heading 5" w:uiPriority="9" w:qFormat="1"/>
+    <w:lsdException w:name="heading 6" w:uiPriority="9" w:qFormat="1"/>
+    <w:lsdException w:name="heading 7" w:uiPriority="9" w:qFormat="1"/>
+    <w:lsdException w:name="heading 8" w:uiPriority="9" w:qFormat="1"/>
+    <w:lsdException w:name="heading 9" w:uiPriority="9" w:qFormat="1"/>
+    <w:lsdException w:name="toc 1" w:uiPriority="39"/>
+    <w:lsdException w:name="toc 2" w:uiPriority="39"/>
+    <w:lsdException w:name="toc 3" w:uiPriority="39"/>
+    <w:lsdException w:name="toc 4" w:uiPriority="39"/>
+    <w:lsdException w:name="toc 5" w:uiPriority="39"/>
+    <w:lsdException w:name="toc 6" w:uiPriority="39"/>
+    <w:lsdException w:name="toc 7" w:uiPriority="39"/>
+    <w:lsdException w:name="toc 8" w:uiPriority="39"/>
+    <w:lsdException w:name="toc 9" w:uiPriority="39"/>
+    <w:lsdException w:name="caption" w:uiPriority="35" w:qFormat="1"/>
+    <w:lsdException w:name="Title" w:semiHidden="0" w:uiPriority="10" w:unhideWhenUsed="0" w:qFormat="1"/>
+    <w:lsdException w:name="Default Paragraph Font" w:uiPriority="1"/>
+    <w:lsdException w:name="Subtitle" w:semiHidden="0" w:uiPriority="11" w:unhideWhenUsed="0" w:qFormat="1"/>
+    <w:lsdException w:name="Strong" w:semiHidden="0" w:uiPriority="22" w:unhideWhenUsed="0" w:qFormat="1"/>
+    <w:lsdException w:name="Emphasis" w:semiHidden="0" w:uiPriority="20" w:unhideWhenUsed="0" w:qFormat="1"/>
+    <w:lsdException w:name="Table Grid" w:uiPriority="39"/>
+    <w:lsdException w:name="Placeholder Text" w:unhideWhenUsed="0"/>
+    <w:lsdException w:name="No Spacing" w:semiHidden="0" w:uiPriority="1" w:unhideWhenUsed="0" w:qFormat="1"/>
+    <w:lsdException w:name="Light Shading" w:semiHidden="0" w:uiPriority="60" w:unhideWhenUsed="0"/>
+    <w:lsdException w:name="Light List" w:semiHidden="0" w:uiPriority="61" w:unhideWhenUsed="0"/>
+    <w:lsdException w:name="Light Grid" w:semiHidden="0" w:uiPriority="62" w:unhideWhenUsed="0"/>
+    <w:lsdException w:name="Medium Shading 1" w:semiHidden="0" w:uiPriority="63" w:unhideWhenUsed="0"/>
+    <w:lsdException w:name="Medium Shading 2" w:semiHidden="0" w:uiPriority="64" w:unhideWhenUsed="0"/>
+    <w:lsdException w:name="Medium List 1" w:semiHidden="0" w:uiPriority="65" w:unhideWhenUsed="0"/>
+    <w:lsdException w:name="Medium List 2" w:semiHidden="0" w:uiPriority="66" w:unhideWhenUsed="0"/>
+    <w:lsdException w:name="Medium Grid 1" w:semiHidden="0" w:uiPriority="67" w:unhideWhenUsed="0"/>
+    <w:lsdException w:name="Medium Grid 2" w:semiHidden="0" w:uiPriority="68" w:unhideWhenUsed="0"/>
+    <w:lsdException w:name="Medium Grid 3" w:semiHidden="0" w:uiPriority="69" w:unhideWhenUsed="0"/>
+    <w:lsdException w:name="Dark List" w:semiHidden="0" w:uiPriority="70" w:unhideWhenUsed="0"/>
+    <w:lsdException w:name="Colorful Shading" w:semiHidden="0" w:uiPriority="71" w:unhideWhenUsed="0"/>
+    <w:lsdException w:name="Colorful List" w:semiHidden="0" w:uiPriority="72" w:unhideWhenUsed="0"/>
+    <w:lsdException w:name="Colorful Grid" w:semiHidden="0" w:uiPriority="73" w:unhideWhenUsed="0"/>
+    <w:lsdException w:name="Light Shading Accent 1" w:semiHidden="0" w:uiPriority="60" w:unhideWhenUsed="0"/>
+    <w:lsdException w:name="Light List Accent 1" w:semiHidden="0" w:uiPriority="61" w:unhideWhenUsed="0"/>
+    <w:lsdException w:name="Light Grid Accent 1" w:semiHidden="0" w:uiPriority="62" w:unhideWhenUsed="0"/>
+    <w:lsdException w:name="Medium Shading 1 Accent 1" w:semiHidden="0" w:uiPriority="63" w:unhideWhenUsed="0"/>
+    <w:lsdException w:name="Medium Shading 2 Accent 1" w:semiHidden="0" w:uiPriority="64" w:unhideWhenUsed="0"/>
+    <w:lsdException w:name="Medium List 1 Accent 1" w:semiHidden="0" w:uiPriority="65" w:unhideWhenUsed="0"/>
+    <w:lsdException w:name="Revision" w:unhideWhenUsed="0"/>
+    <w:lsdException w:name="List Paragraph" w:semiHidden="0" w:uiPriority="34" w:unhideWhenUsed="0" w:qFormat="1"/>
+    <w:lsdException w:name="Quote" w:semiHidden="0" w:uiPriority="29" w:unhideWhenUsed="0" w:qFormat="1"/>
+    <w:lsdException w:name="Intense Quote" w:semiHidden="0" w:uiPriority="30" w:unhideWhenUsed="0" w:qFormat="1"/>
+    <w:lsdException w:name="Medium List 2 Accent 1" w:semiHidden="0" w:uiPriority="66" w:unhideWhenUsed="0"/>
+    <w:lsdException w:name="Medium Grid 1 Accent 1" w:semiHidden="0" w:uiPriority="67" w:unhideWhenUsed="0"/>
+    <w:lsdException w:name="Medium Grid 2 Accent 1" w:semiHidden="0" w:uiPriority="68" w:unhideWhenUsed="0"/>
+    <w:lsdException w:name="Medium Grid 3 Accent 1" w:semiHidden="0" w:uiPriority="69" w:unhideWhenUsed="0"/>
+    <w:lsdException w:name="Dark List Accent 1" w:semiHidden="0" w:uiPriority="70" w:unhideWhenUsed="0"/>
+    <w:lsdException w:name="Colorful Shading Accent 1" w:semiHidden="0" w:uiPriority="71" w:unhideWhenUsed="0"/>
+    <w:lsdException w:name="Colorful List Accent 1" w:semiHidden="0" w:uiPriority="72" w:unhideWhenUsed="0"/>
+    <w:lsdException w:name="Colorful Grid Accent 1" w:semiHidden="0" w:uiPriority="73" w:unhideWhenUsed="0"/>
+    <w:lsdException w:name="Light Shading Accent 2" w:semiHidden="0" w:uiPriority="60" w:unhideWhenUsed="0"/>
+    <w:lsdException w:name="Light List Accent 2" w:semiHidden="0" w:uiPriority="61" w:unhideWhenUsed="0"/>
+    <w:lsdException w:name="Light Grid Accent 2" w:semiHidden="0" w:uiPriority="62" w:unhideWhenUsed="0"/>
+    <w:lsdException w:name="Medium Shading 1 Accent 2" w:semiHidden="0" w:uiPriority="63" w:unhideWhenUsed="0"/>
+    <w:lsdException w:name="Medium Shading 2 Accent 2" w:semiHidden="0" w:uiPriority="64" w:unhideWhenUsed="0"/>
+    <w:lsdException w:name="Medium List 1 Accent 2" w:semiHidden="0" w:uiPriority="65" w:unhideWhenUsed="0"/>
+    <w:lsdException w:name="Medium List 2 Accent 2" w:semiHidden="0" w:uiPriority="66" w:unhideWhenUsed="0"/>
+    <w:lsdException w:name="Medium Grid 1 Accent 2" w:semiHidden="0" w:uiPriority="67" w:unhideWhenUsed="0"/>
+    <w:lsdException w:name="Medium Grid 2 Accent 2" w:semiHidden="0" w:uiPriority="68" w:unhideWhenUsed="0"/>
+    <w:lsdException w:name="Medium Grid 3 Accent 2" w:semiHidden="0" w:uiPriority="69" w:unhideWhenUsed="0"/>
+    <w:lsdException w:name="Dark List Accent 2" w:semiHidden="0" w:uiPriority="70" w:unhideWhenUsed="0"/>
+    <w:lsdException w:name="Colorful Shading Accent 2" w:semiHidden="0" w:uiPriority="71" w:unhideWhenUsed="0"/>
+    <w:lsdException w:name="Colorful List Accent 2" w:semiHidden="0" w:uiPriority="72" w:unhideWhenUsed="0"/>
+    <w:lsdException w:name="Colorful Grid Accent 2" w:semiHidden="0" w:uiPriority="73" w:unhideWhenUsed="0"/>
+    <w:lsdException w:name="Light Shading Accent 3" w:semiHidden="0" w:uiPriority="60" w:unhideWhenUsed="0"/>
+    <w:lsdException w:name="Light List Accent 3" w:semiHidden="0" w:uiPriority="61" w:unhideWhenUsed="0"/>
+    <w:lsdException w:name="Light Grid Accent 3" w:semiHidden="0" w:uiPriority="62" w:unhideWhenUsed="0"/>
+    <w:lsdException w:name="Medium Shading 1 Accent 3" w:semiHidden="0" w:uiPriority="63" w:unhideWhenUsed="0"/>
+    <w:lsdException w:name="Medium Shading 2 Accent 3" w:semiHidden="0" w:uiPriority="64" w:unhideWhenUsed="0"/>
+    <w:lsdException w:name="Medium List 1 Accent 3" w:semiHidden="0" w:uiPriority="65" w:unhideWhenUsed="0"/>
+    <w:lsdException w:name="Medium List 2 Accent 3" w:semiHidden="0" w:uiPriority="66" w:unhideWhenUsed="0"/>
+    <w:lsdException w:name="Medium Grid 1 Accent 3" w:semiHidden="0" w:uiPriority="67" w:unhideWhenUsed="0"/>
+    <w:lsdException w:name="Medium Grid 2 Accent 3" w:semiHidden="0" w:uiPriority="68" w:unhideWhenUsed="0"/>
+    <w:lsdException w:name="Medium Grid 3 Accent 3" w:semiHidden="0" w:uiPriority="69" w:unhideWhenUsed="0"/>
+    <w:lsdException w:name="Dark List Accent 3" w:semiHidden="0" w:uiPriority="70" w:unhideWhenUsed="0"/>
+    <w:lsdException w:name="Colorful Shading Accent 3" w:semiHidden="0" w:uiPriority="71" w:unhideWhenUsed="0"/>
+    <w:lsdException w:name="Colorful List Accent 3" w:semiHidden="0" w:uiPriority="72" w:unhideWhenUsed="0"/>
+    <w:lsdException w:name="Colorful Grid Accent 3" w:semiHidden="0" w:uiPriority="73" w:unhideWhenUsed="0"/>
+    <w:lsdException w:name="Light Shading Accent 4" w:semiHidden="0" w:uiPriority="60" w:unhideWhenUsed="0"/>
+    <w:lsdException w:name="Light List Accent 4" w:semiHidden="0" w:uiPriority="61" w:unhideWhenUsed="0"/>
+    <w:lsdException w:name="Light Grid Accent 4" w:semiHidden="0" w:uiPriority="62" w:unhideWhenUsed="0"/>
+    <w:lsdException w:name="Medium Shading 1 Accent 4" w:semiHidden="0" w:uiPriority="63" w:unhideWhenUsed="0"/>
+    <w:lsdException w:name="Medium Shading 2 Accent 4" w:semiHidden="0" w:uiPriority="64" w:unhideWhenUsed="0"/>
+    <w:lsdException w:name="Medium List 1 Accent 4" w:semiHidden="0" w:uiPriority="65" w:unhideWhenUsed="0"/>
+    <w:lsdException w:name="Medium List 2 Accent 4" w:semiHidden="0" w:uiPriority="66" w:unhideWhenUsed="0"/>
+    <w:lsdException w:name="Medium Grid 1 Accent 4" w:semiHidden="0" w:uiPriority="67" w:unhideWhenUsed="0"/>
+    <w:lsdException w:name="Medium Grid 2 Accent 4" w:semiHidden="0" w:uiPriority="68" w:unhideWhenUsed="0"/>
+    <w:lsdException w:name="Medium Grid 3 Accent 4" w:semiHidden="0" w:uiPriority="69" w:unhideWhenUsed="0"/>
+    <w:lsdException w:name="Dark List Accent 4" w:semiHidden="0" w:uiPriority="70" w:unhideWhenUsed="0"/>
+    <w:lsdException w:name="Colorful Shading Accent 4" w:semiHidden="0" w:uiPriority="71" w:unhideWhenUsed="0"/>
+    <w:lsdException w:name="Colorful List Accent 4" w:semiHidden="0" w:uiPriority="72" w:unhideWhenUsed="0"/>
+    <w:lsdException w:name="Colorful Grid Accent 4" w:semiHidden="0" w:uiPriority="73" w:unhideWhenUsed="0"/>
+    <w:lsdException w:name="Light Shading Accent 5" w:semiHidden="0" w:uiPriority="60" w:unhideWhenUsed="0"/>
+    <w:lsdException w:name="Light List Accent 5" w:semiHidden="0" w:uiPriority="61" w:unhideWhenUsed="0"/>
+    <w:lsdException w:name="Light Grid Accent 5" w:semiHidden="0" w:uiPriority="62" w:unhideWhenUsed="0"/>
+    <w:lsdException w:name="Medium Shading 1 Accent 5" w:semiHidden="0" w:uiPriority="63" w:unhideWhenUsed="0"/>
+    <w:lsdException w:name="Medium Shading 2 Accent 5" w:semiHidden="0" w:uiPriority="64" w:unhideWhenUsed="0"/>
+    <w:lsdException w:name="Medium List 1 Accent 5" w:semiHidden="0" w:uiPriority="65" w:unhideWhenUsed="0"/>
+    <w:lsdException w:name="Medium List 2 Accent 5" w:semiHidden="0" w:uiPriority="66" w:unhideWhenUsed="0"/>
+    <w:lsdException w:name="Medium Grid 1 Accent 5" w:semiHidden="0" w:uiPriority="67" w:unhideWhenUsed="0"/>
+    <w:lsdException w:name="Medium Grid 2 Accent 5" w:semiHidden="0" w:uiPriority="68" w:unhideWhenUsed="0"/>
+    <w:lsdException w:name="Medium Grid 3 Accent 5" w:semiHidden="0" w:uiPriority="69" w:unhideWhenUsed="0"/>
+    <w:lsdException w:name="Dark List Accent 5" w:semiHidden="0" w:uiPriority="70" w:unhideWhenUsed="0"/>
+    <w:lsdException w:name="Colorful Shading Accent 5" w:semiHidden="0" w:uiPriority="71" w:unhideWhenUsed="0"/>
+    <w:lsdException w:name="Colorful List Accent 5" w:semiHidden="0" w:uiPriority="72" w:unhideWhenUsed="0"/>
+    <w:lsdException w:name="Colorful Grid Accent 5" w:semiHidden="0" w:uiPriority="73" w:unhideWhenUsed="0"/>
+    <w:lsdException w:name="Light Shading Accent 6" w:semiHidden="0" w:uiPriority="60" w:unhideWhenUsed="0"/>
+    <w:lsdException w:name="Light List Accent 6" w:semiHidden="0" w:uiPriority="61" w:unhideWhenUsed="0"/>
+    <w:lsdException w:name="Light Grid Accent 6" w:semiHidden="0" w:uiPriority="62" w:unhideWhenUsed="0"/>
+    <w:lsdException w:name="Medium Shading 1 Accent 6" w:semiHidden="0" w:uiPriority="63" w:unhideWhenUsed="0"/>
+    <w:lsdException w:name="Medium Shading 2 Accent 6" w:semiHidden="0" w:uiPriority="64" w:unhideWhenUsed="0"/>
+    <w:lsdException w:name="Medium List 1 Accent 6" w:semiHidden="0" w:uiPriority="65" w:unhideWhenUsed="0"/>
+    <w:lsdException w:name="Medium List 2 Accent 6" w:semiHidden="0" w:uiPriority="66" w:unhideWhenUsed="0"/>
+    <w:lsdException w:name="Medium Grid 1 Accent 6" w:semiHidden="0" w:uiPriority="67" w:unhideWhenUsed="0"/>
+    <w:lsdException w:name="Medium Grid 2 Accent 6" w:semiHidden="0" w:uiPriority="68" w:unhideWhenUsed="0"/>
+    <w:lsdException w:name="Medium Grid 3 Accent 6" w:semiHidden="0" w:uiPriority="69" w:unhideWhenUsed="0"/>
+    <w:lsdException w:name="Dark List Accent 6" w:semiHidden="0" w:uiPriority="70" w:unhideWhenUsed="0"/>
+    <w:lsdException w:name="Colorful Shading Accent 6" w:semiHidden="0" w:uiPriority="71" w:unhideWhenUsed="0"/>
+    <w:lsdException w:name="Colorful List Accent 6" w:semiHidden="0" w:uiPriority="72" w:unhideWhenUsed="0"/>
+    <w:lsdException w:name="Colorful Grid Accent 6" w:semiHidden="0" w:uiPriority="73" w:unhideWhenUsed="0"/>
+    <w:lsdException w:name="Subtle Emphasis" w:semiHidden="0" w:uiPriority="19" w:unhideWhenUsed="0" w:qFormat="1"/>
+    <w:lsdException w:name="Intense Emphasis" w:semiHidden="0" w:uiPriority="21" w:unhideWhenUsed="0" w:qFormat="1"/>
+    <w:lsdException w:name="Subtle Reference" w:semiHidden="0" w:uiPriority="31" w:unhideWhenUsed="0" w:qFormat="1"/>
+    <w:lsdException w:name="Intense Reference" w:semiHidden="0" w:uiPriority="32" w:unhideWhenUsed="0" w:qFormat="1"/>
+    <w:lsdException w:name="Book Title" w:semiHidden="0" w:uiPriority="33" w:unhideWhenUsed="0" w:qFormat="1"/>
+    <w:lsdException w:name="Bibliography" w:uiPriority="37"/>
+    <w:lsdException w:name="TOC Heading" w:uiPriority="39" w:qFormat="1"/>
+  </w:latentStyles>
+  <w:style w:type="paragraph" w:default="1" w:styleId="Normal">
+    <w:name w:val="Normal"/>
+    <w:qFormat/>
+    <w:rPr>
+      <w:lang w:val="ro-RO"/>
+    </w:rPr>
+  </w:style>
+  <w:style w:type="paragraph" w:styleId="Heading1">
+    <w:name w:val="heading 1"/>
+    <w:basedOn w:val="Normal"/>
+    <w:next w:val="Normal"/>
+    <w:link w:val="Heading1Char"/>
+    <w:uiPriority w:val="9"/>
+    <w:qFormat/>
+    <w:rsid w:val="00C02864"/>
+    <w:pPr>
+      <w:keepNext/>
+      <w:keepLines/>
+      <w:numPr>
+        <w:numId w:val="3"/>
+      </w:numPr>
+      <w:spacing w:before="240" w:after="0"/>
+      <w:outlineLvl w:val="0"/>
+    </w:pPr>
+    <w:rPr>
+      <w:rFonts w:asciiTheme="majorHAnsi" w:eastAsiaTheme="majorEastAsia" w:hAnsiTheme="majorHAnsi" w:cstheme="majorBidi"/>
+      <w:color w:val="2F5496" w:themeColor="accent1" w:themeShade="BF"/>
+      <w:sz w:val="32"/>
+      <w:szCs w:val="32"/>
+    </w:rPr>
+  </w:style>
+  <w:style w:type="paragraph" w:styleId="Heading2">
+    <w:name w:val="heading 2"/>
+    <w:basedOn w:val="Normal"/>
+    <w:next w:val="Normal"/>
+    <w:link w:val="Heading2Char"/>
+    <w:uiPriority w:val="9"/>
+    <w:unhideWhenUsed/>
+    <w:qFormat/>
+    <w:rsid w:val="00FA4AF3"/>
+    <w:pPr>
+      <w:keepNext/>
+      <w:keepLines/>
+      <w:numPr>
+        <w:ilvl w:val="1"/>
+        <w:numId w:val="3"/>
+      </w:numPr>
+      <w:spacing w:before="40" w:after="0"/>
+      <w:outlineLvl w:val="1"/>
+    </w:pPr>
+    <w:rPr>
+      <w:rFonts w:asciiTheme="majorHAnsi" w:eastAsiaTheme="majorEastAsia" w:hAnsiTheme="majorHAnsi" w:cstheme="majorBidi"/>
+      <w:color w:val="2F5496" w:themeColor="accent1" w:themeShade="BF"/>
+      <w:sz w:val="26"/>
+      <w:szCs w:val="26"/>
+    </w:rPr>
+  </w:style>
+  <w:style w:type="paragraph" w:styleId="Heading3">
+    <w:name w:val="heading 3"/>
+    <w:basedOn w:val="Normal"/>
+    <w:next w:val="Normal"/>
+    <w:link w:val="Heading3Char"/>
+    <w:uiPriority w:val="9"/>
+    <w:semiHidden/>
+    <w:unhideWhenUsed/>
+    <w:qFormat/>
+    <w:rsid w:val="00BD50CB"/>
+    <w:pPr>
+      <w:keepNext/>
+      <w:keepLines/>
+      <w:numPr>
+        <w:ilvl w:val="2"/>
+        <w:numId w:val="3"/>
+      </w:numPr>
+      <w:spacing w:before="40" w:after="0"/>
+      <w:outlineLvl w:val="2"/>
+    </w:pPr>
+    <w:rPr>
+      <w:rFonts w:asciiTheme="majorHAnsi" w:eastAsiaTheme="majorEastAsia" w:hAnsiTheme="majorHAnsi" w:cstheme="majorBidi"/>
+      <w:color w:val="1F3763" w:themeColor="accent1" w:themeShade="7F"/>
+      <w:sz w:val="24"/>
+      <w:szCs w:val="24"/>
+    </w:rPr>
+  </w:style>
+  <w:style w:type="paragraph" w:styleId="Heading4">
+    <w:name w:val="heading 4"/>
+    <w:basedOn w:val="Normal"/>
+    <w:next w:val="Normal"/>
+    <w:link w:val="Heading4Char"/>
+    <w:uiPriority w:val="9"/>
+    <w:semiHidden/>
+    <w:unhideWhenUsed/>
+    <w:qFormat/>
+    <w:rsid w:val="00BD50CB"/>
+    <w:pPr>
+      <w:keepNext/>
+      <w:keepLines/>
+      <w:numPr>
+        <w:ilvl w:val="3"/>
+        <w:numId w:val="3"/>
+      </w:numPr>
+      <w:spacing w:before="40" w:after="0"/>
+      <w:outlineLvl w:val="3"/>
+    </w:pPr>
+    <w:rPr>
+      <w:rFonts w:asciiTheme="majorHAnsi" w:eastAsiaTheme="majorEastAsia" w:hAnsiTheme="majorHAnsi" w:cstheme="majorBidi"/>
+      <w:i/>
+      <w:iCs/>
+      <w:color w:val="2F5496" w:themeColor="accent1" w:themeShade="BF"/>
+    </w:rPr>
+  </w:style>
+  <w:style w:type="paragraph" w:styleId="Heading5">
+    <w:name w:val="heading 5"/>
+    <w:basedOn w:val="Normal"/>
+    <w:next w:val="Normal"/>
+    <w:link w:val="Heading5Char"/>
+    <w:uiPriority w:val="9"/>
+    <w:semiHidden/>
+    <w:unhideWhenUsed/>
+    <w:qFormat/>
+    <w:rsid w:val="00BD50CB"/>
+    <w:pPr>
+      <w:keepNext/>
+      <w:keepLines/>
+      <w:numPr>
+        <w:ilvl w:val="4"/>
+        <w:numId w:val="3"/>
+      </w:numPr>
+      <w:spacing w:before="40" w:after="0"/>
+      <w:outlineLvl w:val="4"/>
+    </w:pPr>
+    <w:rPr>
+      <w:rFonts w:asciiTheme="majorHAnsi" w:eastAsiaTheme="majorEastAsia" w:hAnsiTheme="majorHAnsi" w:cstheme="majorBidi"/>
+      <w:color w:val="2F5496" w:themeColor="accent1" w:themeShade="BF"/>
+    </w:rPr>
+  </w:style>
+  <w:style w:type="paragraph" w:styleId="Heading6">
+    <w:name w:val="heading 6"/>
+    <w:basedOn w:val="Normal"/>
+    <w:next w:val="Normal"/>
+    <w:link w:val="Heading6Char"/>
+    <w:uiPriority w:val="9"/>
+    <w:semiHidden/>
+    <w:unhideWhenUsed/>
+    <w:qFormat/>
+    <w:rsid w:val="00BD50CB"/>
+    <w:pPr>
+      <w:keepNext/>
+      <w:keepLines/>
+      <w:numPr>
+        <w:ilvl w:val="5"/>
+        <w:numId w:val="3"/>
+      </w:numPr>
+      <w:spacing w:before="40" w:after="0"/>
+      <w:outlineLvl w:val="5"/>
+    </w:pPr>
+    <w:rPr>
+      <w:rFonts w:asciiTheme="majorHAnsi" w:eastAsiaTheme="majorEastAsia" w:hAnsiTheme="majorHAnsi" w:cstheme="majorBidi"/>
+      <w:color w:val="1F3763" w:themeColor="accent1" w:themeShade="7F"/>
+    </w:rPr>
+  </w:style>
+  <w:style w:type="paragraph" w:styleId="Heading7">
+    <w:name w:val="heading 7"/>
+    <w:basedOn w:val="Normal"/>
+    <w:next w:val="Normal"/>
+    <w:link w:val="Heading7Char"/>
+    <w:uiPriority w:val="9"/>
+    <w:semiHidden/>
+    <w:unhideWhenUsed/>
+    <w:qFormat/>
+    <w:rsid w:val="00BD50CB"/>
+    <w:pPr>
+      <w:keepNext/>
+      <w:keepLines/>
+      <w:numPr>
+        <w:ilvl w:val="6"/>
+        <w:numId w:val="3"/>
+      </w:numPr>
+      <w:spacing w:before="40" w:after="0"/>
+      <w:outlineLvl w:val="6"/>
+    </w:pPr>
+    <w:rPr>
+      <w:rFonts w:asciiTheme="majorHAnsi" w:eastAsiaTheme="majorEastAsia" w:hAnsiTheme="majorHAnsi" w:cstheme="majorBidi"/>
+      <w:i/>
+      <w:iCs/>
+      <w:color w:val="1F3763" w:themeColor="accent1" w:themeShade="7F"/>
+    </w:rPr>
+  </w:style>
+  <w:style w:type="paragraph" w:styleId="Heading8">
+    <w:name w:val="heading 8"/>
+    <w:basedOn w:val="Normal"/>
+    <w:next w:val="Normal"/>
+    <w:link w:val="Heading8Char"/>
+    <w:uiPriority w:val="9"/>
+    <w:semiHidden/>
+    <w:unhideWhenUsed/>
+    <w:qFormat/>
+    <w:rsid w:val="00BD50CB"/>
+    <w:pPr>
+      <w:keepNext/>
+      <w:keepLines/>
+      <w:numPr>
+        <w:ilvl w:val="7"/>
+        <w:numId w:val="3"/>
+      </w:numPr>
+      <w:spacing w:before="40" w:after="0"/>
+      <w:outlineLvl w:val="7"/>
+    </w:pPr>
+    <w:rPr>
+      <w:rFonts w:asciiTheme="majorHAnsi" w:eastAsiaTheme="majorEastAsia" w:hAnsiTheme="majorHAnsi" w:cstheme="majorBidi"/>
+      <w:color w:val="272727" w:themeColor="text1" w:themeTint="D8"/>
+      <w:sz w:val="21"/>
+      <w:szCs w:val="21"/>
+    </w:rPr>
+  </w:style>
+  <w:style w:type="paragraph" w:styleId="Heading9">
+    <w:name w:val="heading 9"/>
+    <w:basedOn w:val="Normal"/>
+    <w:next w:val="Normal"/>
+    <w:link w:val="Heading9Char"/>
+    <w:uiPriority w:val="9"/>
+    <w:semiHidden/>
+    <w:unhideWhenUsed/>
+    <w:qFormat/>
+    <w:rsid w:val="00BD50CB"/>
+    <w:pPr>
+      <w:keepNext/>
+      <w:keepLines/>
+      <w:numPr>
+        <w:ilvl w:val="8"/>
+        <w:numId w:val="3"/>
+      </w:numPr>
+      <w:spacing w:before="40" w:after="0"/>
+      <w:outlineLvl w:val="8"/>
+    </w:pPr>
+    <w:rPr>
+      <w:rFonts w:asciiTheme="majorHAnsi" w:eastAsiaTheme="majorEastAsia" w:hAnsiTheme="majorHAnsi" w:cstheme="majorBidi"/>
+      <w:i/>
+      <w:iCs/>
+      <w:color w:val="272727" w:themeColor="text1" w:themeTint="D8"/>
+      <w:sz w:val="21"/>
+      <w:szCs w:val="21"/>
+    </w:rPr>
+  </w:style>
+  <w:style w:type="character" w:default="1" w:styleId="DefaultParagraphFont">
+    <w:name w:val="Default Paragraph Font"/>
+    <w:uiPriority w:val="1"/>
+    <w:semiHidden/>
+    <w:unhideWhenUsed/>
+  </w:style>
+  <w:style w:type="table" w:default="1" w:styleId="TableNormal">
+    <w:name w:val="Normal Table"/>
+    <w:uiPriority w:val="99"/>
+    <w:semiHidden/>
+    <w:unhideWhenUsed/>
+    <w:tblPr>
+      <w:tblInd w:w="0" w:type="dxa"/>
+      <w:tblCellMar>
+        <w:top w:w="0" w:type="dxa"/>
+        <w:left w:w="108" w:type="dxa"/>
+        <w:bottom w:w="0" w:type="dxa"/>
+        <w:right w:w="108" w:type="dxa"/>
+      </w:tblCellMar>
+    </w:tblPr>
+  </w:style>
+  <w:style w:type="numbering" w:default="1" w:styleId="NoList">
+    <w:name w:val="No List"/>
+    <w:uiPriority w:val="99"/>
+    <w:semiHidden/>
+    <w:unhideWhenUsed/>
+  </w:style>
+  <w:style w:type="character" w:customStyle="1" w:styleId="Heading1Char">
+    <w:name w:val="Heading 1 Char"/>
+    <w:basedOn w:val="DefaultParagraphFont"/>
+    <w:link w:val="Heading1"/>
+    <w:uiPriority w:val="9"/>
+    <w:rsid w:val="00C02864"/>
+    <w:rPr>
+      <w:rFonts w:asciiTheme="majorHAnsi" w:eastAsiaTheme="majorEastAsia" w:hAnsiTheme="majorHAnsi" w:cstheme="majorBidi"/>
+      <w:color w:val="2F5496" w:themeColor="accent1" w:themeShade="BF"/>
+      <w:sz w:val="32"/>
+      <w:szCs w:val="32"/>
+    </w:rPr>
+  </w:style>
+  <w:style w:type="character" w:customStyle="1" w:styleId="Heading2Char">
+    <w:name w:val="Heading 2 Char"/>
+    <w:basedOn w:val="DefaultParagraphFont"/>
+    <w:link w:val="Heading2"/>
+    <w:uiPriority w:val="9"/>
+    <w:rsid w:val="00FA4AF3"/>
+    <w:rPr>
+      <w:rFonts w:asciiTheme="majorHAnsi" w:eastAsiaTheme="majorEastAsia" w:hAnsiTheme="majorHAnsi" w:cstheme="majorBidi"/>
+      <w:color w:val="2F5496" w:themeColor="accent1" w:themeShade="BF"/>
+      <w:sz w:val="26"/>
+      <w:szCs w:val="26"/>
+    </w:rPr>
+  </w:style>
+  <w:style w:type="character" w:customStyle="1" w:styleId="Heading3Char">
+    <w:name w:val="Heading 3 Char"/>
+    <w:basedOn w:val="DefaultParagraphFont"/>
+    <w:link w:val="Heading3"/>
+    <w:uiPriority w:val="9"/>
+    <w:semiHidden/>
+    <w:rsid w:val="00BD50CB"/>
+    <w:rPr>
+      <w:rFonts w:asciiTheme="majorHAnsi" w:eastAsiaTheme="majorEastAsia" w:hAnsiTheme="majorHAnsi" w:cstheme="majorBidi"/>
+      <w:color w:val="1F3763" w:themeColor="accent1" w:themeShade="7F"/>
+      <w:sz w:val="24"/>
+      <w:szCs w:val="24"/>
+    </w:rPr>
+  </w:style>
+  <w:style w:type="character" w:customStyle="1" w:styleId="Heading4Char">
+    <w:name w:val="Heading 4 Char"/>
+    <w:basedOn w:val="DefaultParagraphFont"/>
+    <w:link w:val="Heading4"/>
+    <w:uiPriority w:val="9"/>
+    <w:semiHidden/>
+    <w:rsid w:val="00BD50CB"/>
+    <w:rPr>
+      <w:rFonts w:asciiTheme="majorHAnsi" w:eastAsiaTheme="majorEastAsia" w:hAnsiTheme="majorHAnsi" w:cstheme="majorBidi"/>
+      <w:i/>
+      <w:iCs/>
+      <w:color w:val="2F5496" w:themeColor="accent1" w:themeShade="BF"/>
+    </w:rPr>
+  </w:style>
+  <w:style w:type="character" w:customStyle="1" w:styleId="Heading5Char">
+    <w:name w:val="Heading 5 Char"/>
+    <w:basedOn w:val="DefaultParagraphFont"/>
+    <w:link w:val="Heading5"/>
+    <w:uiPriority w:val="9"/>
+    <w:semiHidden/>
+    <w:rsid w:val="00BD50CB"/>
+    <w:rPr>
+      <w:rFonts w:asciiTheme="majorHAnsi" w:eastAsiaTheme="majorEastAsia" w:hAnsiTheme="majorHAnsi" w:cstheme="majorBidi"/>
+      <w:color w:val="2F5496" w:themeColor="accent1" w:themeShade="BF"/>
+    </w:rPr>
+  </w:style>
+  <w:style w:type="character" w:customStyle="1" w:styleId="Heading6Char">
+    <w:name w:val="Heading 6 Char"/>
+    <w:basedOn w:val="DefaultParagraphFont"/>
+    <w:link w:val="Heading6"/>
+    <w:uiPriority w:val="9"/>
+    <w:semiHidden/>
+    <w:rsid w:val="00BD50CB"/>
+    <w:rPr>
+      <w:rFonts w:asciiTheme="majorHAnsi" w:eastAsiaTheme="majorEastAsia" w:hAnsiTheme="majorHAnsi" w:cstheme="majorBidi"/>
+      <w:color w:val="1F3763" w:themeColor="accent1" w:themeShade="7F"/>
+    </w:rPr>
+  </w:style>
+  <w:style w:type="character" w:customStyle="1" w:styleId="Heading7Char">
+    <w:name w:val="Heading 7 Char"/>
+    <w:basedOn w:val="DefaultParagraphFont"/>
+    <w:link w:val="Heading7"/>
+    <w:uiPriority w:val="9"/>
+    <w:semiHidden/>
+    <w:rsid w:val="00BD50CB"/>
+    <w:rPr>
+      <w:rFonts w:asciiTheme="majorHAnsi" w:eastAsiaTheme="majorEastAsia" w:hAnsiTheme="majorHAnsi" w:cstheme="majorBidi"/>
+      <w:i/>
+      <w:iCs/>
+      <w:color w:val="1F3763" w:themeColor="accent1" w:themeShade="7F"/>
+    </w:rPr>
+  </w:style>
+  <w:style w:type="character" w:customStyle="1" w:styleId="Heading8Char">
+    <w:name w:val="Heading 8 Char"/>
+    <w:basedOn w:val="DefaultParagraphFont"/>
+    <w:link w:val="Heading8"/>
+    <w:uiPriority w:val="9"/>
+    <w:semiHidden/>
+    <w:rsid w:val="00BD50CB"/>
+    <w:rPr>
+      <w:rFonts w:asciiTheme="majorHAnsi" w:eastAsiaTheme="majorEastAsia" w:hAnsiTheme="majorHAnsi" w:cstheme="majorBidi"/>
+      <w:color w:val="272727" w:themeColor="text1" w:themeTint="D8"/>
+      <w:sz w:val="21"/>
+      <w:szCs w:val="21"/>
+    </w:rPr>
+  </w:style>
+  <w:style w:type="character" w:customStyle="1" w:styleId="Heading9Char">
+    <w:name w:val="Heading 9 Char"/>
+    <w:basedOn w:val="DefaultParagraphFont"/>
+    <w:link w:val="Heading9"/>
+    <w:uiPriority w:val="9"/>
+    <w:semiHidden/>
+    <w:rsid w:val="00BD50CB"/>
+    <w:rPr>
+      <w:rFonts w:asciiTheme="majorHAnsi" w:eastAsiaTheme="majorEastAsia" w:hAnsiTheme="majorHAnsi" w:cstheme="majorBidi"/>
+      <w:i/>
+      <w:iCs/>
+      <w:color w:val="272727" w:themeColor="text1" w:themeTint="D8"/>
+      <w:sz w:val="21"/>
+      <w:szCs w:val="21"/>
+    </w:rPr>
+  </w:style>
+  <w:style w:type="paragraph" w:styleId="TOCHeading">
+    <w:name w:val="TOC Heading"/>
+    <w:basedOn w:val="Heading1"/>
+    <w:next w:val="Normal"/>
+    <w:uiPriority w:val="39"/>
+    <w:unhideWhenUsed/>
+    <w:qFormat/>
+    <w:rsid w:val="00C4341F"/>
+    <w:pPr>
+      <w:numPr>
+        <w:numId w:val="0"/>
+      </w:numPr>
+      <w:outlineLvl w:val="9"/>
+    </w:pPr>
+  </w:style>
+  <w:style w:type="paragraph" w:styleId="TOC1">
+    <w:name w:val="toc 1"/>
+    <w:basedOn w:val="Normal"/>
+    <w:next w:val="Normal"/>
+    <w:autoRedefine/>
+    <w:uiPriority w:val="39"/>
+    <w:unhideWhenUsed/>
+    <w:rsid w:val="00C4341F"/>
+    <w:pPr>
+      <w:spacing w:after="100"/>
+    </w:pPr>
+  </w:style>
+  <w:style w:type="paragraph" w:styleId="TOC2">
+    <w:name w:val="toc 2"/>
+    <w:basedOn w:val="Normal"/>
+    <w:next w:val="Normal"/>
+    <w:autoRedefine/>
+    <w:uiPriority w:val="39"/>
+    <w:unhideWhenUsed/>
+    <w:rsid w:val="00C4341F"/>
+    <w:pPr>
+      <w:spacing w:after="100"/>
+      <w:ind w:left="220"/>
+    </w:pPr>
+  </w:style>
+  <w:style w:type="character" w:styleId="Hyperlink">
+    <w:name w:val="Hyperlink"/>
+    <w:basedOn w:val="DefaultParagraphFont"/>
+    <w:uiPriority w:val="99"/>
+    <w:unhideWhenUsed/>
+    <w:rsid w:val="00C4341F"/>
+    <w:rPr>
+      <w:color w:val="0563C1" w:themeColor="hyperlink"/>
+      <w:u w:val="single"/>
+    </w:rPr>
+  </w:style>
+  <w:style w:type="paragraph" w:styleId="NoSpacing">
+    <w:name w:val="No Spacing"/>
+    <w:link w:val="NoSpacingChar"/>
+    <w:uiPriority w:val="1"/>
+    <w:qFormat/>
+    <w:rsid w:val="00C4341F"/>
+    <w:pPr>
+      <w:spacing w:after="0" w:line="240" w:lineRule="auto"/>
+    </w:pPr>
+    <w:rPr>
+      <w:rFonts w:eastAsiaTheme="minorEastAsia"/>
+    </w:rPr>
+  </w:style>
+  <w:style w:type="character" w:customStyle="1" w:styleId="NoSpacingChar">
+    <w:name w:val="No Spacing Char"/>
+    <w:basedOn w:val="DefaultParagraphFont"/>
+    <w:link w:val="NoSpacing"/>
+    <w:uiPriority w:val="1"/>
+    <w:rsid w:val="00C4341F"/>
+    <w:rPr>
+      <w:rFonts w:eastAsiaTheme="minorEastAsia"/>
+    </w:rPr>
+  </w:style>
+  <w:style w:type="paragraph" w:styleId="BalloonText">
+    <w:name w:val="Balloon Text"/>
+    <w:basedOn w:val="Normal"/>
+    <w:link w:val="BalloonTextChar"/>
+    <w:uiPriority w:val="99"/>
+    <w:semiHidden/>
+    <w:unhideWhenUsed/>
+    <w:rsid w:val="00B643DB"/>
+    <w:pPr>
+      <w:spacing w:after="0" w:line="240" w:lineRule="auto"/>
+    </w:pPr>
+    <w:rPr>
+      <w:rFonts w:ascii="Tahoma" w:hAnsi="Tahoma" w:cs="Tahoma"/>
+      <w:sz w:val="16"/>
+      <w:szCs w:val="16"/>
+    </w:rPr>
+  </w:style>
+  <w:style w:type="character" w:customStyle="1" w:styleId="BalloonTextChar">
+    <w:name w:val="Balloon Text Char"/>
+    <w:basedOn w:val="DefaultParagraphFont"/>
+    <w:link w:val="BalloonText"/>
+    <w:uiPriority w:val="99"/>
+    <w:semiHidden/>
+    <w:rsid w:val="00B643DB"/>
+    <w:rPr>
+      <w:rFonts w:ascii="Tahoma" w:hAnsi="Tahoma" w:cs="Tahoma"/>
+      <w:sz w:val="16"/>
+      <w:szCs w:val="16"/>
+    </w:rPr>
+  </w:style>
+  <w:style w:type="paragraph" w:styleId="ListParagraph">
+    <w:name w:val="List Paragraph"/>
+    <w:basedOn w:val="Normal"/>
+    <w:uiPriority w:val="34"/>
+    <w:qFormat/>
+    <w:rsid w:val="004C7328"/>
+    <w:pPr>
+      <w:ind w:left="720"/>
+      <w:contextualSpacing/>
+    </w:pPr>
+  </w:style>
+</w:styles>
+</file>
+
+<file path=word/stylesWithEffects.xml><?xml version="1.0" encoding="utf-8"?>
+<w:styles xmlns:wpc="http://schemas.microsoft.com/office/word/2010/wordprocessingCanvas" xmlns:mc="http://schemas.openxmlformats.org/markup-compatibility/2006" xmlns:o="urn:schemas-microsoft-com:office:office" xmlns:r="http://schemas.openxmlformats.org/officeDocument/2006/relationships" xmlns:m="http://schemas.openxmlformats.org/officeDocument/2006/math" xmlns:v="urn:schemas-microsoft-com:vml" xmlns:wp14="http://schemas.microsoft.com/office/word/2010/wordprocessingDrawing" xmlns:wp="http://schemas.openxmlformats.org/drawingml/2006/wordprocessingDrawing" xmlns:w10="urn:schemas-microsoft-com:office:word" xmlns:w="http://schemas.openxmlformats.org/wordprocessingml/2006/main" xmlns:w14="http://schemas.microsoft.com/office/word/2010/wordml" xmlns:wpg="http://schemas.microsoft.com/office/word/2010/wordprocessingGroup" xmlns:wpi="http://schemas.microsoft.com/office/word/2010/wordprocessingInk" xmlns:wne="http://schemas.microsoft.com/office/word/2006/wordml" xmlns:wps="http://schemas.microsoft.com/office/word/2010/wordprocessingShape" mc:Ignorable="w14 wp14">
+  <w:docDefaults>
+    <w:rPrDefault>
+      <w:rPr>
+        <w:rFonts w:asciiTheme="minorHAnsi" w:eastAsiaTheme="minorHAnsi" w:hAnsiTheme="minorHAnsi" w:cstheme="minorBidi"/>
+        <w:sz w:val="22"/>
+        <w:szCs w:val="22"/>
+        <w:lang w:val="en-US" w:eastAsia="en-US" w:bidi="ar-SA"/>
+      </w:rPr>
+    </w:rPrDefault>
+    <w:pPrDefault>
+      <w:pPr>
+        <w:spacing w:after="160" w:line="259" w:lineRule="auto"/>
+      </w:pPr>
+    </w:pPrDefault>
+  </w:docDefaults>
+  <w:latentStyles w:defLockedState="0" w:defUIPriority="99" w:defSemiHidden="1" w:defUnhideWhenUsed="1" w:defQFormat="0" w:count="267">
+    <w:lsdException w:name="Normal" w:semiHidden="0" w:uiPriority="0" w:unhideWhenUsed="0" w:qFormat="1"/>
+    <w:lsdException w:name="heading 1" w:semiHidden="0" w:uiPriority="9" w:unhideWhenUsed="0" w:qFormat="1"/>
+    <w:lsdException w:name="heading 2" w:uiPriority="9" w:qFormat="1"/>
+    <w:lsdException w:name="heading 3" w:uiPriority="9" w:qFormat="1"/>
+    <w:lsdException w:name="heading 4" w:uiPriority="9" w:qFormat="1"/>
+    <w:lsdException w:name="heading 5" w:uiPriority="9" w:qFormat="1"/>
+    <w:lsdException w:name="heading 6" w:uiPriority="9" w:qFormat="1"/>
+    <w:lsdException w:name="heading 7" w:uiPriority="9" w:qFormat="1"/>
+    <w:lsdException w:name="heading 8" w:uiPriority="9" w:qFormat="1"/>
+    <w:lsdException w:name="heading 9" w:uiPriority="9" w:qFormat="1"/>
+    <w:lsdException w:name="toc 1" w:uiPriority="39"/>
+    <w:lsdException w:name="toc 2" w:uiPriority="39"/>
+    <w:lsdException w:name="toc 3" w:uiPriority="39"/>
+    <w:lsdException w:name="toc 4" w:uiPriority="39"/>
+    <w:lsdException w:name="toc 5" w:uiPriority="39"/>
+    <w:lsdException w:name="toc 6" w:uiPriority="39"/>
+    <w:lsdException w:name="toc 7" w:uiPriority="39"/>
+    <w:lsdException w:name="toc 8" w:uiPriority="39"/>
+    <w:lsdException w:name="toc 9" w:uiPriority="39"/>
+    <w:lsdException w:name="caption" w:uiPriority="35" w:qFormat="1"/>
+    <w:lsdException w:name="Title" w:semiHidden="0" w:uiPriority="10" w:unhideWhenUsed="0" w:qFormat="1"/>
+    <w:lsdException w:name="Default Paragraph Font" w:uiPriority="1"/>
+    <w:lsdException w:name="Subtitle" w:semiHidden="0" w:uiPriority="11" w:unhideWhenUsed="0" w:qFormat="1"/>
+    <w:lsdException w:name="Strong" w:semiHidden="0" w:uiPriority="22" w:unhideWhenUsed="0" w:qFormat="1"/>
+    <w:lsdException w:name="Emphasis" w:semiHidden="0" w:uiPriority="20" w:unhideWhenUsed="0" w:qFormat="1"/>
+    <w:lsdException w:name="Table Grid" w:uiPriority="39"/>
+    <w:lsdException w:name="Placeholder Text" w:unhideWhenUsed="0"/>
+    <w:lsdException w:name="No Spacing" w:semiHidden="0" w:uiPriority="1" w:unhideWhenUsed="0" w:qFormat="1"/>
+    <w:lsdException w:name="Light Shading" w:semiHidden="0" w:uiPriority="60" w:unhideWhenUsed="0"/>
+    <w:lsdException w:name="Light List" w:semiHidden="0" w:uiPriority="61" w:unhideWhenUsed="0"/>
+    <w:lsdException w:name="Light Grid" w:semiHidden="0" w:uiPriority="62" w:unhideWhenUsed="0"/>
+    <w:lsdException w:name="Medium Shading 1" w:semiHidden="0" w:uiPriority="63" w:unhideWhenUsed="0"/>
+    <w:lsdException w:name="Medium Shading 2" w:semiHidden="0" w:uiPriority="64" w:unhideWhenUsed="0"/>
+    <w:lsdException w:name="Medium List 1" w:semiHidden="0" w:uiPriority="65" w:unhideWhenUsed="0"/>
+    <w:lsdException w:name="Medium List 2" w:semiHidden="0" w:uiPriority="66" w:unhideWhenUsed="0"/>
+    <w:lsdException w:name="Medium Grid 1" w:semiHidden="0" w:uiPriority="67" w:unhideWhenUsed="0"/>
+    <w:lsdException w:name="Medium Grid 2" w:semiHidden="0" w:uiPriority="68" w:unhideWhenUsed="0"/>
+    <w:lsdException w:name="Medium Grid 3" w:semiHidden="0" w:uiPriority="69" w:unhideWhenUsed="0"/>
+    <w:lsdException w:name="Dark List" w:semiHidden="0" w:uiPriority="70" w:unhideWhenUsed="0"/>
+    <w:lsdException w:name="Colorful Shading" w:semiHidden="0" w:uiPriority="71" w:unhideWhenUsed="0"/>
+    <w:lsdException w:name="Colorful List" w:semiHidden="0" w:uiPriority="72" w:unhideWhenUsed="0"/>
+    <w:lsdException w:name="Colorful Grid" w:semiHidden="0" w:uiPriority="73" w:unhideWhenUsed="0"/>
+    <w:lsdException w:name="Light Shading Accent 1" w:semiHidden="0" w:uiPriority="60" w:unhideWhenUsed="0"/>
+    <w:lsdException w:name="Light List Accent 1" w:semiHidden="0" w:uiPriority="61" w:unhideWhenUsed="0"/>
+    <w:lsdException w:name="Light Grid Accent 1" w:semiHidden="0" w:uiPriority="62" w:unhideWhenUsed="0"/>
+    <w:lsdException w:name="Medium Shading 1 Accent 1" w:semiHidden="0" w:uiPriority="63" w:unhideWhenUsed="0"/>
+    <w:lsdException w:name="Medium Shading 2 Accent 1" w:semiHidden="0" w:uiPriority="64" w:unhideWhenUsed="0"/>
+    <w:lsdException w:name="Medium List 1 Accent 1" w:semiHidden="0" w:uiPriority="65" w:unhideWhenUsed="0"/>
+    <w:lsdException w:name="Revision" w:unhideWhenUsed="0"/>
+    <w:lsdException w:name="List Paragraph" w:semiHidden="0" w:uiPriority="34" w:unhideWhenUsed="0" w:qFormat="1"/>
+    <w:lsdException w:name="Quote" w:semiHidden="0" w:uiPriority="29" w:unhideWhenUsed="0" w:qFormat="1"/>
+    <w:lsdException w:name="Intense Quote" w:semiHidden="0" w:uiPriority="30" w:unhideWhenUsed="0" w:qFormat="1"/>
+    <w:lsdException w:name="Medium List 2 Accent 1" w:semiHidden="0" w:uiPriority="66" w:unhideWhenUsed="0"/>
+    <w:lsdException w:name="Medium Grid 1 Accent 1" w:semiHidden="0" w:uiPriority="67" w:unhideWhenUsed="0"/>
+    <w:lsdException w:name="Medium Grid 2 Accent 1" w:semiHidden="0" w:uiPriority="68" w:unhideWhenUsed="0"/>
+    <w:lsdException w:name="Medium Grid 3 Accent 1" w:semiHidden="0" w:uiPriority="69" w:unhideWhenUsed="0"/>
+    <w:lsdException w:name="Dark List Accent 1" w:semiHidden="0" w:uiPriority="70" w:unhideWhenUsed="0"/>
+    <w:lsdException w:name="Colorful Shading Accent 1" w:semiHidden="0" w:uiPriority="71" w:unhideWhenUsed="0"/>
+    <w:lsdException w:name="Colorful List Accent 1" w:semiHidden="0" w:uiPriority="72" w:unhideWhenUsed="0"/>
+    <w:lsdException w:name="Colorful Grid Accent 1" w:semiHidden="0" w:uiPriority="73" w:unhideWhenUsed="0"/>
+    <w:lsdException w:name="Light Shading Accent 2" w:semiHidden="0" w:uiPriority="60" w:unhideWhenUsed="0"/>
+    <w:lsdException w:name="Light List Accent 2" w:semiHidden="0" w:uiPriority="61" w:unhideWhenUsed="0"/>
+    <w:lsdException w:name="Light Grid Accent 2" w:semiHidden="0" w:uiPriority="62" w:unhideWhenUsed="0"/>
+    <w:lsdException w:name="Medium Shading 1 Accent 2" w:semiHidden="0" w:uiPriority="63" w:unhideWhenUsed="0"/>
+    <w:lsdException w:name="Medium Shading 2 Accent 2" w:semiHidden="0" w:uiPriority="64" w:unhideWhenUsed="0"/>
+    <w:lsdException w:name="Medium List 1 Accent 2" w:semiHidden="0" w:uiPriority="65" w:unhideWhenUsed="0"/>
+    <w:lsdException w:name="Medium List 2 Accent 2" w:semiHidden="0" w:uiPriority="66" w:unhideWhenUsed="0"/>
+    <w:lsdException w:name="Medium Grid 1 Accent 2" w:semiHidden="0" w:uiPriority="67" w:unhideWhenUsed="0"/>
+    <w:lsdException w:name="Medium Grid 2 Accent 2" w:semiHidden="0" w:uiPriority="68" w:unhideWhenUsed="0"/>
+    <w:lsdException w:name="Medium Grid 3 Accent 2" w:semiHidden="0" w:uiPriority="69" w:unhideWhenUsed="0"/>
+    <w:lsdException w:name="Dark List Accent 2" w:semiHidden="0" w:uiPriority="70" w:unhideWhenUsed="0"/>
+    <w:lsdException w:name="Colorful Shading Accent 2" w:semiHidden="0" w:uiPriority="71" w:unhideWhenUsed="0"/>
+    <w:lsdException w:name="Colorful List Accent 2" w:semiHidden="0" w:uiPriority="72" w:unhideWhenUsed="0"/>
+    <w:lsdException w:name="Colorful Grid Accent 2" w:semiHidden="0" w:uiPriority="73" w:unhideWhenUsed="0"/>
+    <w:lsdException w:name="Light Shading Accent 3" w:semiHidden="0" w:uiPriority="60" w:unhideWhenUsed="0"/>
+    <w:lsdException w:name="Light List Accent 3" w:semiHidden="0" w:uiPriority="61" w:unhideWhenUsed="0"/>
+    <w:lsdException w:name="Light Grid Accent 3" w:semiHidden="0" w:uiPriority="62" w:unhideWhenUsed="0"/>
+    <w:lsdException w:name="Medium Shading 1 Accent 3" w:semiHidden="0" w:uiPriority="63" w:unhideWhenUsed="0"/>
+    <w:lsdException w:name="Medium Shading 2 Accent 3" w:semiHidden="0" w:uiPriority="64" w:unhideWhenUsed="0"/>
+    <w:lsdException w:name="Medium List 1 Accent 3" w:semiHidden="0" w:uiPriority="65" w:unhideWhenUsed="0"/>
+    <w:lsdException w:name="Medium List 2 Accent 3" w:semiHidden="0" w:uiPriority="66" w:unhideWhenUsed="0"/>
+    <w:lsdException w:name="Medium Grid 1 Accent 3" w:semiHidden="0" w:uiPriority="67" w:unhideWhenUsed="0"/>
+    <w:lsdException w:name="Medium Grid 2 Accent 3" w:semiHidden="0" w:uiPriority="68" w:unhideWhenUsed="0"/>
+    <w:lsdException w:name="Medium Grid 3 Accent 3" w:semiHidden="0" w:uiPriority="69" w:unhideWhenUsed="0"/>
+    <w:lsdException w:name="Dark List Accent 3" w:semiHidden="0" w:uiPriority="70" w:unhideWhenUsed="0"/>
+    <w:lsdException w:name="Colorful Shading Accent 3" w:semiHidden="0" w:uiPriority="71" w:unhideWhenUsed="0"/>
+    <w:lsdException w:name="Colorful List Accent 3" w:semiHidden="0" w:uiPriority="72" w:unhideWhenUsed="0"/>
+    <w:lsdException w:name="Colorful Grid Accent 3" w:semiHidden="0" w:uiPriority="73" w:unhideWhenUsed="0"/>
+    <w:lsdException w:name="Light Shading Accent 4" w:semiHidden="0" w:uiPriority="60" w:unhideWhenUsed="0"/>
+    <w:lsdException w:name="Light List Accent 4" w:semiHidden="0" w:uiPriority="61" w:unhideWhenUsed="0"/>
+    <w:lsdException w:name="Light Grid Accent 4" w:semiHidden="0" w:uiPriority="62" w:unhideWhenUsed="0"/>
+    <w:lsdException w:name="Medium Shading 1 Accent 4" w:semiHidden="0" w:uiPriority="63" w:unhideWhenUsed="0"/>
+    <w:lsdException w:name="Medium Shading 2 Accent 4" w:semiHidden="0" w:uiPriority="64" w:unhideWhenUsed="0"/>
+    <w:lsdException w:name="Medium List 1 Accent 4" w:semiHidden="0" w:uiPriority="65" w:unhideWhenUsed="0"/>
+    <w:lsdException w:name="Medium List 2 Accent 4" w:semiHidden="0" w:uiPriority="66" w:unhideWhenUsed="0"/>
+    <w:lsdException w:name="Medium Grid 1 Accent 4" w:semiHidden="0" w:uiPriority="67" w:unhideWhenUsed="0"/>
+    <w:lsdException w:name="Medium Grid 2 Accent 4" w:semiHidden="0" w:uiPriority="68" w:unhideWhenUsed="0"/>
+    <w:lsdException w:name="Medium Grid 3 Accent 4" w:semiHidden="0" w:uiPriority="69" w:unhideWhenUsed="0"/>
+    <w:lsdException w:name="Dark List Accent 4" w:semiHidden="0" w:uiPriority="70" w:unhideWhenUsed="0"/>
+    <w:lsdException w:name="Colorful Shading Accent 4" w:semiHidden="0" w:uiPriority="71" w:unhideWhenUsed="0"/>
+    <w:lsdException w:name="Colorful List Accent 4" w:semiHidden="0" w:uiPriority="72" w:unhideWhenUsed="0"/>
+    <w:lsdException w:name="Colorful Grid Accent 4" w:semiHidden="0" w:uiPriority="73" w:unhideWhenUsed="0"/>
+    <w:lsdException w:name="Light Shading Accent 5" w:semiHidden="0" w:uiPriority="60" w:unhideWhenUsed="0"/>
+    <w:lsdException w:name="Light List Accent 5" w:semiHidden="0" w:uiPriority="61" w:unhideWhenUsed="0"/>
+    <w:lsdException w:name="Light Grid Accent 5" w:semiHidden="0" w:uiPriority="62" w:unhideWhenUsed="0"/>
+    <w:lsdException w:name="Medium Shading 1 Accent 5" w:semiHidden="0" w:uiPriority="63" w:unhideWhenUsed="0"/>
+    <w:lsdException w:name="Medium Shading 2 Accent 5" w:semiHidden="0" w:uiPriority="64" w:unhideWhenUsed="0"/>
+    <w:lsdException w:name="Medium List 1 Accent 5" w:semiHidden="0" w:uiPriority="65" w:unhideWhenUsed="0"/>
+    <w:lsdException w:name="Medium List 2 Accent 5" w:semiHidden="0" w:uiPriority="66" w:unhideWhenUsed="0"/>
+    <w:lsdException w:name="Medium Grid 1 Accent 5" w:semiHidden="0" w:uiPriority="67" w:unhideWhenUsed="0"/>
+    <w:lsdException w:name="Medium Grid 2 Accent 5" w:semiHidden="0" w:uiPriority="68" w:unhideWhenUsed="0"/>
+    <w:lsdException w:name="Medium Grid 3 Accent 5" w:semiHidden="0" w:uiPriority="69" w:unhideWhenUsed="0"/>
+    <w:lsdException w:name="Dark List Accent 5" w:semiHidden="0" w:uiPriority="70" w:unhideWhenUsed="0"/>
+    <w:lsdException w:name="Colorful Shading Accent 5" w:semiHidden="0" w:uiPriority="71" w:unhideWhenUsed="0"/>
+    <w:lsdException w:name="Colorful List Accent 5" w:semiHidden="0" w:uiPriority="72" w:unhideWhenUsed="0"/>
+    <w:lsdException w:name="Colorful Grid Accent 5" w:semiHidden="0" w:uiPriority="73" w:unhideWhenUsed="0"/>
+    <w:lsdException w:name="Light Shading Accent 6" w:semiHidden="0" w:uiPriority="60" w:unhideWhenUsed="0"/>
+    <w:lsdException w:name="Light List Accent 6" w:semiHidden="0" w:uiPriority="61" w:unhideWhenUsed="0"/>
+    <w:lsdException w:name="Light Grid Accent 6" w:semiHidden="0" w:uiPriority="62" w:unhideWhenUsed="0"/>
+    <w:lsdException w:name="Medium Shading 1 Accent 6" w:semiHidden="0" w:uiPriority="63" w:unhideWhenUsed="0"/>
+    <w:lsdException w:name="Medium Shading 2 Accent 6" w:semiHidden="0" w:uiPriority="64" w:unhideWhenUsed="0"/>
+    <w:lsdException w:name="Medium List 1 Accent 6" w:semiHidden="0" w:uiPriority="65" w:unhideWhenUsed="0"/>
+    <w:lsdException w:name="Medium List 2 Accent 6" w:semiHidden="0" w:uiPriority="66" w:unhideWhenUsed="0"/>
+    <w:lsdException w:name="Medium Grid 1 Accent 6" w:semiHidden="0" w:uiPriority="67" w:unhideWhenUsed="0"/>
+    <w:lsdException w:name="Medium Grid 2 Accent 6" w:semiHidden="0" w:uiPriority="68" w:unhideWhenUsed="0"/>
+    <w:lsdException w:name="Medium Grid 3 Accent 6" w:semiHidden="0" w:uiPriority="69" w:unhideWhenUsed="0"/>
+    <w:lsdException w:name="Dark List Accent 6" w:semiHidden="0" w:uiPriority="70" w:unhideWhenUsed="0"/>
+    <w:lsdException w:name="Colorful Shading Accent 6" w:semiHidden="0" w:uiPriority="71" w:unhideWhenUsed="0"/>
+    <w:lsdException w:name="Colorful List Accent 6" w:semiHidden="0" w:uiPriority="72" w:unhideWhenUsed="0"/>
+    <w:lsdException w:name="Colorful Grid Accent 6" w:semiHidden="0" w:uiPriority="73" w:unhideWhenUsed="0"/>
+    <w:lsdException w:name="Subtle Emphasis" w:semiHidden="0" w:uiPriority="19" w:unhideWhenUsed="0" w:qFormat="1"/>
+    <w:lsdException w:name="Intense Emphasis" w:semiHidden="0" w:uiPriority="21" w:unhideWhenUsed="0" w:qFormat="1"/>
+    <w:lsdException w:name="Subtle Reference" w:semiHidden="0" w:uiPriority="31" w:unhideWhenUsed="0" w:qFormat="1"/>
+    <w:lsdException w:name="Intense Reference" w:semiHidden="0" w:uiPriority="32" w:unhideWhenUsed="0" w:qFormat="1"/>
+    <w:lsdException w:name="Book Title" w:semiHidden="0" w:uiPriority="33" w:unhideWhenUsed="0" w:qFormat="1"/>
+    <w:lsdException w:name="Bibliography" w:uiPriority="37"/>
+    <w:lsdException w:name="TOC Heading" w:uiPriority="39" w:qFormat="1"/>
   </w:latentStyles>
   <w:style w:type="paragraph" w:default="1" w:styleId="Normal">
     <w:name w:val="Normal"/>
@@ -4313,7 +5017,7 @@
   <a:extraClrSchemeLst/>
   <a:extLst>
     <a:ext uri="{05A4C25C-085E-4340-85A3-A5531E510DB2}">
-      <thm15:themeFamily xmlns:thm15="http://schemas.microsoft.com/office/thememl/2012/main" name="Office Theme" id="{62F939B6-93AF-4DB8-9C6B-D6C7DFDC589F}" vid="{4A3C46E8-61CC-4603-A589-7422A47A8E4A}"/>
+      <thm15:themeFamily xmlns="" xmlns:thm15="http://schemas.microsoft.com/office/thememl/2012/main" name="Office Theme" id="{62F939B6-93AF-4DB8-9C6B-D6C7DFDC589F}" vid="{4A3C46E8-61CC-4603-A589-7422A47A8E4A}"/>
     </a:ext>
   </a:extLst>
 </a:theme>
@@ -4343,7 +5047,7 @@
 </file>
 
 <file path=customXml/itemProps2.xml><?xml version="1.0" encoding="utf-8"?>
-<ds:datastoreItem xmlns:ds="http://schemas.openxmlformats.org/officeDocument/2006/customXml" ds:itemID="{B62A8EC0-CE17-4C32-BBDF-3A83CCE06D32}">
+<ds:datastoreItem xmlns:ds="http://schemas.openxmlformats.org/officeDocument/2006/customXml" ds:itemID="{2C0DFBA7-B0F8-4820-9CD1-C5207E90D854}">
   <ds:schemaRefs>
     <ds:schemaRef ds:uri="http://schemas.openxmlformats.org/officeDocument/2006/bibliography"/>
   </ds:schemaRefs>

</xml_diff>